<commit_message>
Update component and cv
</commit_message>
<xml_diff>
--- a/src/asset/Resume.docx
+++ b/src/asset/Resume.docx
@@ -212,7 +212,42 @@
                       <w:rFonts w:asciiTheme="majorHAnsi" w:hAnsiTheme="majorHAnsi" w:cstheme="majorHAnsi"/>
                       <w:szCs w:val="24"/>
                     </w:rPr>
-                    <w:t>Telephone: (852) 6278 4648</w:t>
+                    <w:t>Telephone: (</w:t>
+                  </w:r>
+                  <w:r>
+                    <w:rPr>
+                      <w:rFonts w:asciiTheme="majorHAnsi" w:hAnsiTheme="majorHAnsi" w:cstheme="majorHAnsi"/>
+                      <w:szCs w:val="24"/>
+                    </w:rPr>
+                    <w:t>44</w:t>
+                  </w:r>
+                  <w:r>
+                    <w:rPr>
+                      <w:rFonts w:asciiTheme="majorHAnsi" w:hAnsiTheme="majorHAnsi" w:cstheme="majorHAnsi"/>
+                      <w:szCs w:val="24"/>
+                    </w:rPr>
+                    <w:t xml:space="preserve">) </w:t>
+                  </w:r>
+                  <w:r>
+                    <w:rPr>
+                      <w:rFonts w:asciiTheme="majorHAnsi" w:hAnsiTheme="majorHAnsi" w:cstheme="majorHAnsi"/>
+                      <w:szCs w:val="24"/>
+                    </w:rPr>
+                    <w:t>78534</w:t>
+                  </w:r>
+                  <w:r>
+                    <w:rPr>
+                      <w:rFonts w:asciiTheme="majorHAnsi" w:hAnsiTheme="majorHAnsi" w:cstheme="majorHAnsi"/>
+                      <w:szCs w:val="24"/>
+                    </w:rPr>
+                    <w:t xml:space="preserve"> </w:t>
+                  </w:r>
+                  <w:r>
+                    <w:rPr>
+                      <w:rFonts w:asciiTheme="majorHAnsi" w:hAnsiTheme="majorHAnsi" w:cstheme="majorHAnsi"/>
+                      <w:szCs w:val="24"/>
+                    </w:rPr>
+                    <w:t>80901</w:t>
                   </w:r>
                 </w:p>
                 <w:p>
@@ -242,7 +277,7 @@
                         <w:sz w:val="24"/>
                         <w:szCs w:val="24"/>
                       </w:rPr>
-                      <w:t>ivanymchanuk@gmail.com</w:t>
+                      <w:t>ivanchanymuk@gmail.com</w:t>
                     </w:r>
                   </w:hyperlink>
                 </w:p>
@@ -291,406 +326,97 @@
                   </w:pPr>
                   <w:r>
                     <w:rPr>
-                      <w:rFonts w:asciiTheme="majorHAnsi" w:hAnsiTheme="majorHAnsi" w:cstheme="majorHAnsi" w:hint="eastAsia"/>
-                      <w:szCs w:val="24"/>
-                    </w:rPr>
-                    <w:t>A</w:t>
-                  </w:r>
-                  <w:r>
-                    <w:rPr>
-                      <w:rFonts w:asciiTheme="majorHAnsi" w:hAnsiTheme="majorHAnsi" w:cstheme="majorHAnsi"/>
-                      <w:szCs w:val="24"/>
-                    </w:rPr>
-                    <w:t xml:space="preserve"> self-motivated </w:t>
-                  </w:r>
-                  <w:r>
-                    <w:rPr>
-                      <w:rFonts w:asciiTheme="majorHAnsi" w:hAnsiTheme="majorHAnsi" w:cstheme="majorHAnsi"/>
-                      <w:szCs w:val="24"/>
-                    </w:rPr>
-                    <w:t>W</w:t>
-                  </w:r>
-                  <w:r>
-                    <w:rPr>
-                      <w:rFonts w:asciiTheme="majorHAnsi" w:hAnsiTheme="majorHAnsi" w:cstheme="majorHAnsi"/>
-                      <w:szCs w:val="24"/>
-                    </w:rPr>
-                    <w:t xml:space="preserve">eb </w:t>
-                  </w:r>
-                  <w:r>
-                    <w:rPr>
-                      <w:rFonts w:asciiTheme="majorHAnsi" w:hAnsiTheme="majorHAnsi" w:cstheme="majorHAnsi"/>
-                      <w:szCs w:val="24"/>
-                    </w:rPr>
-                    <w:t>D</w:t>
-                  </w:r>
-                  <w:r>
-                    <w:rPr>
-                      <w:rFonts w:asciiTheme="majorHAnsi" w:hAnsiTheme="majorHAnsi" w:cstheme="majorHAnsi"/>
-                      <w:szCs w:val="24"/>
-                    </w:rPr>
-                    <w:t xml:space="preserve">eveloper and </w:t>
-                  </w:r>
-                  <w:r>
-                    <w:rPr>
-                      <w:rFonts w:asciiTheme="majorHAnsi" w:hAnsiTheme="majorHAnsi" w:cstheme="majorHAnsi"/>
-                      <w:szCs w:val="24"/>
-                    </w:rPr>
-                    <w:t xml:space="preserve">former </w:t>
-                  </w:r>
-                  <w:r>
-                    <w:rPr>
-                      <w:rFonts w:asciiTheme="majorHAnsi" w:hAnsiTheme="majorHAnsi" w:cstheme="majorHAnsi"/>
-                      <w:szCs w:val="24"/>
-                    </w:rPr>
-                    <w:t>t</w:t>
-                  </w:r>
-                  <w:r>
-                    <w:rPr>
-                      <w:rFonts w:asciiTheme="majorHAnsi" w:hAnsiTheme="majorHAnsi" w:cstheme="majorHAnsi"/>
-                      <w:szCs w:val="24"/>
-                    </w:rPr>
-                    <w:t>eacher</w:t>
-                  </w:r>
-                  <w:r>
-                    <w:rPr>
-                      <w:rFonts w:asciiTheme="majorHAnsi" w:hAnsiTheme="majorHAnsi" w:cstheme="majorHAnsi"/>
-                      <w:szCs w:val="24"/>
-                    </w:rPr>
-                    <w:t xml:space="preserve"> </w:t>
-                  </w:r>
-                  <w:r>
-                    <w:rPr>
-                      <w:rFonts w:asciiTheme="majorHAnsi" w:hAnsiTheme="majorHAnsi" w:cstheme="majorHAnsi"/>
-                      <w:szCs w:val="24"/>
-                    </w:rPr>
-                    <w:t>from</w:t>
-                  </w:r>
-                  <w:r>
-                    <w:rPr>
-                      <w:rFonts w:asciiTheme="majorHAnsi" w:hAnsiTheme="majorHAnsi" w:cstheme="majorHAnsi"/>
-                      <w:szCs w:val="24"/>
-                    </w:rPr>
-                    <w:t xml:space="preserve"> Hong K</w:t>
-                  </w:r>
-                  <w:r>
-                    <w:rPr>
-                      <w:rFonts w:asciiTheme="majorHAnsi" w:hAnsiTheme="majorHAnsi" w:cstheme="majorHAnsi" w:hint="eastAsia"/>
-                      <w:szCs w:val="24"/>
-                    </w:rPr>
-                    <w:t>o</w:t>
-                  </w:r>
-                  <w:r>
-                    <w:rPr>
-                      <w:rFonts w:asciiTheme="majorHAnsi" w:hAnsiTheme="majorHAnsi" w:cstheme="majorHAnsi"/>
-                      <w:szCs w:val="24"/>
-                    </w:rPr>
-                    <w:t>ng, de</w:t>
-                  </w:r>
-                  <w:r>
-                    <w:rPr>
-                      <w:rFonts w:asciiTheme="majorHAnsi" w:hAnsiTheme="majorHAnsi" w:cstheme="majorHAnsi"/>
-                      <w:szCs w:val="24"/>
-                    </w:rPr>
-                    <w:t>dicated</w:t>
-                  </w:r>
-                  <w:r>
-                    <w:rPr>
-                      <w:rFonts w:asciiTheme="majorHAnsi" w:hAnsiTheme="majorHAnsi" w:cstheme="majorHAnsi"/>
-                      <w:szCs w:val="24"/>
-                    </w:rPr>
-                    <w:t xml:space="preserve"> to have a new career </w:t>
-                  </w:r>
-                  <w:r>
-                    <w:rPr>
-                      <w:rFonts w:asciiTheme="majorHAnsi" w:hAnsiTheme="majorHAnsi" w:cstheme="majorHAnsi"/>
-                      <w:szCs w:val="24"/>
-                    </w:rPr>
-                    <w:t xml:space="preserve">path </w:t>
-                  </w:r>
-                  <w:r>
-                    <w:rPr>
-                      <w:rFonts w:asciiTheme="majorHAnsi" w:hAnsiTheme="majorHAnsi" w:cstheme="majorHAnsi"/>
-                      <w:szCs w:val="24"/>
-                    </w:rPr>
-                    <w:t xml:space="preserve">in </w:t>
-                  </w:r>
-                  <w:r>
-                    <w:rPr>
-                      <w:rFonts w:asciiTheme="majorHAnsi" w:hAnsiTheme="majorHAnsi" w:cstheme="majorHAnsi"/>
-                      <w:szCs w:val="24"/>
-                    </w:rPr>
-                    <w:t>UK</w:t>
-                  </w:r>
-                  <w:r>
-                    <w:rPr>
-                      <w:rFonts w:asciiTheme="majorHAnsi" w:hAnsiTheme="majorHAnsi" w:cstheme="majorHAnsi"/>
-                      <w:szCs w:val="24"/>
-                    </w:rPr>
-                    <w:t xml:space="preserve">. </w:t>
+                      <w:rFonts w:asciiTheme="majorHAnsi" w:hAnsiTheme="majorHAnsi" w:cstheme="majorHAnsi"/>
+                      <w:szCs w:val="24"/>
+                    </w:rPr>
+                    <w:t>A self-motivated Web Developer from Hong Kong, now carving a career path in the UK with the right to work. Proficient in modern Frontend Frameworks while staying updated with the latest technologies</w:t>
+                  </w:r>
+                  <w:r>
+                    <w:rPr>
+                      <w:rFonts w:asciiTheme="majorHAnsi" w:hAnsiTheme="majorHAnsi" w:cstheme="majorHAnsi"/>
+                      <w:szCs w:val="24"/>
+                    </w:rPr>
+                    <w:t>.</w:t>
+                  </w:r>
+                  <w:r>
+                    <w:rPr>
+                      <w:rFonts w:asciiTheme="majorHAnsi" w:hAnsiTheme="majorHAnsi" w:cstheme="majorHAnsi"/>
+                      <w:szCs w:val="24"/>
+                    </w:rPr>
+                    <w:t xml:space="preserve"> My journey began with the acquisition of foundational knowledge through a Certificate in Frontend Web Development, and I have since developed multiple projects utilizing MERN, React, Node.js, Express, MongoDB, JavaScript, Bootstrap, and Material UI.</w:t>
                   </w:r>
                 </w:p>
                 <w:p>
                   <w:pPr>
                     <w:ind w:right="480" w:firstLineChars="200" w:firstLine="480"/>
                     <w:rPr>
-                      <w:rFonts w:asciiTheme="majorHAnsi" w:hAnsiTheme="majorHAnsi" w:cstheme="majorHAnsi"/>
-                      <w:szCs w:val="24"/>
+                      <w:rFonts w:asciiTheme="majorHAnsi" w:hAnsiTheme="majorHAnsi" w:cstheme="majorHAnsi" w:hint="eastAsia"/>
+                      <w:szCs w:val="24"/>
+                      <w:lang w:val="en-US"/>
                     </w:rPr>
                   </w:pPr>
                   <w:r>
                     <w:rPr>
-                      <w:rFonts w:asciiTheme="majorHAnsi" w:hAnsiTheme="majorHAnsi" w:cstheme="majorHAnsi" w:hint="eastAsia"/>
-                      <w:szCs w:val="24"/>
-                    </w:rPr>
-                    <w:t>I</w:t>
-                  </w:r>
-                  <w:r>
-                    <w:rPr>
-                      <w:rFonts w:asciiTheme="majorHAnsi" w:hAnsiTheme="majorHAnsi" w:cstheme="majorHAnsi"/>
-                      <w:szCs w:val="24"/>
-                    </w:rPr>
-                    <w:t xml:space="preserve"> </w:t>
-                  </w:r>
-                  <w:r>
-                    <w:rPr>
-                      <w:rFonts w:asciiTheme="majorHAnsi" w:hAnsiTheme="majorHAnsi" w:cstheme="majorHAnsi"/>
-                      <w:szCs w:val="24"/>
-                    </w:rPr>
-                    <w:t xml:space="preserve">tirelessly learn by </w:t>
-                  </w:r>
-                  <w:r>
-                    <w:rPr>
-                      <w:rFonts w:asciiTheme="majorHAnsi" w:hAnsiTheme="majorHAnsi" w:cstheme="majorHAnsi"/>
-                      <w:szCs w:val="24"/>
-                    </w:rPr>
-                    <w:t>myself</w:t>
-                  </w:r>
-                  <w:r>
-                    <w:rPr>
-                      <w:rFonts w:asciiTheme="majorHAnsi" w:hAnsiTheme="majorHAnsi" w:cstheme="majorHAnsi"/>
-                      <w:szCs w:val="24"/>
-                    </w:rPr>
-                    <w:t xml:space="preserve"> the</w:t>
-                  </w:r>
-                  <w:r>
-                    <w:rPr>
-                      <w:rFonts w:asciiTheme="majorHAnsi" w:hAnsiTheme="majorHAnsi" w:cstheme="majorHAnsi"/>
-                      <w:szCs w:val="24"/>
-                    </w:rPr>
-                    <w:t xml:space="preserve"> modern Frontend Framework and Backend language</w:t>
-                  </w:r>
-                  <w:r>
-                    <w:rPr>
-                      <w:rFonts w:asciiTheme="majorHAnsi" w:hAnsiTheme="majorHAnsi" w:cstheme="majorHAnsi"/>
-                      <w:szCs w:val="24"/>
-                    </w:rPr>
-                    <w:t xml:space="preserve"> after </w:t>
-                  </w:r>
-                  <w:r>
-                    <w:rPr>
-                      <w:rFonts w:asciiTheme="majorHAnsi" w:hAnsiTheme="majorHAnsi" w:cstheme="majorHAnsi"/>
-                      <w:szCs w:val="24"/>
-                    </w:rPr>
-                    <w:t>acquiring</w:t>
-                  </w:r>
-                  <w:r>
-                    <w:rPr>
-                      <w:rFonts w:asciiTheme="majorHAnsi" w:hAnsiTheme="majorHAnsi" w:cstheme="majorHAnsi"/>
-                      <w:szCs w:val="24"/>
-                    </w:rPr>
-                    <w:t xml:space="preserve"> the basics of HTML, CSS and JavaScript from the </w:t>
-                  </w:r>
-                  <w:r>
-                    <w:rPr>
-                      <w:rFonts w:asciiTheme="majorHAnsi" w:hAnsiTheme="majorHAnsi" w:cstheme="majorHAnsi"/>
-                      <w:szCs w:val="24"/>
-                    </w:rPr>
-                    <w:t>Certificate in Frontend Web Developer</w:t>
-                  </w:r>
-                  <w:r>
-                    <w:rPr>
-                      <w:rFonts w:asciiTheme="majorHAnsi" w:hAnsiTheme="majorHAnsi" w:cstheme="majorHAnsi"/>
-                      <w:szCs w:val="24"/>
-                    </w:rPr>
-                    <w:t>. I also developed</w:t>
-                  </w:r>
-                  <w:r>
-                    <w:rPr>
-                      <w:rFonts w:asciiTheme="majorHAnsi" w:hAnsiTheme="majorHAnsi" w:cstheme="majorHAnsi"/>
-                      <w:szCs w:val="24"/>
-                    </w:rPr>
-                    <w:t xml:space="preserve"> multiple projects</w:t>
-                  </w:r>
-                  <w:r>
-                    <w:rPr>
-                      <w:rFonts w:asciiTheme="majorHAnsi" w:hAnsiTheme="majorHAnsi" w:cstheme="majorHAnsi"/>
-                      <w:szCs w:val="24"/>
-                    </w:rPr>
-                    <w:t xml:space="preserve"> with MERN, React, Node.js, Express, MongoDB, </w:t>
-                  </w:r>
-                  <w:r>
-                    <w:rPr>
-                      <w:rFonts w:asciiTheme="majorHAnsi" w:hAnsiTheme="majorHAnsi" w:cstheme="majorHAnsi"/>
-                      <w:szCs w:val="24"/>
-                    </w:rPr>
-                    <w:t xml:space="preserve">JavaScript, </w:t>
-                  </w:r>
-                  <w:r>
-                    <w:rPr>
-                      <w:rFonts w:asciiTheme="majorHAnsi" w:hAnsiTheme="majorHAnsi" w:cstheme="majorHAnsi"/>
-                      <w:szCs w:val="24"/>
-                    </w:rPr>
-                    <w:t>Bootstrap and M</w:t>
-                  </w:r>
-                  <w:r>
-                    <w:rPr>
-                      <w:rFonts w:asciiTheme="majorHAnsi" w:hAnsiTheme="majorHAnsi" w:cstheme="majorHAnsi"/>
-                      <w:szCs w:val="24"/>
-                    </w:rPr>
-                    <w:t xml:space="preserve">aterial </w:t>
-                  </w:r>
-                  <w:r>
-                    <w:rPr>
-                      <w:rFonts w:asciiTheme="majorHAnsi" w:hAnsiTheme="majorHAnsi" w:cstheme="majorHAnsi"/>
-                      <w:szCs w:val="24"/>
-                    </w:rPr>
-                    <w:t>UI etc</w:t>
-                  </w:r>
-                  <w:r>
-                    <w:rPr>
-                      <w:rFonts w:asciiTheme="majorHAnsi" w:hAnsiTheme="majorHAnsi" w:cstheme="majorHAnsi"/>
-                      <w:szCs w:val="24"/>
-                    </w:rPr>
-                    <w:t xml:space="preserve"> which has proven</w:t>
-                  </w:r>
-                  <w:r>
-                    <w:rPr>
-                      <w:rFonts w:asciiTheme="majorHAnsi" w:hAnsiTheme="majorHAnsi" w:cstheme="majorHAnsi"/>
-                      <w:szCs w:val="24"/>
-                    </w:rPr>
-                    <w:t xml:space="preserve"> myself as an autodidact and fast learner.</w:t>
-                  </w:r>
-                </w:p>
-                <w:p>
-                  <w:pPr>
-                    <w:ind w:right="480" w:firstLineChars="200" w:firstLine="480"/>
-                    <w:rPr>
-                      <w:rFonts w:asciiTheme="majorHAnsi" w:hAnsiTheme="majorHAnsi" w:cstheme="majorHAnsi"/>
-                      <w:szCs w:val="24"/>
-                    </w:rPr>
-                  </w:pPr>
-                  <w:r>
-                    <w:rPr>
-                      <w:rFonts w:asciiTheme="majorHAnsi" w:hAnsiTheme="majorHAnsi" w:cstheme="majorHAnsi"/>
-                      <w:szCs w:val="24"/>
-                    </w:rPr>
-                    <w:t xml:space="preserve">Besides, </w:t>
-                  </w:r>
-                  <w:r>
-                    <w:rPr>
-                      <w:rFonts w:asciiTheme="majorHAnsi" w:hAnsiTheme="majorHAnsi" w:cstheme="majorHAnsi"/>
-                      <w:szCs w:val="24"/>
-                    </w:rPr>
-                    <w:t xml:space="preserve">having </w:t>
-                  </w:r>
-                  <w:r>
-                    <w:rPr>
-                      <w:rFonts w:asciiTheme="majorHAnsi" w:hAnsiTheme="majorHAnsi" w:cstheme="majorHAnsi"/>
-                      <w:szCs w:val="24"/>
-                    </w:rPr>
-                    <w:t>w</w:t>
-                  </w:r>
-                  <w:r>
-                    <w:rPr>
-                      <w:rFonts w:asciiTheme="majorHAnsi" w:hAnsiTheme="majorHAnsi" w:cstheme="majorHAnsi"/>
-                      <w:szCs w:val="24"/>
-                    </w:rPr>
-                    <w:t>orked in an IT</w:t>
-                  </w:r>
-                  <w:r>
-                    <w:rPr>
-                      <w:rFonts w:asciiTheme="majorHAnsi" w:hAnsiTheme="majorHAnsi" w:cstheme="majorHAnsi"/>
-                      <w:szCs w:val="24"/>
-                    </w:rPr>
-                    <w:t xml:space="preserve"> company</w:t>
-                  </w:r>
-                  <w:r>
-                    <w:rPr>
-                      <w:rFonts w:asciiTheme="majorHAnsi" w:hAnsiTheme="majorHAnsi" w:cstheme="majorHAnsi"/>
-                      <w:szCs w:val="24"/>
-                    </w:rPr>
-                    <w:t xml:space="preserve"> </w:t>
-                  </w:r>
-                  <w:r>
-                    <w:rPr>
-                      <w:rFonts w:asciiTheme="majorHAnsi" w:hAnsiTheme="majorHAnsi" w:cstheme="majorHAnsi"/>
-                      <w:szCs w:val="24"/>
-                    </w:rPr>
-                    <w:t>enable</w:t>
-                  </w:r>
-                  <w:r>
-                    <w:rPr>
-                      <w:rFonts w:asciiTheme="majorHAnsi" w:hAnsiTheme="majorHAnsi" w:cstheme="majorHAnsi"/>
-                      <w:szCs w:val="24"/>
-                    </w:rPr>
-                    <w:t>d</w:t>
-                  </w:r>
-                  <w:r>
-                    <w:rPr>
-                      <w:rFonts w:asciiTheme="majorHAnsi" w:hAnsiTheme="majorHAnsi" w:cstheme="majorHAnsi"/>
-                      <w:szCs w:val="24"/>
-                    </w:rPr>
-                    <w:t xml:space="preserve"> me to get in touch </w:t>
-                  </w:r>
-                  <w:r>
-                    <w:rPr>
-                      <w:rFonts w:asciiTheme="majorHAnsi" w:hAnsiTheme="majorHAnsi" w:cstheme="majorHAnsi"/>
-                      <w:szCs w:val="24"/>
-                    </w:rPr>
-                    <w:t>with</w:t>
-                  </w:r>
-                  <w:r>
-                    <w:rPr>
-                      <w:rFonts w:asciiTheme="majorHAnsi" w:hAnsiTheme="majorHAnsi" w:cstheme="majorHAnsi"/>
-                      <w:szCs w:val="24"/>
-                    </w:rPr>
-                    <w:t xml:space="preserve"> </w:t>
-                  </w:r>
-                  <w:r>
-                    <w:rPr>
-                      <w:rFonts w:asciiTheme="majorHAnsi" w:hAnsiTheme="majorHAnsi" w:cstheme="majorHAnsi"/>
-                      <w:szCs w:val="24"/>
-                    </w:rPr>
-                    <w:t xml:space="preserve">the latest tech stacks and </w:t>
-                  </w:r>
-                  <w:r>
-                    <w:rPr>
-                      <w:rFonts w:asciiTheme="majorHAnsi" w:hAnsiTheme="majorHAnsi" w:cstheme="majorHAnsi"/>
-                      <w:szCs w:val="24"/>
-                    </w:rPr>
-                    <w:t>advanced my</w:t>
-                  </w:r>
-                  <w:r>
-                    <w:rPr>
-                      <w:rFonts w:asciiTheme="majorHAnsi" w:hAnsiTheme="majorHAnsi" w:cstheme="majorHAnsi"/>
-                      <w:szCs w:val="24"/>
-                    </w:rPr>
-                    <w:t xml:space="preserve"> problem-solving skills and </w:t>
-                  </w:r>
-                  <w:r>
-                    <w:rPr>
-                      <w:rFonts w:asciiTheme="majorHAnsi" w:hAnsiTheme="majorHAnsi" w:cstheme="majorHAnsi"/>
-                      <w:szCs w:val="24"/>
-                    </w:rPr>
-                    <w:t>communication skills</w:t>
-                  </w:r>
-                  <w:r>
-                    <w:rPr>
-                      <w:rFonts w:asciiTheme="majorHAnsi" w:hAnsiTheme="majorHAnsi" w:cstheme="majorHAnsi"/>
-                      <w:szCs w:val="24"/>
-                    </w:rPr>
-                    <w:t>.</w:t>
+                      <w:rFonts w:asciiTheme="majorHAnsi" w:hAnsiTheme="majorHAnsi" w:cstheme="majorHAnsi"/>
+                      <w:szCs w:val="24"/>
+                    </w:rPr>
+                    <w:t xml:space="preserve">During my </w:t>
+                  </w:r>
+                  <w:r>
+                    <w:rPr>
+                      <w:rFonts w:asciiTheme="majorHAnsi" w:hAnsiTheme="majorHAnsi" w:cstheme="majorHAnsi"/>
+                      <w:szCs w:val="24"/>
+                    </w:rPr>
+                    <w:t>tenure</w:t>
+                  </w:r>
+                  <w:r>
+                    <w:rPr>
+                      <w:rFonts w:asciiTheme="majorHAnsi" w:hAnsiTheme="majorHAnsi" w:cstheme="majorHAnsi"/>
+                      <w:szCs w:val="24"/>
+                    </w:rPr>
+                    <w:t xml:space="preserve"> at Evolok, I contributed to the development team, leveraging JavaScript, AngularJS, Bootstrap, and Git. My contributions include spearheading the creation and maintenance of </w:t>
+                  </w:r>
+                  <w:r>
+                    <w:rPr>
+                      <w:rFonts w:asciiTheme="majorHAnsi" w:hAnsiTheme="majorHAnsi" w:cstheme="majorHAnsi"/>
+                      <w:szCs w:val="24"/>
+                    </w:rPr>
+                    <w:t xml:space="preserve">new </w:t>
+                  </w:r>
+                  <w:r>
+                    <w:rPr>
+                      <w:rFonts w:asciiTheme="majorHAnsi" w:hAnsiTheme="majorHAnsi" w:cstheme="majorHAnsi"/>
+                      <w:szCs w:val="24"/>
+                    </w:rPr>
+                    <w:t>widget features</w:t>
+                  </w:r>
+                  <w:r>
+                    <w:rPr>
+                      <w:rFonts w:asciiTheme="majorHAnsi" w:hAnsiTheme="majorHAnsi" w:cstheme="majorHAnsi"/>
+                      <w:szCs w:val="24"/>
+                    </w:rPr>
+                    <w:t xml:space="preserve"> such as </w:t>
+                  </w:r>
+                  <w:r>
+                    <w:rPr>
+                      <w:rFonts w:asciiTheme="majorHAnsi" w:hAnsiTheme="majorHAnsi" w:cstheme="majorHAnsi"/>
+                      <w:szCs w:val="24"/>
+                    </w:rPr>
+                    <w:t>new social signing and linking process</w:t>
+                  </w:r>
+                  <w:r>
+                    <w:rPr>
+                      <w:rFonts w:asciiTheme="majorHAnsi" w:hAnsiTheme="majorHAnsi" w:cstheme="majorHAnsi"/>
+                      <w:szCs w:val="24"/>
+                    </w:rPr>
+                    <w:t xml:space="preserve">. </w:t>
+                  </w:r>
+                  <w:r>
+                    <w:rPr>
+                      <w:rFonts w:asciiTheme="majorHAnsi" w:hAnsiTheme="majorHAnsi" w:cstheme="majorHAnsi"/>
+                      <w:szCs w:val="24"/>
+                    </w:rPr>
+                    <w:t>Additionally, I developed and maintained a drag-and-drop, multi-column responsive dashboard, enabling clients to build widgets without coding in the console. Moreover, I meticulously styled web pages across diverse client projects, ensuring a cohesive and visually appealing user experience.</w:t>
                   </w:r>
                 </w:p>
               </w:tc>
@@ -765,8 +491,8 @@
               <w:tblLook w:val="04A0" w:firstRow="1" w:lastRow="0" w:firstColumn="1" w:lastColumn="0" w:noHBand="0" w:noVBand="1"/>
             </w:tblPr>
             <w:tblGrid>
-              <w:gridCol w:w="2010"/>
-              <w:gridCol w:w="8363"/>
+              <w:gridCol w:w="2007"/>
+              <w:gridCol w:w="8366"/>
             </w:tblGrid>
             <w:tr>
               <w:tc>
@@ -803,7 +529,7 @@
             <w:tr>
               <w:tc>
                 <w:tcPr>
-                  <w:tcW w:w="2010" w:type="dxa"/>
+                  <w:tcW w:w="2007" w:type="dxa"/>
                 </w:tcPr>
                 <w:p>
                   <w:pPr>
@@ -839,7 +565,7 @@
               </w:tc>
               <w:tc>
                 <w:tcPr>
-                  <w:tcW w:w="8363" w:type="dxa"/>
+                  <w:tcW w:w="8366" w:type="dxa"/>
                 </w:tcPr>
                 <w:p>
                   <w:pPr>
@@ -870,6 +596,13 @@
                       <w:szCs w:val="24"/>
                     </w:rPr>
                     <w:t xml:space="preserve"> </w:t>
+                  </w:r>
+                  <w:r>
+                    <w:rPr>
+                      <w:rFonts w:asciiTheme="majorHAnsi" w:hAnsiTheme="majorHAnsi" w:cstheme="majorHAnsi"/>
+                      <w:szCs w:val="24"/>
+                    </w:rPr>
+                    <w:t xml:space="preserve">TypeScript, </w:t>
                   </w:r>
                   <w:r>
                     <w:rPr>
@@ -905,7 +638,7 @@
             <w:tr>
               <w:tc>
                 <w:tcPr>
-                  <w:tcW w:w="2010" w:type="dxa"/>
+                  <w:tcW w:w="2007" w:type="dxa"/>
                 </w:tcPr>
                 <w:p>
                   <w:pPr>
@@ -921,14 +654,7 @@
                       <w:rFonts w:asciiTheme="majorHAnsi" w:hAnsiTheme="majorHAnsi" w:cstheme="majorHAnsi"/>
                       <w:szCs w:val="24"/>
                     </w:rPr>
-                    <w:t>Framework</w:t>
-                  </w:r>
-                  <w:r>
-                    <w:rPr>
-                      <w:rFonts w:asciiTheme="majorHAnsi" w:hAnsiTheme="majorHAnsi" w:cstheme="majorHAnsi"/>
-                      <w:szCs w:val="24"/>
-                    </w:rPr>
-                    <w:t>s</w:t>
+                    <w:t>Technologies</w:t>
                   </w:r>
                   <w:r>
                     <w:rPr>
@@ -941,7 +667,7 @@
               </w:tc>
               <w:tc>
                 <w:tcPr>
-                  <w:tcW w:w="8363" w:type="dxa"/>
+                  <w:tcW w:w="8366" w:type="dxa"/>
                 </w:tcPr>
                 <w:p>
                   <w:pPr>
@@ -978,6 +704,20 @@
                       <w:rFonts w:asciiTheme="majorHAnsi" w:hAnsiTheme="majorHAnsi" w:cstheme="majorHAnsi"/>
                       <w:szCs w:val="24"/>
                     </w:rPr>
+                    <w:t>AngularJS</w:t>
+                  </w:r>
+                  <w:r>
+                    <w:rPr>
+                      <w:rFonts w:asciiTheme="majorHAnsi" w:hAnsiTheme="majorHAnsi" w:cstheme="majorHAnsi"/>
+                      <w:szCs w:val="24"/>
+                    </w:rPr>
+                    <w:t xml:space="preserve">, </w:t>
+                  </w:r>
+                  <w:r>
+                    <w:rPr>
+                      <w:rFonts w:asciiTheme="majorHAnsi" w:hAnsiTheme="majorHAnsi" w:cstheme="majorHAnsi"/>
+                      <w:szCs w:val="24"/>
+                    </w:rPr>
                     <w:t>Bootstrap, M</w:t>
                   </w:r>
                   <w:r>
@@ -1007,6 +747,125 @@
                       <w:szCs w:val="24"/>
                     </w:rPr>
                     <w:t>Electron</w:t>
+                  </w:r>
+                  <w:r>
+                    <w:rPr>
+                      <w:rFonts w:asciiTheme="majorHAnsi" w:hAnsiTheme="majorHAnsi" w:cstheme="majorHAnsi"/>
+                      <w:szCs w:val="24"/>
+                    </w:rPr>
+                    <w:t xml:space="preserve">, </w:t>
+                  </w:r>
+                  <w:r>
+                    <w:rPr>
+                      <w:rFonts w:asciiTheme="majorHAnsi" w:hAnsiTheme="majorHAnsi" w:cstheme="majorHAnsi"/>
+                      <w:szCs w:val="24"/>
+                    </w:rPr>
+                    <w:t xml:space="preserve">Socket.IO, Axios, Passport, </w:t>
+                  </w:r>
+                  <w:r>
+                    <w:rPr>
+                      <w:rFonts w:asciiTheme="majorHAnsi" w:hAnsiTheme="majorHAnsi" w:cstheme="majorHAnsi"/>
+                      <w:szCs w:val="24"/>
+                    </w:rPr>
+                    <w:t>B</w:t>
+                  </w:r>
+                  <w:r>
+                    <w:rPr>
+                      <w:rFonts w:asciiTheme="majorHAnsi" w:hAnsiTheme="majorHAnsi" w:cstheme="majorHAnsi"/>
+                      <w:szCs w:val="24"/>
+                    </w:rPr>
+                    <w:t xml:space="preserve">crypt, JWT, </w:t>
+                  </w:r>
+                  <w:r>
+                    <w:rPr>
+                      <w:rFonts w:asciiTheme="majorHAnsi" w:hAnsiTheme="majorHAnsi" w:cstheme="majorHAnsi"/>
+                      <w:szCs w:val="24"/>
+                    </w:rPr>
+                    <w:t>D</w:t>
+                  </w:r>
+                  <w:r>
+                    <w:rPr>
+                      <w:rFonts w:asciiTheme="majorHAnsi" w:hAnsiTheme="majorHAnsi" w:cstheme="majorHAnsi"/>
+                      <w:szCs w:val="24"/>
+                    </w:rPr>
+                    <w:t xml:space="preserve">otenv, </w:t>
+                  </w:r>
+                  <w:r>
+                    <w:rPr>
+                      <w:rFonts w:asciiTheme="majorHAnsi" w:hAnsiTheme="majorHAnsi" w:cstheme="majorHAnsi"/>
+                      <w:szCs w:val="24"/>
+                    </w:rPr>
+                    <w:t>G</w:t>
+                  </w:r>
+                  <w:r>
+                    <w:rPr>
+                      <w:rFonts w:asciiTheme="majorHAnsi" w:hAnsiTheme="majorHAnsi" w:cstheme="majorHAnsi"/>
+                      <w:szCs w:val="24"/>
+                    </w:rPr>
+                    <w:t>rid</w:t>
+                  </w:r>
+                  <w:r>
+                    <w:rPr>
+                      <w:rFonts w:asciiTheme="majorHAnsi" w:hAnsiTheme="majorHAnsi" w:cstheme="majorHAnsi"/>
+                      <w:szCs w:val="24"/>
+                    </w:rPr>
+                    <w:t>s</w:t>
+                  </w:r>
+                  <w:r>
+                    <w:rPr>
+                      <w:rFonts w:asciiTheme="majorHAnsi" w:hAnsiTheme="majorHAnsi" w:cstheme="majorHAnsi"/>
+                      <w:szCs w:val="24"/>
+                    </w:rPr>
+                    <w:t>tack</w:t>
+                  </w:r>
+                  <w:r>
+                    <w:rPr>
+                      <w:rFonts w:asciiTheme="majorHAnsi" w:hAnsiTheme="majorHAnsi" w:cstheme="majorHAnsi"/>
+                      <w:szCs w:val="24"/>
+                    </w:rPr>
+                    <w:t xml:space="preserve">, </w:t>
+                  </w:r>
+                  <w:r>
+                    <w:rPr>
+                      <w:rFonts w:asciiTheme="majorHAnsi" w:hAnsiTheme="majorHAnsi" w:cstheme="majorHAnsi"/>
+                      <w:szCs w:val="24"/>
+                    </w:rPr>
+                    <w:t>FFmpeg</w:t>
+                  </w:r>
+                  <w:r>
+                    <w:rPr>
+                      <w:rFonts w:asciiTheme="majorHAnsi" w:hAnsiTheme="majorHAnsi" w:cstheme="majorHAnsi"/>
+                      <w:szCs w:val="24"/>
+                    </w:rPr>
+                    <w:t>, Video.js, E</w:t>
+                  </w:r>
+                  <w:r>
+                    <w:rPr>
+                      <w:rFonts w:asciiTheme="majorHAnsi" w:hAnsiTheme="majorHAnsi" w:cstheme="majorHAnsi"/>
+                      <w:szCs w:val="24"/>
+                    </w:rPr>
+                    <w:t>mail.js</w:t>
+                  </w:r>
+                  <w:r>
+                    <w:rPr>
+                      <w:rFonts w:asciiTheme="majorHAnsi" w:hAnsiTheme="majorHAnsi" w:cstheme="majorHAnsi"/>
+                      <w:szCs w:val="24"/>
+                    </w:rPr>
+                    <w:t xml:space="preserve">, AOS, </w:t>
+                  </w:r>
+                  <w:r>
+                    <w:rPr>
+                      <w:rFonts w:asciiTheme="majorHAnsi" w:hAnsiTheme="majorHAnsi" w:cstheme="majorHAnsi" w:hint="eastAsia"/>
+                      <w:szCs w:val="24"/>
+                    </w:rPr>
+                    <w:t>T</w:t>
+                  </w:r>
+                  <w:r>
+                    <w:rPr>
+                      <w:rFonts w:asciiTheme="majorHAnsi" w:hAnsiTheme="majorHAnsi" w:cstheme="majorHAnsi"/>
+                      <w:szCs w:val="24"/>
+                    </w:rPr>
+                    <w:t>yped.js</w:t>
                   </w:r>
                 </w:p>
               </w:tc>
@@ -1014,7 +873,7 @@
             <w:tr>
               <w:tc>
                 <w:tcPr>
-                  <w:tcW w:w="2010" w:type="dxa"/>
+                  <w:tcW w:w="2007" w:type="dxa"/>
                 </w:tcPr>
                 <w:p>
                   <w:pPr>
@@ -1029,14 +888,14 @@
                       <w:rFonts w:asciiTheme="majorHAnsi" w:hAnsiTheme="majorHAnsi" w:cstheme="majorHAnsi"/>
                       <w:szCs w:val="24"/>
                     </w:rPr>
-                    <w:t>P</w:t>
-                  </w:r>
-                  <w:r>
-                    <w:rPr>
-                      <w:rFonts w:asciiTheme="majorHAnsi" w:hAnsiTheme="majorHAnsi" w:cstheme="majorHAnsi"/>
-                      <w:szCs w:val="24"/>
-                    </w:rPr>
-                    <w:t>ackage</w:t>
+                    <w:t>T</w:t>
+                  </w:r>
+                  <w:r>
+                    <w:rPr>
+                      <w:rFonts w:asciiTheme="majorHAnsi" w:hAnsiTheme="majorHAnsi" w:cstheme="majorHAnsi"/>
+                      <w:szCs w:val="24"/>
+                    </w:rPr>
+                    <w:t>ool</w:t>
                   </w:r>
                   <w:r>
                     <w:rPr>
@@ -1056,7 +915,7 @@
               </w:tc>
               <w:tc>
                 <w:tcPr>
-                  <w:tcW w:w="8363" w:type="dxa"/>
+                  <w:tcW w:w="8366" w:type="dxa"/>
                 </w:tcPr>
                 <w:p>
                   <w:pPr>
@@ -1064,21 +923,36 @@
                     <w:rPr>
                       <w:rFonts w:asciiTheme="majorHAnsi" w:hAnsiTheme="majorHAnsi" w:cstheme="majorHAnsi"/>
                       <w:szCs w:val="24"/>
+                      <w:lang w:val="en-US"/>
                     </w:rPr>
                   </w:pPr>
                   <w:r>
                     <w:rPr>
-                      <w:rFonts w:asciiTheme="majorHAnsi" w:hAnsiTheme="majorHAnsi" w:cstheme="majorHAnsi"/>
-                      <w:szCs w:val="24"/>
-                    </w:rPr>
-                    <w:t>Socket.</w:t>
-                  </w:r>
-                  <w:r>
-                    <w:rPr>
-                      <w:rFonts w:asciiTheme="majorHAnsi" w:hAnsiTheme="majorHAnsi" w:cstheme="majorHAnsi"/>
-                      <w:szCs w:val="24"/>
-                    </w:rPr>
-                    <w:t>IO</w:t>
+                      <w:rFonts w:asciiTheme="majorHAnsi" w:hAnsiTheme="majorHAnsi" w:cstheme="majorHAnsi" w:hint="eastAsia"/>
+                      <w:szCs w:val="24"/>
+                    </w:rPr>
+                    <w:t>G</w:t>
+                  </w:r>
+                  <w:r>
+                    <w:rPr>
+                      <w:rFonts w:asciiTheme="majorHAnsi" w:hAnsiTheme="majorHAnsi" w:cstheme="majorHAnsi"/>
+                      <w:szCs w:val="24"/>
+                    </w:rPr>
+                    <w:t xml:space="preserve">it, GitHub, GitLab, </w:t>
+                  </w:r>
+                  <w:r>
+                    <w:rPr>
+                      <w:rFonts w:asciiTheme="majorHAnsi" w:hAnsiTheme="majorHAnsi" w:cstheme="majorHAnsi"/>
+                      <w:szCs w:val="24"/>
+                    </w:rPr>
+                    <w:t>n</w:t>
+                  </w:r>
+                  <w:r>
+                    <w:rPr>
+                      <w:rFonts w:asciiTheme="majorHAnsi" w:hAnsiTheme="majorHAnsi" w:cstheme="majorHAnsi"/>
+                      <w:szCs w:val="24"/>
+                    </w:rPr>
+                    <w:t>pm</w:t>
                   </w:r>
                   <w:r>
                     <w:rPr>
@@ -1092,7 +966,63 @@
                       <w:rFonts w:asciiTheme="majorHAnsi" w:hAnsiTheme="majorHAnsi" w:cstheme="majorHAnsi"/>
                       <w:szCs w:val="24"/>
                     </w:rPr>
-                    <w:t>Passport, bcrypt</w:t>
+                    <w:t>Jira, Slack,</w:t>
+                  </w:r>
+                  <w:r>
+                    <w:rPr>
+                      <w:rFonts w:asciiTheme="majorHAnsi" w:hAnsiTheme="majorHAnsi" w:cstheme="majorHAnsi"/>
+                      <w:szCs w:val="24"/>
+                    </w:rPr>
+                    <w:t xml:space="preserve"> </w:t>
+                  </w:r>
+                  <w:r>
+                    <w:rPr>
+                      <w:rFonts w:asciiTheme="majorHAnsi" w:hAnsiTheme="majorHAnsi" w:cstheme="majorHAnsi"/>
+                      <w:szCs w:val="24"/>
+                    </w:rPr>
+                    <w:t>G</w:t>
+                  </w:r>
+                  <w:r>
+                    <w:rPr>
+                      <w:rFonts w:asciiTheme="majorHAnsi" w:hAnsiTheme="majorHAnsi" w:cstheme="majorHAnsi"/>
+                      <w:szCs w:val="24"/>
+                    </w:rPr>
+                    <w:t>ulp,</w:t>
+                  </w:r>
+                  <w:r>
+                    <w:rPr>
+                      <w:rFonts w:asciiTheme="majorHAnsi" w:hAnsiTheme="majorHAnsi" w:cstheme="majorHAnsi"/>
+                      <w:szCs w:val="24"/>
+                    </w:rPr>
+                    <w:t xml:space="preserve"> </w:t>
+                  </w:r>
+                  <w:r>
+                    <w:rPr>
+                      <w:rFonts w:asciiTheme="majorHAnsi" w:hAnsiTheme="majorHAnsi" w:cstheme="majorHAnsi"/>
+                      <w:szCs w:val="24"/>
+                    </w:rPr>
+                    <w:t>Postman</w:t>
+                  </w:r>
+                  <w:r>
+                    <w:rPr>
+                      <w:rFonts w:asciiTheme="majorHAnsi" w:hAnsiTheme="majorHAnsi" w:cstheme="majorHAnsi"/>
+                      <w:szCs w:val="24"/>
+                    </w:rPr>
+                    <w:t>,</w:t>
+                  </w:r>
+                  <w:r>
+                    <w:rPr>
+                      <w:rFonts w:asciiTheme="majorHAnsi" w:hAnsiTheme="majorHAnsi" w:cstheme="majorHAnsi"/>
+                      <w:szCs w:val="24"/>
+                    </w:rPr>
+                    <w:t xml:space="preserve"> </w:t>
+                  </w:r>
+                  <w:r>
+                    <w:rPr>
+                      <w:rFonts w:asciiTheme="majorHAnsi" w:hAnsiTheme="majorHAnsi" w:cstheme="majorHAnsi"/>
+                      <w:szCs w:val="24"/>
+                    </w:rPr>
+                    <w:t>Filezilla</w:t>
                   </w:r>
                   <w:r>
                     <w:rPr>
@@ -1106,198 +1036,7 @@
                       <w:rFonts w:asciiTheme="majorHAnsi" w:hAnsiTheme="majorHAnsi" w:cstheme="majorHAnsi"/>
                       <w:szCs w:val="24"/>
                     </w:rPr>
-                    <w:t>JWT,</w:t>
-                  </w:r>
-                  <w:r>
-                    <w:rPr>
-                      <w:rFonts w:asciiTheme="majorHAnsi" w:hAnsiTheme="majorHAnsi" w:cstheme="majorHAnsi"/>
-                      <w:szCs w:val="24"/>
-                    </w:rPr>
-                    <w:t xml:space="preserve"> </w:t>
-                  </w:r>
-                  <w:r>
-                    <w:rPr>
-                      <w:rFonts w:asciiTheme="majorHAnsi" w:hAnsiTheme="majorHAnsi" w:cstheme="majorHAnsi"/>
-                      <w:szCs w:val="24"/>
-                    </w:rPr>
-                    <w:t>dotenv</w:t>
-                  </w:r>
-                  <w:r>
-                    <w:rPr>
-                      <w:rFonts w:asciiTheme="majorHAnsi" w:hAnsiTheme="majorHAnsi" w:cstheme="majorHAnsi"/>
-                      <w:szCs w:val="24"/>
-                    </w:rPr>
-                    <w:t xml:space="preserve">, </w:t>
-                  </w:r>
-                  <w:r>
-                    <w:rPr>
-                      <w:rFonts w:asciiTheme="majorHAnsi" w:hAnsiTheme="majorHAnsi" w:cstheme="majorHAnsi"/>
-                      <w:szCs w:val="24"/>
-                    </w:rPr>
-                    <w:t>FFmpeg</w:t>
-                  </w:r>
-                  <w:r>
-                    <w:rPr>
-                      <w:rFonts w:asciiTheme="majorHAnsi" w:hAnsiTheme="majorHAnsi" w:cstheme="majorHAnsi"/>
-                      <w:szCs w:val="24"/>
-                    </w:rPr>
-                    <w:t>,</w:t>
-                  </w:r>
-                  <w:r>
-                    <w:rPr>
-                      <w:rFonts w:asciiTheme="majorHAnsi" w:hAnsiTheme="majorHAnsi" w:cstheme="majorHAnsi"/>
-                      <w:szCs w:val="24"/>
-                    </w:rPr>
-                    <w:t xml:space="preserve"> Video.js</w:t>
-                  </w:r>
-                  <w:r>
-                    <w:rPr>
-                      <w:rFonts w:asciiTheme="majorHAnsi" w:hAnsiTheme="majorHAnsi" w:cstheme="majorHAnsi"/>
-                      <w:szCs w:val="24"/>
-                    </w:rPr>
-                    <w:t xml:space="preserve">, </w:t>
-                  </w:r>
-                  <w:r>
-                    <w:rPr>
-                      <w:rFonts w:asciiTheme="majorHAnsi" w:hAnsiTheme="majorHAnsi" w:cstheme="majorHAnsi"/>
-                      <w:szCs w:val="24"/>
-                    </w:rPr>
-                    <w:t>E</w:t>
-                  </w:r>
-                  <w:r>
-                    <w:rPr>
-                      <w:rFonts w:asciiTheme="majorHAnsi" w:hAnsiTheme="majorHAnsi" w:cstheme="majorHAnsi"/>
-                      <w:szCs w:val="24"/>
-                    </w:rPr>
-                    <w:t>mail.js</w:t>
-                  </w:r>
-                  <w:r>
-                    <w:rPr>
-                      <w:rFonts w:asciiTheme="majorHAnsi" w:hAnsiTheme="majorHAnsi" w:cstheme="majorHAnsi"/>
-                      <w:szCs w:val="24"/>
-                    </w:rPr>
-                    <w:t xml:space="preserve">, </w:t>
-                  </w:r>
-                  <w:r>
-                    <w:rPr>
-                      <w:rFonts w:asciiTheme="majorHAnsi" w:hAnsiTheme="majorHAnsi" w:cstheme="majorHAnsi"/>
-                      <w:szCs w:val="24"/>
-                    </w:rPr>
-                    <w:t>A</w:t>
-                  </w:r>
-                  <w:r>
-                    <w:rPr>
-                      <w:rFonts w:asciiTheme="majorHAnsi" w:hAnsiTheme="majorHAnsi" w:cstheme="majorHAnsi"/>
-                      <w:szCs w:val="24"/>
-                    </w:rPr>
-                    <w:t>OS</w:t>
-                  </w:r>
-                  <w:r>
-                    <w:rPr>
-                      <w:rFonts w:asciiTheme="majorHAnsi" w:hAnsiTheme="majorHAnsi" w:cstheme="majorHAnsi"/>
-                      <w:szCs w:val="24"/>
-                    </w:rPr>
-                    <w:t xml:space="preserve">, </w:t>
-                  </w:r>
-                  <w:r>
-                    <w:rPr>
-                      <w:rFonts w:asciiTheme="majorHAnsi" w:hAnsiTheme="majorHAnsi" w:cstheme="majorHAnsi" w:hint="eastAsia"/>
-                      <w:szCs w:val="24"/>
-                    </w:rPr>
-                    <w:t>T</w:t>
-                  </w:r>
-                  <w:r>
-                    <w:rPr>
-                      <w:rFonts w:asciiTheme="majorHAnsi" w:hAnsiTheme="majorHAnsi" w:cstheme="majorHAnsi"/>
-                      <w:szCs w:val="24"/>
-                    </w:rPr>
-                    <w:t>yped.js</w:t>
-                  </w:r>
-                </w:p>
-              </w:tc>
-            </w:tr>
-            <w:tr>
-              <w:tc>
-                <w:tcPr>
-                  <w:tcW w:w="2010" w:type="dxa"/>
-                </w:tcPr>
-                <w:p>
-                  <w:pPr>
-                    <w:ind w:right="480"/>
-                    <w:rPr>
-                      <w:rFonts w:asciiTheme="majorHAnsi" w:hAnsiTheme="majorHAnsi" w:cstheme="majorHAnsi"/>
-                      <w:szCs w:val="24"/>
-                    </w:rPr>
-                  </w:pPr>
-                  <w:r>
-                    <w:rPr>
-                      <w:rFonts w:asciiTheme="majorHAnsi" w:hAnsiTheme="majorHAnsi" w:cstheme="majorHAnsi"/>
-                      <w:szCs w:val="24"/>
-                    </w:rPr>
-                    <w:t>T</w:t>
-                  </w:r>
-                  <w:r>
-                    <w:rPr>
-                      <w:rFonts w:asciiTheme="majorHAnsi" w:hAnsiTheme="majorHAnsi" w:cstheme="majorHAnsi"/>
-                      <w:szCs w:val="24"/>
-                    </w:rPr>
-                    <w:t>ool</w:t>
-                  </w:r>
-                  <w:r>
-                    <w:rPr>
-                      <w:rFonts w:asciiTheme="majorHAnsi" w:hAnsiTheme="majorHAnsi" w:cstheme="majorHAnsi"/>
-                      <w:szCs w:val="24"/>
-                    </w:rPr>
-                    <w:t>s</w:t>
-                  </w:r>
-                  <w:r>
-                    <w:rPr>
-                      <w:rFonts w:asciiTheme="majorHAnsi" w:hAnsiTheme="majorHAnsi" w:cstheme="majorHAnsi"/>
-                      <w:szCs w:val="24"/>
-                    </w:rPr>
-                    <w:t>:</w:t>
-                  </w:r>
-                </w:p>
-              </w:tc>
-              <w:tc>
-                <w:tcPr>
-                  <w:tcW w:w="8363" w:type="dxa"/>
-                </w:tcPr>
-                <w:p>
-                  <w:pPr>
-                    <w:ind w:right="480"/>
-                    <w:rPr>
-                      <w:rFonts w:asciiTheme="majorHAnsi" w:hAnsiTheme="majorHAnsi" w:cstheme="majorHAnsi"/>
-                      <w:szCs w:val="24"/>
-                    </w:rPr>
-                  </w:pPr>
-                  <w:r>
-                    <w:rPr>
-                      <w:rFonts w:asciiTheme="majorHAnsi" w:hAnsiTheme="majorHAnsi" w:cstheme="majorHAnsi" w:hint="eastAsia"/>
-                      <w:szCs w:val="24"/>
-                    </w:rPr>
-                    <w:t>G</w:t>
-                  </w:r>
-                  <w:r>
-                    <w:rPr>
-                      <w:rFonts w:asciiTheme="majorHAnsi" w:hAnsiTheme="majorHAnsi" w:cstheme="majorHAnsi"/>
-                      <w:szCs w:val="24"/>
-                    </w:rPr>
-                    <w:t xml:space="preserve">it, GitHub, </w:t>
-                  </w:r>
-                  <w:r>
-                    <w:rPr>
-                      <w:rFonts w:asciiTheme="majorHAnsi" w:hAnsiTheme="majorHAnsi" w:cstheme="majorHAnsi"/>
-                      <w:szCs w:val="24"/>
-                    </w:rPr>
-                    <w:t>GitHub Pages</w:t>
-                  </w:r>
-                  <w:r>
-                    <w:rPr>
-                      <w:rFonts w:asciiTheme="majorHAnsi" w:hAnsiTheme="majorHAnsi" w:cstheme="majorHAnsi"/>
-                      <w:szCs w:val="24"/>
-                    </w:rPr>
-                    <w:t>, GitLab, npm</w:t>
+                    <w:t>Charles</w:t>
                   </w:r>
                 </w:p>
               </w:tc>
@@ -1355,8 +1094,8 @@
         <w:tblLook w:val="04A0" w:firstRow="1" w:lastRow="0" w:firstColumn="1" w:lastColumn="0" w:noHBand="0" w:noVBand="1"/>
       </w:tblPr>
       <w:tblGrid>
-        <w:gridCol w:w="5670"/>
-        <w:gridCol w:w="4820"/>
+        <w:gridCol w:w="8222"/>
+        <w:gridCol w:w="2268"/>
       </w:tblGrid>
       <w:tr>
         <w:tc>
@@ -1386,32 +1125,83 @@
       <w:tr>
         <w:tc>
           <w:tcPr>
-            <w:tcW w:w="5670" w:type="dxa"/>
+            <w:tcW w:w="8222" w:type="dxa"/>
           </w:tcPr>
           <w:p>
             <w:pPr>
               <w:rPr>
                 <w:rFonts w:asciiTheme="majorHAnsi" w:hAnsiTheme="majorHAnsi" w:cstheme="majorHAnsi"/>
                 <w:b/>
-                <w:szCs w:val="24"/>
-                <w:u w:val="single"/>
+                <w:bCs/>
+                <w:iCs/>
+                <w:szCs w:val="24"/>
               </w:rPr>
             </w:pPr>
             <w:r>
               <w:rPr>
                 <w:rFonts w:asciiTheme="majorHAnsi" w:hAnsiTheme="majorHAnsi" w:cstheme="majorHAnsi"/>
                 <w:b/>
-                <w:szCs w:val="24"/>
-                <w:u w:val="single"/>
-              </w:rPr>
-              <w:t>Krystal Institute</w:t>
+                <w:bCs/>
+                <w:iCs/>
+                <w:szCs w:val="24"/>
+              </w:rPr>
+              <w:t>UI Web Developer</w:t>
+            </w:r>
+            <w:r>
+              <w:rPr>
+                <w:rFonts w:asciiTheme="majorHAnsi" w:hAnsiTheme="majorHAnsi" w:cstheme="majorHAnsi"/>
+                <w:b/>
+                <w:bCs/>
+                <w:iCs/>
+                <w:szCs w:val="24"/>
+              </w:rPr>
+              <w:t xml:space="preserve"> </w:t>
+            </w:r>
+            <w:r>
+              <w:rPr>
+                <w:rFonts w:asciiTheme="majorHAnsi" w:hAnsiTheme="majorHAnsi" w:cstheme="majorHAnsi"/>
+                <w:b/>
+                <w:bCs/>
+                <w:iCs/>
+                <w:szCs w:val="24"/>
+              </w:rPr>
+              <w:t>(</w:t>
+            </w:r>
+            <w:r>
+              <w:rPr>
+                <w:rFonts w:asciiTheme="majorHAnsi" w:hAnsiTheme="majorHAnsi" w:cstheme="majorHAnsi" w:hint="eastAsia"/>
+                <w:b/>
+                <w:bCs/>
+                <w:iCs/>
+                <w:szCs w:val="24"/>
+              </w:rPr>
+              <w:t>Ev</w:t>
+            </w:r>
+            <w:r>
+              <w:rPr>
+                <w:rFonts w:asciiTheme="majorHAnsi" w:hAnsiTheme="majorHAnsi" w:cstheme="majorHAnsi"/>
+                <w:b/>
+                <w:bCs/>
+                <w:iCs/>
+                <w:szCs w:val="24"/>
+              </w:rPr>
+              <w:t>olok</w:t>
+            </w:r>
+            <w:r>
+              <w:rPr>
+                <w:rFonts w:asciiTheme="majorHAnsi" w:hAnsiTheme="majorHAnsi" w:cstheme="majorHAnsi"/>
+                <w:b/>
+                <w:bCs/>
+                <w:iCs/>
+                <w:szCs w:val="24"/>
+              </w:rPr>
+              <w:t>)</w:t>
             </w:r>
           </w:p>
           <w:p>
             <w:pPr>
               <w:rPr>
-                <w:rFonts w:asciiTheme="majorHAnsi" w:hAnsiTheme="majorHAnsi" w:cstheme="majorHAnsi"/>
-                <w:b/>
+                <w:rFonts w:asciiTheme="majorHAnsi" w:hAnsiTheme="majorHAnsi" w:cstheme="majorHAnsi" w:hint="eastAsia"/>
                 <w:i/>
                 <w:szCs w:val="24"/>
               </w:rPr>
@@ -1422,13 +1212,467 @@
                 <w:i/>
                 <w:szCs w:val="24"/>
               </w:rPr>
-              <w:t>Frontend Developer</w:t>
+              <w:t>Tech</w:t>
+            </w:r>
+            <w:r>
+              <w:rPr>
+                <w:rFonts w:asciiTheme="majorHAnsi" w:hAnsiTheme="majorHAnsi" w:cstheme="majorHAnsi"/>
+                <w:i/>
+                <w:szCs w:val="24"/>
+              </w:rPr>
+              <w:t>s</w:t>
+            </w:r>
+            <w:r>
+              <w:rPr>
+                <w:rFonts w:asciiTheme="majorHAnsi" w:hAnsiTheme="majorHAnsi" w:cstheme="majorHAnsi"/>
+                <w:i/>
+                <w:szCs w:val="24"/>
+              </w:rPr>
+              <w:t xml:space="preserve">: </w:t>
+            </w:r>
+            <w:r>
+              <w:rPr>
+                <w:rFonts w:asciiTheme="majorHAnsi" w:hAnsiTheme="majorHAnsi" w:cstheme="majorHAnsi" w:hint="eastAsia"/>
+                <w:i/>
+                <w:szCs w:val="24"/>
+              </w:rPr>
+              <w:t>J</w:t>
+            </w:r>
+            <w:r>
+              <w:rPr>
+                <w:rFonts w:asciiTheme="majorHAnsi" w:hAnsiTheme="majorHAnsi" w:cstheme="majorHAnsi"/>
+                <w:i/>
+                <w:szCs w:val="24"/>
+              </w:rPr>
+              <w:t xml:space="preserve">avscript, </w:t>
+            </w:r>
+            <w:r>
+              <w:rPr>
+                <w:rFonts w:asciiTheme="majorHAnsi" w:hAnsiTheme="majorHAnsi" w:cstheme="majorHAnsi"/>
+                <w:i/>
+                <w:szCs w:val="24"/>
+              </w:rPr>
+              <w:t>AngularJS</w:t>
+            </w:r>
+            <w:r>
+              <w:rPr>
+                <w:rFonts w:asciiTheme="majorHAnsi" w:hAnsiTheme="majorHAnsi" w:cstheme="majorHAnsi"/>
+                <w:i/>
+                <w:szCs w:val="24"/>
+              </w:rPr>
+              <w:t xml:space="preserve">, </w:t>
+            </w:r>
+            <w:r>
+              <w:rPr>
+                <w:rFonts w:asciiTheme="majorHAnsi" w:hAnsiTheme="majorHAnsi" w:cstheme="majorHAnsi"/>
+                <w:i/>
+                <w:szCs w:val="24"/>
+              </w:rPr>
+              <w:t>Bootstrap</w:t>
+            </w:r>
+            <w:r>
+              <w:rPr>
+                <w:rFonts w:asciiTheme="majorHAnsi" w:hAnsiTheme="majorHAnsi" w:cstheme="majorHAnsi"/>
+                <w:i/>
+                <w:szCs w:val="24"/>
+              </w:rPr>
+              <w:t xml:space="preserve">, Git, </w:t>
+            </w:r>
+            <w:r>
+              <w:rPr>
+                <w:rFonts w:asciiTheme="majorHAnsi" w:hAnsiTheme="majorHAnsi" w:cstheme="majorHAnsi"/>
+                <w:i/>
+                <w:szCs w:val="24"/>
+              </w:rPr>
+              <w:t>G</w:t>
+            </w:r>
+            <w:r>
+              <w:rPr>
+                <w:rFonts w:asciiTheme="majorHAnsi" w:hAnsiTheme="majorHAnsi" w:cstheme="majorHAnsi"/>
+                <w:i/>
+                <w:szCs w:val="24"/>
+              </w:rPr>
+              <w:t xml:space="preserve">ridstack, </w:t>
+            </w:r>
+            <w:r>
+              <w:rPr>
+                <w:rFonts w:asciiTheme="majorHAnsi" w:hAnsiTheme="majorHAnsi" w:cstheme="majorHAnsi"/>
+                <w:i/>
+                <w:szCs w:val="24"/>
+              </w:rPr>
+              <w:t>G</w:t>
+            </w:r>
+            <w:r>
+              <w:rPr>
+                <w:rFonts w:asciiTheme="majorHAnsi" w:hAnsiTheme="majorHAnsi" w:cstheme="majorHAnsi"/>
+                <w:i/>
+                <w:szCs w:val="24"/>
+              </w:rPr>
+              <w:t>ulp</w:t>
+            </w:r>
+            <w:r>
+              <w:rPr>
+                <w:rFonts w:asciiTheme="majorHAnsi" w:hAnsiTheme="majorHAnsi" w:cstheme="majorHAnsi"/>
+                <w:i/>
+                <w:szCs w:val="24"/>
+              </w:rPr>
+              <w:t xml:space="preserve">, </w:t>
+            </w:r>
+            <w:r>
+              <w:rPr>
+                <w:rFonts w:asciiTheme="majorHAnsi" w:hAnsiTheme="majorHAnsi" w:cstheme="majorHAnsi"/>
+                <w:i/>
+                <w:szCs w:val="24"/>
+              </w:rPr>
+              <w:t>Jira, Slack</w:t>
+            </w:r>
+            <w:r>
+              <w:rPr>
+                <w:rFonts w:asciiTheme="majorHAnsi" w:hAnsiTheme="majorHAnsi" w:cstheme="majorHAnsi"/>
+                <w:i/>
+                <w:szCs w:val="24"/>
+              </w:rPr>
+              <w:t xml:space="preserve">, </w:t>
+            </w:r>
+            <w:r>
+              <w:rPr>
+                <w:rFonts w:asciiTheme="majorHAnsi" w:hAnsiTheme="majorHAnsi" w:cstheme="majorHAnsi"/>
+                <w:i/>
+                <w:szCs w:val="24"/>
+              </w:rPr>
+              <w:t>Charles</w:t>
             </w:r>
           </w:p>
         </w:tc>
         <w:tc>
           <w:tcPr>
-            <w:tcW w:w="4820" w:type="dxa"/>
+            <w:tcW w:w="2268" w:type="dxa"/>
+          </w:tcPr>
+          <w:p>
+            <w:pPr>
+              <w:wordWrap w:val="0"/>
+              <w:jc w:val="right"/>
+              <w:rPr>
+                <w:rFonts w:asciiTheme="majorHAnsi" w:hAnsiTheme="majorHAnsi" w:cstheme="majorHAnsi"/>
+                <w:szCs w:val="24"/>
+              </w:rPr>
+            </w:pPr>
+            <w:r>
+              <w:rPr>
+                <w:rFonts w:asciiTheme="majorHAnsi" w:hAnsiTheme="majorHAnsi" w:cstheme="majorHAnsi" w:hint="eastAsia"/>
+                <w:szCs w:val="24"/>
+              </w:rPr>
+              <w:t>D</w:t>
+            </w:r>
+            <w:r>
+              <w:rPr>
+                <w:rFonts w:asciiTheme="majorHAnsi" w:hAnsiTheme="majorHAnsi" w:cstheme="majorHAnsi"/>
+                <w:szCs w:val="24"/>
+              </w:rPr>
+              <w:t>ec 2023 - Present</w:t>
+            </w:r>
+          </w:p>
+        </w:tc>
+      </w:tr>
+      <w:tr>
+        <w:tc>
+          <w:tcPr>
+            <w:tcW w:w="10490" w:type="dxa"/>
+            <w:gridSpan w:val="2"/>
+          </w:tcPr>
+          <w:p>
+            <w:pPr>
+              <w:pStyle w:val="a5"/>
+              <w:numPr>
+                <w:ilvl w:val="0"/>
+                <w:numId w:val="11"/>
+              </w:numPr>
+              <w:ind w:leftChars="0"/>
+              <w:rPr>
+                <w:rFonts w:asciiTheme="majorHAnsi" w:hAnsiTheme="majorHAnsi" w:cstheme="majorHAnsi"/>
+                <w:szCs w:val="24"/>
+              </w:rPr>
+            </w:pPr>
+            <w:r>
+              <w:rPr>
+                <w:rFonts w:asciiTheme="majorHAnsi" w:hAnsiTheme="majorHAnsi" w:cstheme="majorHAnsi"/>
+                <w:iCs/>
+                <w:szCs w:val="24"/>
+              </w:rPr>
+              <w:t>Contributed to the development team of digital subscription software, utilizing JavaScript, AngularJS, Java, MongoDB, and MySQL.</w:t>
+            </w:r>
+          </w:p>
+          <w:p>
+            <w:pPr>
+              <w:pStyle w:val="a5"/>
+              <w:numPr>
+                <w:ilvl w:val="0"/>
+                <w:numId w:val="11"/>
+              </w:numPr>
+              <w:ind w:leftChars="0"/>
+              <w:rPr>
+                <w:rFonts w:asciiTheme="majorHAnsi" w:hAnsiTheme="majorHAnsi" w:cstheme="majorHAnsi"/>
+                <w:szCs w:val="24"/>
+              </w:rPr>
+            </w:pPr>
+            <w:r>
+              <w:rPr>
+                <w:rFonts w:asciiTheme="majorHAnsi" w:hAnsiTheme="majorHAnsi" w:cstheme="majorHAnsi"/>
+                <w:szCs w:val="24"/>
+              </w:rPr>
+              <w:t xml:space="preserve">Developed </w:t>
+            </w:r>
+            <w:r>
+              <w:rPr>
+                <w:rFonts w:asciiTheme="majorHAnsi" w:hAnsiTheme="majorHAnsi" w:cstheme="majorHAnsi"/>
+                <w:szCs w:val="24"/>
+              </w:rPr>
+              <w:t xml:space="preserve">and maintained </w:t>
+            </w:r>
+            <w:r>
+              <w:rPr>
+                <w:rFonts w:asciiTheme="majorHAnsi" w:hAnsiTheme="majorHAnsi" w:cstheme="majorHAnsi"/>
+                <w:szCs w:val="24"/>
+              </w:rPr>
+              <w:t>new widget</w:t>
+            </w:r>
+            <w:r>
+              <w:rPr>
+                <w:rFonts w:asciiTheme="majorHAnsi" w:hAnsiTheme="majorHAnsi" w:cstheme="majorHAnsi"/>
+                <w:szCs w:val="24"/>
+              </w:rPr>
+              <w:t>s</w:t>
+            </w:r>
+            <w:r>
+              <w:rPr>
+                <w:rFonts w:asciiTheme="majorHAnsi" w:hAnsiTheme="majorHAnsi" w:cstheme="majorHAnsi"/>
+                <w:szCs w:val="24"/>
+              </w:rPr>
+              <w:t xml:space="preserve"> features </w:t>
+            </w:r>
+            <w:r>
+              <w:rPr>
+                <w:rFonts w:asciiTheme="majorHAnsi" w:hAnsiTheme="majorHAnsi" w:cstheme="majorHAnsi"/>
+                <w:szCs w:val="24"/>
+              </w:rPr>
+              <w:t>like new social signing and linking process, new product selection template</w:t>
+            </w:r>
+            <w:r>
+              <w:rPr>
+                <w:rFonts w:asciiTheme="majorHAnsi" w:hAnsiTheme="majorHAnsi" w:cstheme="majorHAnsi"/>
+                <w:szCs w:val="24"/>
+              </w:rPr>
+              <w:t>s</w:t>
+            </w:r>
+            <w:r>
+              <w:rPr>
+                <w:rFonts w:asciiTheme="majorHAnsi" w:hAnsiTheme="majorHAnsi" w:cstheme="majorHAnsi"/>
+                <w:szCs w:val="24"/>
+              </w:rPr>
+              <w:t xml:space="preserve"> and new address layout</w:t>
+            </w:r>
+            <w:r>
+              <w:rPr>
+                <w:rFonts w:asciiTheme="majorHAnsi" w:hAnsiTheme="majorHAnsi" w:cstheme="majorHAnsi"/>
+                <w:szCs w:val="24"/>
+              </w:rPr>
+              <w:t>s</w:t>
+            </w:r>
+            <w:r>
+              <w:rPr>
+                <w:rFonts w:asciiTheme="majorHAnsi" w:hAnsiTheme="majorHAnsi" w:cstheme="majorHAnsi"/>
+                <w:szCs w:val="24"/>
+              </w:rPr>
+              <w:t xml:space="preserve"> etc.</w:t>
+            </w:r>
+          </w:p>
+          <w:p>
+            <w:pPr>
+              <w:pStyle w:val="a5"/>
+              <w:numPr>
+                <w:ilvl w:val="0"/>
+                <w:numId w:val="11"/>
+              </w:numPr>
+              <w:ind w:leftChars="0"/>
+              <w:rPr>
+                <w:rFonts w:asciiTheme="majorHAnsi" w:hAnsiTheme="majorHAnsi" w:cstheme="majorHAnsi"/>
+                <w:szCs w:val="24"/>
+              </w:rPr>
+            </w:pPr>
+            <w:r>
+              <w:rPr>
+                <w:rFonts w:asciiTheme="majorHAnsi" w:hAnsiTheme="majorHAnsi" w:cstheme="majorHAnsi" w:hint="eastAsia"/>
+                <w:szCs w:val="24"/>
+              </w:rPr>
+              <w:t>Developed and maintained a drag-and-drop, multi-column responsive dashboard</w:t>
+            </w:r>
+            <w:r>
+              <w:rPr>
+                <w:rFonts w:asciiTheme="majorHAnsi" w:hAnsiTheme="majorHAnsi" w:cstheme="majorHAnsi"/>
+                <w:szCs w:val="24"/>
+              </w:rPr>
+              <w:t>,</w:t>
+            </w:r>
+            <w:r>
+              <w:rPr>
+                <w:rFonts w:asciiTheme="majorHAnsi" w:hAnsiTheme="majorHAnsi" w:cstheme="majorHAnsi" w:hint="eastAsia"/>
+                <w:szCs w:val="24"/>
+              </w:rPr>
+              <w:t xml:space="preserve"> </w:t>
+            </w:r>
+            <w:r>
+              <w:rPr>
+                <w:rFonts w:asciiTheme="majorHAnsi" w:hAnsiTheme="majorHAnsi" w:cstheme="majorHAnsi"/>
+                <w:szCs w:val="24"/>
+              </w:rPr>
+              <w:t>enabling clients to build widgets without coding</w:t>
+            </w:r>
+            <w:r>
+              <w:rPr>
+                <w:rFonts w:asciiTheme="majorHAnsi" w:hAnsiTheme="majorHAnsi" w:cstheme="majorHAnsi"/>
+                <w:szCs w:val="24"/>
+              </w:rPr>
+              <w:t xml:space="preserve"> in console</w:t>
+            </w:r>
+            <w:r>
+              <w:rPr>
+                <w:rFonts w:asciiTheme="majorHAnsi" w:hAnsiTheme="majorHAnsi" w:cstheme="majorHAnsi"/>
+                <w:szCs w:val="24"/>
+              </w:rPr>
+              <w:t>.</w:t>
+            </w:r>
+          </w:p>
+          <w:p>
+            <w:pPr>
+              <w:pStyle w:val="a5"/>
+              <w:numPr>
+                <w:ilvl w:val="0"/>
+                <w:numId w:val="11"/>
+              </w:numPr>
+              <w:ind w:leftChars="0"/>
+              <w:rPr>
+                <w:rFonts w:asciiTheme="majorHAnsi" w:hAnsiTheme="majorHAnsi" w:cstheme="majorHAnsi"/>
+                <w:szCs w:val="24"/>
+              </w:rPr>
+            </w:pPr>
+            <w:r>
+              <w:rPr>
+                <w:rFonts w:asciiTheme="majorHAnsi" w:hAnsiTheme="majorHAnsi" w:cstheme="majorHAnsi"/>
+                <w:szCs w:val="24"/>
+              </w:rPr>
+              <w:t xml:space="preserve">Styled web pages </w:t>
+            </w:r>
+            <w:r>
+              <w:rPr>
+                <w:rFonts w:asciiTheme="majorHAnsi" w:hAnsiTheme="majorHAnsi" w:cstheme="majorHAnsi"/>
+                <w:szCs w:val="24"/>
+              </w:rPr>
+              <w:t>for</w:t>
+            </w:r>
+            <w:r>
+              <w:rPr>
+                <w:rFonts w:asciiTheme="majorHAnsi" w:hAnsiTheme="majorHAnsi" w:cstheme="majorHAnsi"/>
+                <w:szCs w:val="24"/>
+              </w:rPr>
+              <w:t xml:space="preserve"> our widgets </w:t>
+            </w:r>
+            <w:r>
+              <w:rPr>
+                <w:rFonts w:asciiTheme="majorHAnsi" w:hAnsiTheme="majorHAnsi" w:cstheme="majorHAnsi"/>
+                <w:szCs w:val="24"/>
+              </w:rPr>
+              <w:t>across various client projects.</w:t>
+            </w:r>
+          </w:p>
+          <w:p>
+            <w:pPr>
+              <w:pStyle w:val="a5"/>
+              <w:numPr>
+                <w:ilvl w:val="0"/>
+                <w:numId w:val="11"/>
+              </w:numPr>
+              <w:ind w:leftChars="0"/>
+              <w:rPr>
+                <w:rFonts w:asciiTheme="majorHAnsi" w:hAnsiTheme="majorHAnsi" w:cstheme="majorHAnsi" w:hint="eastAsia"/>
+                <w:szCs w:val="24"/>
+              </w:rPr>
+            </w:pPr>
+            <w:r>
+              <w:rPr>
+                <w:rFonts w:asciiTheme="majorHAnsi" w:hAnsiTheme="majorHAnsi" w:cstheme="majorHAnsi"/>
+                <w:szCs w:val="24"/>
+              </w:rPr>
+              <w:t>Maintained clean and efficient codebases to enhance user experiences across projects and cater to diverse clients</w:t>
+            </w:r>
+            <w:r>
+              <w:rPr>
+                <w:rFonts w:asciiTheme="majorHAnsi" w:hAnsiTheme="majorHAnsi" w:cstheme="majorHAnsi"/>
+                <w:szCs w:val="24"/>
+              </w:rPr>
+              <w:t>,</w:t>
+            </w:r>
+            <w:r>
+              <w:rPr>
+                <w:rFonts w:asciiTheme="majorHAnsi" w:hAnsiTheme="majorHAnsi" w:cstheme="majorHAnsi"/>
+                <w:szCs w:val="24"/>
+              </w:rPr>
+              <w:t xml:space="preserve"> such as</w:t>
+            </w:r>
+            <w:r>
+              <w:rPr>
+                <w:rFonts w:asciiTheme="majorHAnsi" w:hAnsiTheme="majorHAnsi" w:cstheme="majorHAnsi"/>
+                <w:szCs w:val="24"/>
+              </w:rPr>
+              <w:t xml:space="preserve"> </w:t>
+            </w:r>
+            <w:hyperlink r:id="rId13" w:history="1">
+              <w:r>
+                <w:rPr>
+                  <w:rStyle w:val="a3"/>
+                  <w:rFonts w:asciiTheme="majorHAnsi" w:hAnsiTheme="majorHAnsi" w:cstheme="majorHAnsi"/>
+                  <w:i/>
+                  <w:iCs/>
+                  <w:szCs w:val="24"/>
+                </w:rPr>
+                <w:t>Hello!</w:t>
+              </w:r>
+            </w:hyperlink>
+            <w:r>
+              <w:rPr>
+                <w:rFonts w:asciiTheme="majorHAnsi" w:hAnsiTheme="majorHAnsi" w:cstheme="majorHAnsi"/>
+                <w:szCs w:val="24"/>
+              </w:rPr>
+              <w:t xml:space="preserve"> and </w:t>
+            </w:r>
+            <w:hyperlink r:id="rId14" w:history="1">
+              <w:r>
+                <w:rPr>
+                  <w:rStyle w:val="a3"/>
+                  <w:rFonts w:asciiTheme="majorHAnsi" w:hAnsiTheme="majorHAnsi" w:cstheme="majorHAnsi"/>
+                  <w:i/>
+                  <w:iCs/>
+                  <w:szCs w:val="24"/>
+                </w:rPr>
+                <w:t>Indian Express</w:t>
+              </w:r>
+            </w:hyperlink>
+            <w:r>
+              <w:rPr>
+                <w:rFonts w:asciiTheme="majorHAnsi" w:hAnsiTheme="majorHAnsi" w:cstheme="majorHAnsi"/>
+                <w:i/>
+                <w:iCs/>
+                <w:szCs w:val="24"/>
+              </w:rPr>
+              <w:t>.</w:t>
+            </w:r>
+          </w:p>
+        </w:tc>
+      </w:tr>
+      <w:tr>
+        <w:tc>
+          <w:tcPr>
+            <w:tcW w:w="10490" w:type="dxa"/>
+            <w:gridSpan w:val="2"/>
           </w:tcPr>
           <w:p>
             <w:pPr>
@@ -1438,6 +1682,185 @@
                 <w:szCs w:val="24"/>
               </w:rPr>
             </w:pPr>
+          </w:p>
+        </w:tc>
+      </w:tr>
+      <w:tr>
+        <w:tc>
+          <w:tcPr>
+            <w:tcW w:w="8222" w:type="dxa"/>
+          </w:tcPr>
+          <w:p>
+            <w:pPr>
+              <w:rPr>
+                <w:rFonts w:asciiTheme="majorHAnsi" w:hAnsiTheme="majorHAnsi" w:cstheme="majorHAnsi"/>
+                <w:b/>
+                <w:bCs/>
+                <w:iCs/>
+                <w:szCs w:val="24"/>
+              </w:rPr>
+            </w:pPr>
+            <w:r>
+              <w:rPr>
+                <w:rFonts w:asciiTheme="majorHAnsi" w:hAnsiTheme="majorHAnsi" w:cstheme="majorHAnsi"/>
+                <w:b/>
+                <w:bCs/>
+                <w:iCs/>
+                <w:szCs w:val="24"/>
+              </w:rPr>
+              <w:t>Frontend Developer</w:t>
+            </w:r>
+            <w:r>
+              <w:rPr>
+                <w:rFonts w:asciiTheme="majorHAnsi" w:hAnsiTheme="majorHAnsi" w:cstheme="majorHAnsi"/>
+                <w:b/>
+                <w:bCs/>
+                <w:iCs/>
+                <w:szCs w:val="24"/>
+              </w:rPr>
+              <w:t xml:space="preserve"> (</w:t>
+            </w:r>
+            <w:r>
+              <w:rPr>
+                <w:rFonts w:asciiTheme="majorHAnsi" w:hAnsiTheme="majorHAnsi" w:cstheme="majorHAnsi"/>
+                <w:b/>
+                <w:szCs w:val="24"/>
+              </w:rPr>
+              <w:t>Krystal Institute</w:t>
+            </w:r>
+            <w:r>
+              <w:rPr>
+                <w:rFonts w:asciiTheme="majorHAnsi" w:hAnsiTheme="majorHAnsi" w:cstheme="majorHAnsi"/>
+                <w:b/>
+                <w:szCs w:val="24"/>
+              </w:rPr>
+              <w:t>)</w:t>
+            </w:r>
+          </w:p>
+          <w:p>
+            <w:pPr>
+              <w:rPr>
+                <w:rFonts w:asciiTheme="majorHAnsi" w:hAnsiTheme="majorHAnsi" w:cstheme="majorHAnsi" w:hint="eastAsia"/>
+                <w:bCs/>
+                <w:i/>
+                <w:iCs/>
+                <w:szCs w:val="24"/>
+              </w:rPr>
+            </w:pPr>
+            <w:r>
+              <w:rPr>
+                <w:rFonts w:asciiTheme="majorHAnsi" w:hAnsiTheme="majorHAnsi" w:cstheme="majorHAnsi"/>
+                <w:bCs/>
+                <w:i/>
+                <w:iCs/>
+                <w:szCs w:val="24"/>
+              </w:rPr>
+              <w:t>Tech</w:t>
+            </w:r>
+            <w:r>
+              <w:rPr>
+                <w:rFonts w:asciiTheme="majorHAnsi" w:hAnsiTheme="majorHAnsi" w:cstheme="majorHAnsi"/>
+                <w:bCs/>
+                <w:i/>
+                <w:iCs/>
+                <w:szCs w:val="24"/>
+              </w:rPr>
+              <w:t>s</w:t>
+            </w:r>
+            <w:r>
+              <w:rPr>
+                <w:rFonts w:asciiTheme="majorHAnsi" w:hAnsiTheme="majorHAnsi" w:cstheme="majorHAnsi"/>
+                <w:bCs/>
+                <w:i/>
+                <w:iCs/>
+                <w:szCs w:val="24"/>
+              </w:rPr>
+              <w:t xml:space="preserve">: </w:t>
+            </w:r>
+            <w:r>
+              <w:rPr>
+                <w:rFonts w:asciiTheme="majorHAnsi" w:hAnsiTheme="majorHAnsi" w:cstheme="majorHAnsi"/>
+                <w:bCs/>
+                <w:i/>
+                <w:iCs/>
+                <w:szCs w:val="24"/>
+              </w:rPr>
+              <w:t>TypeScript, React, Node.js, Express.js</w:t>
+            </w:r>
+            <w:r>
+              <w:rPr>
+                <w:rFonts w:asciiTheme="majorHAnsi" w:hAnsiTheme="majorHAnsi" w:cstheme="majorHAnsi"/>
+                <w:bCs/>
+                <w:i/>
+                <w:iCs/>
+                <w:szCs w:val="24"/>
+              </w:rPr>
+              <w:t xml:space="preserve">, </w:t>
+            </w:r>
+            <w:r>
+              <w:rPr>
+                <w:rFonts w:asciiTheme="majorHAnsi" w:hAnsiTheme="majorHAnsi" w:cstheme="majorHAnsi"/>
+                <w:bCs/>
+                <w:i/>
+                <w:iCs/>
+                <w:szCs w:val="24"/>
+              </w:rPr>
+              <w:t>MongoDB</w:t>
+            </w:r>
+            <w:r>
+              <w:rPr>
+                <w:rFonts w:asciiTheme="majorHAnsi" w:hAnsiTheme="majorHAnsi" w:cstheme="majorHAnsi"/>
+                <w:bCs/>
+                <w:i/>
+                <w:iCs/>
+                <w:szCs w:val="24"/>
+              </w:rPr>
+              <w:t xml:space="preserve">, </w:t>
+            </w:r>
+            <w:r>
+              <w:rPr>
+                <w:rFonts w:asciiTheme="majorHAnsi" w:hAnsiTheme="majorHAnsi" w:cstheme="majorHAnsi"/>
+                <w:bCs/>
+                <w:i/>
+                <w:iCs/>
+                <w:szCs w:val="24"/>
+              </w:rPr>
+              <w:t>Tailwind</w:t>
+            </w:r>
+            <w:r>
+              <w:rPr>
+                <w:rFonts w:asciiTheme="majorHAnsi" w:hAnsiTheme="majorHAnsi" w:cstheme="majorHAnsi"/>
+                <w:bCs/>
+                <w:i/>
+                <w:iCs/>
+                <w:szCs w:val="24"/>
+              </w:rPr>
+              <w:t xml:space="preserve">, </w:t>
+            </w:r>
+            <w:r>
+              <w:rPr>
+                <w:rFonts w:asciiTheme="majorHAnsi" w:hAnsiTheme="majorHAnsi" w:cstheme="majorHAnsi"/>
+                <w:bCs/>
+                <w:i/>
+                <w:iCs/>
+                <w:szCs w:val="24"/>
+              </w:rPr>
+              <w:t>GitHub</w:t>
+            </w:r>
+          </w:p>
+        </w:tc>
+        <w:tc>
+          <w:tcPr>
+            <w:tcW w:w="2268" w:type="dxa"/>
+          </w:tcPr>
+          <w:p>
+            <w:pPr>
+              <w:jc w:val="right"/>
+              <w:rPr>
+                <w:rFonts w:asciiTheme="majorHAnsi" w:hAnsiTheme="majorHAnsi" w:cstheme="majorHAnsi"/>
+                <w:szCs w:val="24"/>
+              </w:rPr>
+            </w:pPr>
             <w:r>
               <w:rPr>
                 <w:rFonts w:asciiTheme="majorHAnsi" w:hAnsiTheme="majorHAnsi" w:cstheme="majorHAnsi"/>
@@ -1457,7 +1880,7 @@
                 <w:rFonts w:asciiTheme="majorHAnsi" w:hAnsiTheme="majorHAnsi" w:cstheme="majorHAnsi"/>
                 <w:szCs w:val="24"/>
               </w:rPr>
-              <w:t>Sep</w:t>
+              <w:t>Aug</w:t>
             </w:r>
             <w:r>
               <w:rPr>
@@ -1498,23 +1921,17 @@
             <w:r>
               <w:rPr>
                 <w:rFonts w:asciiTheme="majorHAnsi" w:hAnsiTheme="majorHAnsi" w:cstheme="majorHAnsi"/>
-                <w:szCs w:val="24"/>
-              </w:rPr>
-              <w:t>Work</w:t>
-            </w:r>
-            <w:r>
-              <w:rPr>
-                <w:rFonts w:asciiTheme="majorHAnsi" w:hAnsiTheme="majorHAnsi" w:cstheme="majorHAnsi"/>
-                <w:szCs w:val="24"/>
-              </w:rPr>
-              <w:t>ed</w:t>
-            </w:r>
-            <w:r>
-              <w:rPr>
-                <w:rFonts w:asciiTheme="majorHAnsi" w:hAnsiTheme="majorHAnsi" w:cstheme="majorHAnsi"/>
-                <w:szCs w:val="24"/>
-              </w:rPr>
-              <w:t xml:space="preserve"> in the development team </w:t>
+                <w:iCs/>
+                <w:szCs w:val="24"/>
+              </w:rPr>
+              <w:t>Contributed to the</w:t>
+            </w:r>
+            <w:r>
+              <w:rPr>
+                <w:rFonts w:asciiTheme="majorHAnsi" w:hAnsiTheme="majorHAnsi" w:cstheme="majorHAnsi"/>
+                <w:szCs w:val="24"/>
+              </w:rPr>
+              <w:t xml:space="preserve"> development team </w:t>
             </w:r>
             <w:r>
               <w:rPr>
@@ -1530,7 +1947,7 @@
               </w:rPr>
               <w:t xml:space="preserve"> </w:t>
             </w:r>
-            <w:hyperlink r:id="rId13" w:history="1">
+            <w:hyperlink r:id="rId15" w:history="1">
               <w:r>
                 <w:rPr>
                   <w:rStyle w:val="a3"/>
@@ -1547,7 +1964,22 @@
                 <w:rFonts w:asciiTheme="majorHAnsi" w:hAnsiTheme="majorHAnsi" w:cstheme="majorHAnsi"/>
                 <w:szCs w:val="24"/>
               </w:rPr>
-              <w:t>, which made by TypeScript, React, Node</w:t>
+              <w:t xml:space="preserve">, </w:t>
+            </w:r>
+            <w:r>
+              <w:rPr>
+                <w:rFonts w:asciiTheme="majorHAnsi" w:hAnsiTheme="majorHAnsi" w:cstheme="majorHAnsi"/>
+                <w:iCs/>
+                <w:szCs w:val="24"/>
+              </w:rPr>
+              <w:t>leveraging</w:t>
+            </w:r>
+            <w:r>
+              <w:rPr>
+                <w:rFonts w:asciiTheme="majorHAnsi" w:hAnsiTheme="majorHAnsi" w:cstheme="majorHAnsi"/>
+                <w:szCs w:val="24"/>
+              </w:rPr>
+              <w:t xml:space="preserve"> TypeScript, React, Node</w:t>
             </w:r>
             <w:r>
               <w:rPr>
@@ -1603,21 +2035,35 @@
                 <w:rFonts w:asciiTheme="majorHAnsi" w:hAnsiTheme="majorHAnsi" w:cstheme="majorHAnsi"/>
                 <w:szCs w:val="24"/>
               </w:rPr>
-              <w:t>eveloped a new layout for the platform and fix</w:t>
-            </w:r>
-            <w:r>
-              <w:rPr>
-                <w:rFonts w:asciiTheme="majorHAnsi" w:hAnsiTheme="majorHAnsi" w:cstheme="majorHAnsi"/>
-                <w:szCs w:val="24"/>
-              </w:rPr>
-              <w:t>ed</w:t>
-            </w:r>
-            <w:r>
-              <w:rPr>
-                <w:rFonts w:asciiTheme="majorHAnsi" w:hAnsiTheme="majorHAnsi" w:cstheme="majorHAnsi"/>
-                <w:szCs w:val="24"/>
-              </w:rPr>
-              <w:t xml:space="preserve"> react-router bug.</w:t>
+              <w:t>eveloped a new layout for the platform</w:t>
+            </w:r>
+            <w:r>
+              <w:rPr>
+                <w:rFonts w:asciiTheme="majorHAnsi" w:hAnsiTheme="majorHAnsi" w:cstheme="majorHAnsi"/>
+                <w:szCs w:val="24"/>
+              </w:rPr>
+              <w:t>,</w:t>
+            </w:r>
+            <w:r>
+              <w:rPr>
+                <w:rFonts w:asciiTheme="majorHAnsi" w:hAnsiTheme="majorHAnsi" w:cstheme="majorHAnsi"/>
+                <w:szCs w:val="24"/>
+              </w:rPr>
+              <w:t xml:space="preserve"> </w:t>
+            </w:r>
+            <w:r>
+              <w:rPr>
+                <w:rFonts w:asciiTheme="majorHAnsi" w:hAnsiTheme="majorHAnsi" w:cstheme="majorHAnsi"/>
+                <w:szCs w:val="24"/>
+              </w:rPr>
+              <w:t xml:space="preserve">maintained the react code base and fixed </w:t>
+            </w:r>
+            <w:r>
+              <w:rPr>
+                <w:rFonts w:asciiTheme="majorHAnsi" w:hAnsiTheme="majorHAnsi" w:cstheme="majorHAnsi"/>
+                <w:szCs w:val="24"/>
+              </w:rPr>
+              <w:t>react-router bug.</w:t>
             </w:r>
           </w:p>
           <w:p>
@@ -1636,23 +2082,24 @@
             <w:r>
               <w:rPr>
                 <w:rFonts w:asciiTheme="majorHAnsi" w:hAnsiTheme="majorHAnsi" w:cstheme="majorHAnsi"/>
-                <w:szCs w:val="24"/>
-              </w:rPr>
-              <w:t>Work</w:t>
-            </w:r>
-            <w:r>
-              <w:rPr>
-                <w:rFonts w:asciiTheme="majorHAnsi" w:hAnsiTheme="majorHAnsi" w:cstheme="majorHAnsi"/>
-                <w:szCs w:val="24"/>
-              </w:rPr>
-              <w:t>ed</w:t>
-            </w:r>
-            <w:r>
-              <w:rPr>
-                <w:rFonts w:asciiTheme="majorHAnsi" w:hAnsiTheme="majorHAnsi" w:cstheme="majorHAnsi"/>
-                <w:szCs w:val="24"/>
-              </w:rPr>
-              <w:t xml:space="preserve"> in the development team </w:t>
+                <w:iCs/>
+                <w:szCs w:val="24"/>
+              </w:rPr>
+              <w:t>Contributed to the</w:t>
+            </w:r>
+            <w:r>
+              <w:rPr>
+                <w:rFonts w:asciiTheme="majorHAnsi" w:hAnsiTheme="majorHAnsi" w:cstheme="majorHAnsi"/>
+                <w:szCs w:val="24"/>
+              </w:rPr>
+              <w:t xml:space="preserve"> development team</w:t>
+            </w:r>
+            <w:r>
+              <w:rPr>
+                <w:rFonts w:asciiTheme="majorHAnsi" w:hAnsiTheme="majorHAnsi" w:cstheme="majorHAnsi"/>
+                <w:szCs w:val="24"/>
+              </w:rPr>
+              <w:t xml:space="preserve"> </w:t>
             </w:r>
             <w:r>
               <w:rPr>
@@ -1668,7 +2115,7 @@
               </w:rPr>
               <w:t xml:space="preserve"> </w:t>
             </w:r>
-            <w:hyperlink r:id="rId14" w:history="1">
+            <w:hyperlink r:id="rId16" w:history="1">
               <w:r>
                 <w:rPr>
                   <w:rStyle w:val="a3"/>
@@ -1720,6 +2167,7 @@
                 <w:rFonts w:asciiTheme="majorHAnsi" w:hAnsiTheme="majorHAnsi" w:cstheme="majorHAnsi"/>
                 <w:szCs w:val="24"/>
               </w:rPr>
+              <w:lastRenderedPageBreak/>
               <w:t>Developed a web video player</w:t>
             </w:r>
             <w:r>
@@ -1815,49 +2263,71 @@
       <w:tr>
         <w:tc>
           <w:tcPr>
-            <w:tcW w:w="5670" w:type="dxa"/>
+            <w:tcW w:w="8222" w:type="dxa"/>
           </w:tcPr>
           <w:p>
             <w:pPr>
               <w:rPr>
-                <w:rFonts w:asciiTheme="majorHAnsi" w:hAnsiTheme="majorHAnsi" w:cstheme="majorHAnsi"/>
+                <w:rFonts w:asciiTheme="majorHAnsi" w:hAnsiTheme="majorHAnsi" w:cstheme="majorHAnsi" w:hint="eastAsia"/>
                 <w:b/>
-                <w:szCs w:val="24"/>
-                <w:u w:val="single"/>
+                <w:bCs/>
+                <w:iCs/>
+                <w:szCs w:val="24"/>
               </w:rPr>
             </w:pPr>
             <w:r>
               <w:rPr>
                 <w:rFonts w:asciiTheme="majorHAnsi" w:hAnsiTheme="majorHAnsi" w:cstheme="majorHAnsi"/>
                 <w:b/>
-                <w:szCs w:val="24"/>
-                <w:u w:val="single"/>
+                <w:bCs/>
+                <w:iCs/>
+                <w:szCs w:val="24"/>
+              </w:rPr>
+              <w:t>Certificated Master</w:t>
+            </w:r>
+            <w:r>
+              <w:rPr>
+                <w:rFonts w:asciiTheme="majorHAnsi" w:hAnsiTheme="majorHAnsi" w:cstheme="majorHAnsi"/>
+                <w:b/>
+                <w:bCs/>
+                <w:iCs/>
+                <w:szCs w:val="24"/>
+              </w:rPr>
+              <w:t xml:space="preserve"> </w:t>
+            </w:r>
+            <w:r>
+              <w:rPr>
+                <w:rFonts w:asciiTheme="majorHAnsi" w:hAnsiTheme="majorHAnsi" w:cstheme="majorHAnsi"/>
+                <w:b/>
+                <w:bCs/>
+                <w:iCs/>
+                <w:szCs w:val="24"/>
+              </w:rPr>
+              <w:t>(</w:t>
+            </w:r>
+            <w:r>
+              <w:rPr>
+                <w:rFonts w:asciiTheme="majorHAnsi" w:hAnsiTheme="majorHAnsi" w:cstheme="majorHAnsi"/>
+                <w:b/>
+                <w:bCs/>
+                <w:szCs w:val="24"/>
               </w:rPr>
               <w:t>S.W.C.S. Chan Pak Sha School</w:t>
             </w:r>
-          </w:p>
-          <w:p>
-            <w:pPr>
+            <w:r>
               <w:rPr>
                 <w:rFonts w:asciiTheme="majorHAnsi" w:hAnsiTheme="majorHAnsi" w:cstheme="majorHAnsi"/>
                 <w:b/>
-                <w:i/>
-                <w:szCs w:val="24"/>
-              </w:rPr>
-            </w:pPr>
-            <w:r>
-              <w:rPr>
-                <w:rFonts w:asciiTheme="majorHAnsi" w:hAnsiTheme="majorHAnsi" w:cstheme="majorHAnsi"/>
-                <w:i/>
-                <w:szCs w:val="24"/>
-              </w:rPr>
-              <w:t>Certificated Master (Liberal Studies)</w:t>
+                <w:bCs/>
+                <w:szCs w:val="24"/>
+              </w:rPr>
+              <w:t>)</w:t>
             </w:r>
           </w:p>
         </w:tc>
         <w:tc>
           <w:tcPr>
-            <w:tcW w:w="4820" w:type="dxa"/>
+            <w:tcW w:w="2268" w:type="dxa"/>
           </w:tcPr>
           <w:p>
             <w:pPr>
@@ -1966,6 +2436,27 @@
               </w:rPr>
               <w:t>s</w:t>
             </w:r>
+            <w:r>
+              <w:rPr>
+                <w:rFonts w:asciiTheme="majorHAnsi" w:hAnsiTheme="majorHAnsi" w:cstheme="majorHAnsi"/>
+                <w:szCs w:val="24"/>
+              </w:rPr>
+              <w:t xml:space="preserve"> and p</w:t>
+            </w:r>
+            <w:r>
+              <w:rPr>
+                <w:rFonts w:asciiTheme="majorHAnsi" w:hAnsiTheme="majorHAnsi" w:cstheme="majorHAnsi"/>
+                <w:szCs w:val="24"/>
+              </w:rPr>
+              <w:t>repared teaching materials and e-learning materials</w:t>
+            </w:r>
+            <w:r>
+              <w:rPr>
+                <w:rFonts w:asciiTheme="majorHAnsi" w:hAnsiTheme="majorHAnsi" w:cstheme="majorHAnsi"/>
+                <w:szCs w:val="24"/>
+              </w:rPr>
+              <w:t>.</w:t>
+            </w:r>
           </w:p>
           <w:p>
             <w:pPr>
@@ -1985,21 +2476,14 @@
                 <w:rFonts w:asciiTheme="majorHAnsi" w:hAnsiTheme="majorHAnsi" w:cstheme="majorHAnsi"/>
                 <w:szCs w:val="24"/>
               </w:rPr>
-              <w:t>Responsible for IT Team, SEN Team, Guidance Team</w:t>
-            </w:r>
-            <w:r>
-              <w:rPr>
-                <w:rFonts w:asciiTheme="majorHAnsi" w:hAnsiTheme="majorHAnsi" w:cstheme="majorHAnsi"/>
-                <w:szCs w:val="24"/>
-              </w:rPr>
-              <w:t xml:space="preserve"> </w:t>
-            </w:r>
-            <w:r>
-              <w:rPr>
-                <w:rFonts w:asciiTheme="majorHAnsi" w:hAnsiTheme="majorHAnsi" w:cstheme="majorHAnsi"/>
-                <w:szCs w:val="24"/>
-              </w:rPr>
-              <w:t>and Orchestra in administration and activity planning</w:t>
+              <w:t>Responsible for IT Team, SEN Team, Guidance Team, Life-planning Team</w:t>
+            </w:r>
+            <w:r>
+              <w:rPr>
+                <w:rFonts w:asciiTheme="majorHAnsi" w:hAnsiTheme="majorHAnsi" w:cstheme="majorHAnsi"/>
+                <w:szCs w:val="24"/>
+              </w:rPr>
+              <w:t>.</w:t>
             </w:r>
           </w:p>
         </w:tc>
@@ -2024,49 +2508,61 @@
       <w:tr>
         <w:tc>
           <w:tcPr>
-            <w:tcW w:w="5670" w:type="dxa"/>
+            <w:tcW w:w="8222" w:type="dxa"/>
           </w:tcPr>
           <w:p>
             <w:pPr>
               <w:rPr>
-                <w:rFonts w:asciiTheme="majorHAnsi" w:hAnsiTheme="majorHAnsi" w:cstheme="majorHAnsi"/>
+                <w:rFonts w:asciiTheme="majorHAnsi" w:hAnsiTheme="majorHAnsi" w:cstheme="majorHAnsi" w:hint="eastAsia"/>
                 <w:b/>
-                <w:szCs w:val="24"/>
-                <w:u w:val="single"/>
+                <w:bCs/>
+                <w:iCs/>
+                <w:szCs w:val="24"/>
               </w:rPr>
             </w:pPr>
             <w:r>
               <w:rPr>
                 <w:rFonts w:asciiTheme="majorHAnsi" w:hAnsiTheme="majorHAnsi" w:cstheme="majorHAnsi"/>
                 <w:b/>
-                <w:szCs w:val="24"/>
-                <w:u w:val="single"/>
+                <w:bCs/>
+                <w:iCs/>
+                <w:szCs w:val="24"/>
+              </w:rPr>
+              <w:t xml:space="preserve">Teaching Assistant </w:t>
+            </w:r>
+            <w:r>
+              <w:rPr>
+                <w:rFonts w:asciiTheme="majorHAnsi" w:hAnsiTheme="majorHAnsi" w:cstheme="majorHAnsi"/>
+                <w:b/>
+                <w:bCs/>
+                <w:iCs/>
+                <w:szCs w:val="24"/>
+              </w:rPr>
+              <w:t>(</w:t>
+            </w:r>
+            <w:r>
+              <w:rPr>
+                <w:rFonts w:asciiTheme="majorHAnsi" w:hAnsiTheme="majorHAnsi" w:cstheme="majorHAnsi"/>
+                <w:b/>
+                <w:bCs/>
+                <w:szCs w:val="24"/>
               </w:rPr>
               <w:t>Shau Kei Wan Government Secondary School</w:t>
             </w:r>
-          </w:p>
-          <w:p>
-            <w:pPr>
+            <w:r>
               <w:rPr>
                 <w:rFonts w:asciiTheme="majorHAnsi" w:hAnsiTheme="majorHAnsi" w:cstheme="majorHAnsi"/>
                 <w:b/>
-                <w:i/>
-                <w:szCs w:val="24"/>
-              </w:rPr>
-            </w:pPr>
-            <w:r>
-              <w:rPr>
-                <w:rFonts w:asciiTheme="majorHAnsi" w:hAnsiTheme="majorHAnsi" w:cstheme="majorHAnsi"/>
-                <w:i/>
-                <w:szCs w:val="24"/>
-              </w:rPr>
-              <w:t>Teaching Assistant (Liberal Studies)</w:t>
+                <w:bCs/>
+                <w:szCs w:val="24"/>
+              </w:rPr>
+              <w:t>)</w:t>
             </w:r>
           </w:p>
         </w:tc>
         <w:tc>
           <w:tcPr>
-            <w:tcW w:w="4820" w:type="dxa"/>
+            <w:tcW w:w="2268" w:type="dxa"/>
           </w:tcPr>
           <w:p>
             <w:pPr>
@@ -2102,7 +2598,7 @@
               <w:ind w:leftChars="0" w:left="171" w:hanging="171"/>
               <w:jc w:val="both"/>
               <w:rPr>
-                <w:rFonts w:asciiTheme="majorHAnsi" w:hAnsiTheme="majorHAnsi" w:cstheme="majorHAnsi" w:hint="eastAsia"/>
+                <w:rFonts w:asciiTheme="majorHAnsi" w:hAnsiTheme="majorHAnsi" w:cstheme="majorHAnsi"/>
                 <w:szCs w:val="24"/>
               </w:rPr>
             </w:pPr>
@@ -2111,7 +2607,14 @@
                 <w:rFonts w:asciiTheme="majorHAnsi" w:hAnsiTheme="majorHAnsi" w:cstheme="majorHAnsi"/>
                 <w:szCs w:val="24"/>
               </w:rPr>
-              <w:t xml:space="preserve">Prepared e-learning materials, including Google Classroom, Google Sites, Kahoot, Padlet etc. </w:t>
+              <w:t>Prepared e-learning materials, including Google Classroom, Google Sites, Kahoot, Padlet etc</w:t>
+            </w:r>
+            <w:r>
+              <w:rPr>
+                <w:rFonts w:asciiTheme="majorHAnsi" w:hAnsiTheme="majorHAnsi" w:cstheme="majorHAnsi"/>
+                <w:szCs w:val="24"/>
+              </w:rPr>
+              <w:t>.</w:t>
             </w:r>
           </w:p>
         </w:tc>
@@ -2325,30 +2828,18 @@
                       <w:bCs/>
                       <w:szCs w:val="24"/>
                     </w:rPr>
-                    <w:t xml:space="preserve"> MERN</w:t>
-                  </w:r>
-                  <w:r>
-                    <w:rPr>
-                      <w:rFonts w:asciiTheme="majorHAnsi" w:hAnsiTheme="majorHAnsi" w:cstheme="majorHAnsi"/>
-                      <w:szCs w:val="24"/>
-                    </w:rPr>
-                    <w:t xml:space="preserve">, </w:t>
+                    <w:t xml:space="preserve"> </w:t>
                   </w:r>
                   <w:r>
                     <w:rPr>
                       <w:rFonts w:asciiTheme="majorHAnsi" w:hAnsiTheme="majorHAnsi" w:cstheme="majorHAnsi"/>
                       <w:b/>
                       <w:bCs/>
-                      <w:szCs w:val="24"/>
-                    </w:rPr>
-                    <w:t>Material UI</w:t>
-                  </w:r>
-                  <w:r>
-                    <w:rPr>
-                      <w:rFonts w:asciiTheme="majorHAnsi" w:hAnsiTheme="majorHAnsi" w:cstheme="majorHAnsi"/>
-                      <w:szCs w:val="24"/>
-                    </w:rPr>
-                    <w:t xml:space="preserve"> and </w:t>
+                      <w:i/>
+                      <w:iCs/>
+                      <w:szCs w:val="24"/>
+                    </w:rPr>
+                    <w:t>MERN, Material UI</w:t>
                   </w:r>
                   <w:r>
                     <w:rPr>
@@ -2357,7 +2848,34 @@
                       <w:bCs/>
                       <w:szCs w:val="24"/>
                     </w:rPr>
-                    <w:t>Socket.IO.</w:t>
+                    <w:t xml:space="preserve"> </w:t>
+                  </w:r>
+                  <w:r>
+                    <w:rPr>
+                      <w:rFonts w:asciiTheme="majorHAnsi" w:hAnsiTheme="majorHAnsi" w:cstheme="majorHAnsi"/>
+                      <w:szCs w:val="24"/>
+                    </w:rPr>
+                    <w:t xml:space="preserve">and </w:t>
+                  </w:r>
+                  <w:r>
+                    <w:rPr>
+                      <w:rFonts w:asciiTheme="majorHAnsi" w:hAnsiTheme="majorHAnsi" w:cstheme="majorHAnsi"/>
+                      <w:b/>
+                      <w:bCs/>
+                      <w:i/>
+                      <w:iCs/>
+                      <w:szCs w:val="24"/>
+                    </w:rPr>
+                    <w:t>Socket.IO</w:t>
+                  </w:r>
+                  <w:r>
+                    <w:rPr>
+                      <w:rFonts w:asciiTheme="majorHAnsi" w:hAnsiTheme="majorHAnsi" w:cstheme="majorHAnsi"/>
+                      <w:b/>
+                      <w:bCs/>
+                      <w:szCs w:val="24"/>
+                    </w:rPr>
+                    <w:t>.</w:t>
                   </w:r>
                   <w:r>
                     <w:rPr>
@@ -2393,7 +2911,6 @@
                       <w:iCs/>
                       <w:szCs w:val="24"/>
                     </w:rPr>
-                    <w:lastRenderedPageBreak/>
                     <w:fldChar w:fldCharType="begin"/>
                   </w:r>
                   <w:r>
@@ -2499,6 +3016,8 @@
                       <w:rFonts w:asciiTheme="majorHAnsi" w:hAnsiTheme="majorHAnsi" w:cstheme="majorHAnsi"/>
                       <w:b/>
                       <w:bCs/>
+                      <w:i/>
+                      <w:iCs/>
                       <w:szCs w:val="24"/>
                     </w:rPr>
                     <w:t>Rest API</w:t>
@@ -2506,9 +3025,18 @@
                   <w:r>
                     <w:rPr>
                       <w:rFonts w:asciiTheme="majorHAnsi" w:hAnsiTheme="majorHAnsi" w:cstheme="majorHAnsi"/>
-                      <w:szCs w:val="24"/>
-                    </w:rPr>
-                    <w:t xml:space="preserve">, </w:t>
+                      <w:i/>
+                      <w:iCs/>
+                      <w:szCs w:val="24"/>
+                    </w:rPr>
+                    <w:t>,</w:t>
+                  </w:r>
+                  <w:r>
+                    <w:rPr>
+                      <w:rFonts w:asciiTheme="majorHAnsi" w:hAnsiTheme="majorHAnsi" w:cstheme="majorHAnsi"/>
+                      <w:szCs w:val="24"/>
+                    </w:rPr>
+                    <w:t xml:space="preserve"> </w:t>
                   </w:r>
                   <w:r>
                     <w:rPr>
@@ -2529,6 +3057,8 @@
                       <w:rFonts w:asciiTheme="majorHAnsi" w:hAnsiTheme="majorHAnsi" w:cstheme="majorHAnsi"/>
                       <w:b/>
                       <w:bCs/>
+                      <w:i/>
+                      <w:iCs/>
                       <w:szCs w:val="24"/>
                     </w:rPr>
                     <w:t>React</w:t>
@@ -2559,6 +3089,8 @@
                       <w:rFonts w:asciiTheme="majorHAnsi" w:hAnsiTheme="majorHAnsi" w:cstheme="majorHAnsi"/>
                       <w:b/>
                       <w:bCs/>
+                      <w:i/>
+                      <w:iCs/>
                       <w:szCs w:val="24"/>
                     </w:rPr>
                     <w:t>Material UI</w:t>
@@ -2707,6 +3239,8 @@
                       <w:rFonts w:asciiTheme="majorHAnsi" w:hAnsiTheme="majorHAnsi" w:cstheme="majorHAnsi"/>
                       <w:b/>
                       <w:bCs/>
+                      <w:i/>
+                      <w:iCs/>
                       <w:szCs w:val="24"/>
                     </w:rPr>
                     <w:t>Node.js</w:t>
@@ -2714,6 +3248,8 @@
                   <w:r>
                     <w:rPr>
                       <w:rFonts w:asciiTheme="majorHAnsi" w:hAnsiTheme="majorHAnsi" w:cstheme="majorHAnsi"/>
+                      <w:i/>
+                      <w:iCs/>
                       <w:szCs w:val="24"/>
                     </w:rPr>
                     <w:t xml:space="preserve">, </w:t>
@@ -2723,6 +3259,8 @@
                       <w:rFonts w:asciiTheme="majorHAnsi" w:hAnsiTheme="majorHAnsi" w:cstheme="majorHAnsi"/>
                       <w:b/>
                       <w:bCs/>
+                      <w:i/>
+                      <w:iCs/>
                       <w:szCs w:val="24"/>
                     </w:rPr>
                     <w:t>Express</w:t>
@@ -2730,6 +3268,8 @@
                   <w:r>
                     <w:rPr>
                       <w:rFonts w:asciiTheme="majorHAnsi" w:hAnsiTheme="majorHAnsi" w:cstheme="majorHAnsi"/>
+                      <w:i/>
+                      <w:iCs/>
                       <w:szCs w:val="24"/>
                     </w:rPr>
                     <w:t xml:space="preserve">, </w:t>
@@ -2739,6 +3279,8 @@
                       <w:rFonts w:asciiTheme="majorHAnsi" w:hAnsiTheme="majorHAnsi" w:cstheme="majorHAnsi"/>
                       <w:b/>
                       <w:bCs/>
+                      <w:i/>
+                      <w:iCs/>
                       <w:szCs w:val="24"/>
                     </w:rPr>
                     <w:t>MongoDB</w:t>
@@ -2755,6 +3297,8 @@
                       <w:rFonts w:asciiTheme="majorHAnsi" w:hAnsiTheme="majorHAnsi" w:cstheme="majorHAnsi"/>
                       <w:b/>
                       <w:bCs/>
+                      <w:i/>
+                      <w:iCs/>
                       <w:szCs w:val="24"/>
                     </w:rPr>
                     <w:t>EJS</w:t>
@@ -2808,6 +3352,8 @@
                       <w:rFonts w:asciiTheme="majorHAnsi" w:hAnsiTheme="majorHAnsi" w:cstheme="majorHAnsi"/>
                       <w:b/>
                       <w:bCs/>
+                      <w:i/>
+                      <w:iCs/>
                       <w:szCs w:val="24"/>
                     </w:rPr>
                     <w:t>Passport</w:t>
@@ -2815,6 +3361,8 @@
                   <w:r>
                     <w:rPr>
                       <w:rFonts w:asciiTheme="majorHAnsi" w:hAnsiTheme="majorHAnsi" w:cstheme="majorHAnsi"/>
+                      <w:i/>
+                      <w:iCs/>
                       <w:szCs w:val="24"/>
                     </w:rPr>
                     <w:t>,</w:t>
@@ -2824,31 +3372,26 @@
                       <w:rFonts w:asciiTheme="majorHAnsi" w:hAnsiTheme="majorHAnsi" w:cstheme="majorHAnsi"/>
                       <w:b/>
                       <w:bCs/>
-                      <w:szCs w:val="24"/>
-                    </w:rPr>
-                    <w:t xml:space="preserve"> </w:t>
+                      <w:i/>
+                      <w:iCs/>
+                      <w:szCs w:val="24"/>
+                    </w:rPr>
+                    <w:t xml:space="preserve"> bcrypt</w:t>
+                  </w:r>
+                  <w:r>
+                    <w:rPr>
+                      <w:rFonts w:asciiTheme="majorHAnsi" w:hAnsiTheme="majorHAnsi" w:cstheme="majorHAnsi"/>
+                      <w:szCs w:val="24"/>
+                    </w:rPr>
+                    <w:t xml:space="preserve"> and </w:t>
                   </w:r>
                   <w:r>
                     <w:rPr>
                       <w:rFonts w:asciiTheme="majorHAnsi" w:hAnsiTheme="majorHAnsi" w:cstheme="majorHAnsi"/>
                       <w:b/>
                       <w:bCs/>
-                      <w:szCs w:val="24"/>
-                    </w:rPr>
-                    <w:t>bcrypt</w:t>
-                  </w:r>
-                  <w:r>
-                    <w:rPr>
-                      <w:rFonts w:asciiTheme="majorHAnsi" w:hAnsiTheme="majorHAnsi" w:cstheme="majorHAnsi"/>
-                      <w:szCs w:val="24"/>
-                    </w:rPr>
-                    <w:t xml:space="preserve"> and </w:t>
-                  </w:r>
-                  <w:r>
-                    <w:rPr>
-                      <w:rFonts w:asciiTheme="majorHAnsi" w:hAnsiTheme="majorHAnsi" w:cstheme="majorHAnsi"/>
-                      <w:b/>
-                      <w:bCs/>
+                      <w:i/>
+                      <w:iCs/>
                       <w:szCs w:val="24"/>
                     </w:rPr>
                     <w:t>JWT</w:t>
@@ -2878,7 +3421,7 @@
                       <w:szCs w:val="24"/>
                     </w:rPr>
                   </w:pPr>
-                  <w:hyperlink r:id="rId15" w:history="1">
+                  <w:hyperlink r:id="rId17" w:history="1">
                     <w:r>
                       <w:rPr>
                         <w:rFonts w:asciiTheme="majorHAnsi" w:hAnsiTheme="majorHAnsi" w:cstheme="majorHAnsi"/>
@@ -2953,6 +3496,8 @@
                       <w:rFonts w:asciiTheme="majorHAnsi" w:hAnsiTheme="majorHAnsi" w:cstheme="majorHAnsi"/>
                       <w:b/>
                       <w:bCs/>
+                      <w:i/>
+                      <w:iCs/>
                       <w:szCs w:val="24"/>
                     </w:rPr>
                     <w:t>Git</w:t>
@@ -2971,33 +3516,46 @@
                       <w:bCs/>
                       <w:szCs w:val="24"/>
                     </w:rPr>
-                    <w:t xml:space="preserve"> GitHub</w:t>
-                  </w:r>
-                  <w:r>
-                    <w:rPr>
-                      <w:rFonts w:asciiTheme="majorHAnsi" w:hAnsiTheme="majorHAnsi" w:cstheme="majorHAnsi"/>
-                      <w:szCs w:val="24"/>
-                    </w:rPr>
-                    <w:t>, to complete Hong Kong hiking trails website within 2 weeks</w:t>
-                  </w:r>
-                  <w:r>
-                    <w:rPr>
-                      <w:rFonts w:asciiTheme="majorHAnsi" w:hAnsiTheme="majorHAnsi" w:cstheme="majorHAnsi"/>
-                      <w:szCs w:val="24"/>
-                    </w:rPr>
                     <w:t xml:space="preserve"> </w:t>
-                  </w:r>
-                  <w:r>
-                    <w:rPr>
-                      <w:rFonts w:asciiTheme="majorHAnsi" w:hAnsiTheme="majorHAnsi" w:cstheme="majorHAnsi"/>
-                    </w:rPr>
-                    <w:t xml:space="preserve">by using </w:t>
                   </w:r>
                   <w:r>
                     <w:rPr>
                       <w:rFonts w:asciiTheme="majorHAnsi" w:hAnsiTheme="majorHAnsi" w:cstheme="majorHAnsi"/>
                       <w:b/>
                       <w:bCs/>
+                      <w:i/>
+                      <w:iCs/>
+                      <w:szCs w:val="24"/>
+                    </w:rPr>
+                    <w:t>GitHub</w:t>
+                  </w:r>
+                  <w:r>
+                    <w:rPr>
+                      <w:rFonts w:asciiTheme="majorHAnsi" w:hAnsiTheme="majorHAnsi" w:cstheme="majorHAnsi"/>
+                      <w:szCs w:val="24"/>
+                    </w:rPr>
+                    <w:t>, to complete Hong Kong hiking trails website within 2 weeks</w:t>
+                  </w:r>
+                  <w:r>
+                    <w:rPr>
+                      <w:rFonts w:asciiTheme="majorHAnsi" w:hAnsiTheme="majorHAnsi" w:cstheme="majorHAnsi"/>
+                      <w:szCs w:val="24"/>
+                    </w:rPr>
+                    <w:t xml:space="preserve"> </w:t>
+                  </w:r>
+                  <w:r>
+                    <w:rPr>
+                      <w:rFonts w:asciiTheme="majorHAnsi" w:hAnsiTheme="majorHAnsi" w:cstheme="majorHAnsi"/>
+                    </w:rPr>
+                    <w:t xml:space="preserve">by using </w:t>
+                  </w:r>
+                  <w:r>
+                    <w:rPr>
+                      <w:rFonts w:asciiTheme="majorHAnsi" w:hAnsiTheme="majorHAnsi" w:cstheme="majorHAnsi"/>
+                      <w:b/>
+                      <w:bCs/>
+                      <w:i/>
+                      <w:iCs/>
                     </w:rPr>
                     <w:t>Bootstrap</w:t>
                   </w:r>
@@ -3596,388 +4154,15 @@
           </w:p>
         </w:tc>
       </w:tr>
+      <w:bookmarkEnd w:id="5"/>
     </w:tbl>
-    <w:p/>
-    <w:tbl>
-      <w:tblPr>
-        <w:tblStyle w:val="a4"/>
-        <w:tblW w:w="10495" w:type="dxa"/>
-        <w:tblInd w:w="-5" w:type="dxa"/>
-        <w:tblBorders>
-          <w:top w:val="none" w:sz="0" w:space="0" w:color="auto"/>
-          <w:left w:val="none" w:sz="0" w:space="0" w:color="auto"/>
-          <w:bottom w:val="none" w:sz="0" w:space="0" w:color="auto"/>
-          <w:right w:val="none" w:sz="0" w:space="0" w:color="auto"/>
-          <w:insideH w:val="none" w:sz="0" w:space="0" w:color="auto"/>
-          <w:insideV w:val="none" w:sz="0" w:space="0" w:color="auto"/>
-        </w:tblBorders>
-        <w:tblLook w:val="04A0" w:firstRow="1" w:lastRow="0" w:firstColumn="1" w:lastColumn="0" w:noHBand="0" w:noVBand="1"/>
-      </w:tblPr>
-      <w:tblGrid>
-        <w:gridCol w:w="6069"/>
-        <w:gridCol w:w="4426"/>
-      </w:tblGrid>
-      <w:tr>
-        <w:tc>
-          <w:tcPr>
-            <w:tcW w:w="10495" w:type="dxa"/>
-            <w:gridSpan w:val="2"/>
-            <w:shd w:val="clear" w:color="auto" w:fill="E7E6E6" w:themeFill="background2"/>
-          </w:tcPr>
-          <w:bookmarkEnd w:id="5"/>
-          <w:p>
-            <w:pPr>
-              <w:jc w:val="center"/>
-              <w:rPr>
-                <w:rFonts w:asciiTheme="majorHAnsi" w:hAnsiTheme="majorHAnsi" w:cstheme="majorHAnsi"/>
-                <w:szCs w:val="24"/>
-              </w:rPr>
-            </w:pPr>
-            <w:r>
-              <w:rPr>
-                <w:rFonts w:asciiTheme="majorHAnsi" w:hAnsiTheme="majorHAnsi" w:cstheme="majorHAnsi"/>
-                <w:szCs w:val="24"/>
-              </w:rPr>
-              <w:t>EXTRA-CURRICULUM ACTIVITIES</w:t>
-            </w:r>
-          </w:p>
-        </w:tc>
-      </w:tr>
-      <w:tr>
-        <w:tc>
-          <w:tcPr>
-            <w:tcW w:w="6069" w:type="dxa"/>
-          </w:tcPr>
-          <w:p>
-            <w:pPr>
-              <w:rPr>
-                <w:rFonts w:asciiTheme="majorHAnsi" w:hAnsiTheme="majorHAnsi" w:cstheme="majorHAnsi"/>
-                <w:b/>
-                <w:szCs w:val="24"/>
-                <w:u w:val="single"/>
-              </w:rPr>
-            </w:pPr>
-            <w:r>
-              <w:rPr>
-                <w:rFonts w:asciiTheme="majorHAnsi" w:hAnsiTheme="majorHAnsi" w:cstheme="majorHAnsi"/>
-                <w:b/>
-                <w:szCs w:val="24"/>
-                <w:u w:val="single"/>
-              </w:rPr>
-              <w:t>Student Union of The Chinese University of Hong Kong</w:t>
-            </w:r>
-          </w:p>
-          <w:p>
-            <w:pPr>
-              <w:rPr>
-                <w:rFonts w:asciiTheme="majorHAnsi" w:hAnsiTheme="majorHAnsi" w:cstheme="majorHAnsi"/>
-                <w:i/>
-                <w:szCs w:val="24"/>
-              </w:rPr>
-            </w:pPr>
-            <w:r>
-              <w:rPr>
-                <w:rFonts w:asciiTheme="majorHAnsi" w:hAnsiTheme="majorHAnsi" w:cstheme="majorHAnsi"/>
-                <w:i/>
-                <w:szCs w:val="24"/>
-              </w:rPr>
-              <w:t>Committee Member</w:t>
-            </w:r>
-          </w:p>
-        </w:tc>
-        <w:tc>
-          <w:tcPr>
-            <w:tcW w:w="4426" w:type="dxa"/>
-          </w:tcPr>
-          <w:p>
-            <w:pPr>
-              <w:wordWrap w:val="0"/>
-              <w:ind w:right="-32"/>
-              <w:jc w:val="right"/>
-              <w:rPr>
-                <w:rFonts w:asciiTheme="majorHAnsi" w:hAnsiTheme="majorHAnsi" w:cstheme="majorHAnsi"/>
-                <w:szCs w:val="24"/>
-              </w:rPr>
-            </w:pPr>
-            <w:r>
-              <w:rPr>
-                <w:rFonts w:asciiTheme="majorHAnsi" w:hAnsiTheme="majorHAnsi" w:cstheme="majorHAnsi"/>
-                <w:szCs w:val="24"/>
-              </w:rPr>
-              <w:t>2014 – 2015</w:t>
-            </w:r>
-          </w:p>
-        </w:tc>
-      </w:tr>
-      <w:tr>
-        <w:tc>
-          <w:tcPr>
-            <w:tcW w:w="10495" w:type="dxa"/>
-            <w:gridSpan w:val="2"/>
-          </w:tcPr>
-          <w:p>
-            <w:pPr>
-              <w:pStyle w:val="a5"/>
-              <w:numPr>
-                <w:ilvl w:val="0"/>
-                <w:numId w:val="1"/>
-              </w:numPr>
-              <w:ind w:leftChars="0" w:left="171" w:hanging="171"/>
-              <w:jc w:val="both"/>
-              <w:rPr>
-                <w:rFonts w:asciiTheme="majorHAnsi" w:hAnsiTheme="majorHAnsi" w:cstheme="majorHAnsi" w:hint="eastAsia"/>
-                <w:szCs w:val="24"/>
-              </w:rPr>
-            </w:pPr>
-            <w:r>
-              <w:rPr>
-                <w:rFonts w:asciiTheme="majorHAnsi" w:hAnsiTheme="majorHAnsi" w:cstheme="majorHAnsi"/>
-                <w:szCs w:val="24"/>
-              </w:rPr>
-              <w:t>Represented 17,000 undergraduate students to communicate and co-operate with university staff to safeguard interests of different stakeholders</w:t>
-            </w:r>
-          </w:p>
-        </w:tc>
-      </w:tr>
-      <w:tr>
-        <w:tc>
-          <w:tcPr>
-            <w:tcW w:w="6069" w:type="dxa"/>
-          </w:tcPr>
-          <w:p>
-            <w:pPr>
-              <w:jc w:val="both"/>
-              <w:rPr>
-                <w:rFonts w:asciiTheme="majorHAnsi" w:hAnsiTheme="majorHAnsi" w:cstheme="majorHAnsi"/>
-                <w:b/>
-                <w:szCs w:val="24"/>
-                <w:u w:val="single"/>
-              </w:rPr>
-            </w:pPr>
-            <w:r>
-              <w:rPr>
-                <w:rFonts w:asciiTheme="majorHAnsi" w:hAnsiTheme="majorHAnsi" w:cstheme="majorHAnsi"/>
-                <w:b/>
-                <w:szCs w:val="24"/>
-                <w:u w:val="single"/>
-              </w:rPr>
-              <w:t>Po Kok Secondary School</w:t>
-            </w:r>
-          </w:p>
-          <w:p>
-            <w:pPr>
-              <w:jc w:val="both"/>
-              <w:rPr>
-                <w:rFonts w:asciiTheme="majorHAnsi" w:hAnsiTheme="majorHAnsi" w:cstheme="majorHAnsi"/>
-                <w:i/>
-                <w:szCs w:val="24"/>
-              </w:rPr>
-            </w:pPr>
-            <w:r>
-              <w:rPr>
-                <w:rFonts w:asciiTheme="majorHAnsi" w:hAnsiTheme="majorHAnsi" w:cstheme="majorHAnsi"/>
-                <w:i/>
-                <w:szCs w:val="24"/>
-              </w:rPr>
-              <w:t>Head Prefect</w:t>
-            </w:r>
-          </w:p>
-        </w:tc>
-        <w:tc>
-          <w:tcPr>
-            <w:tcW w:w="4426" w:type="dxa"/>
-          </w:tcPr>
-          <w:p>
-            <w:pPr>
-              <w:jc w:val="right"/>
-              <w:rPr>
-                <w:rFonts w:asciiTheme="majorHAnsi" w:hAnsiTheme="majorHAnsi" w:cstheme="majorHAnsi"/>
-                <w:szCs w:val="24"/>
-              </w:rPr>
-            </w:pPr>
-            <w:r>
-              <w:rPr>
-                <w:rFonts w:asciiTheme="majorHAnsi" w:hAnsiTheme="majorHAnsi" w:cstheme="majorHAnsi"/>
-                <w:szCs w:val="24"/>
-              </w:rPr>
-              <w:t>2008 – 2009</w:t>
-            </w:r>
-          </w:p>
-        </w:tc>
-      </w:tr>
-      <w:tr>
-        <w:tc>
-          <w:tcPr>
-            <w:tcW w:w="10495" w:type="dxa"/>
-            <w:gridSpan w:val="2"/>
-          </w:tcPr>
-          <w:p>
-            <w:pPr>
-              <w:pStyle w:val="a5"/>
-              <w:numPr>
-                <w:ilvl w:val="0"/>
-                <w:numId w:val="1"/>
-              </w:numPr>
-              <w:ind w:leftChars="0" w:left="171" w:hanging="171"/>
-              <w:jc w:val="both"/>
-              <w:rPr>
-                <w:rFonts w:asciiTheme="majorHAnsi" w:hAnsiTheme="majorHAnsi" w:cstheme="majorHAnsi"/>
-                <w:szCs w:val="24"/>
-              </w:rPr>
-            </w:pPr>
-            <w:r>
-              <w:rPr>
-                <w:rFonts w:asciiTheme="majorHAnsi" w:hAnsiTheme="majorHAnsi" w:cstheme="majorHAnsi"/>
-                <w:szCs w:val="24"/>
-              </w:rPr>
-              <w:t>Managed the Prefect Team of 50 members to maintain school’s discipline</w:t>
-            </w:r>
-          </w:p>
-          <w:p>
-            <w:pPr>
-              <w:pStyle w:val="a5"/>
-              <w:numPr>
-                <w:ilvl w:val="0"/>
-                <w:numId w:val="1"/>
-              </w:numPr>
-              <w:ind w:leftChars="0" w:left="171" w:hanging="171"/>
-              <w:jc w:val="both"/>
-              <w:rPr>
-                <w:rFonts w:asciiTheme="majorHAnsi" w:hAnsiTheme="majorHAnsi" w:cstheme="majorHAnsi"/>
-                <w:szCs w:val="24"/>
-              </w:rPr>
-            </w:pPr>
-            <w:r>
-              <w:rPr>
-                <w:rFonts w:asciiTheme="majorHAnsi" w:hAnsiTheme="majorHAnsi" w:cstheme="majorHAnsi"/>
-                <w:szCs w:val="24"/>
-              </w:rPr>
-              <w:t xml:space="preserve">Planned, </w:t>
-            </w:r>
-            <w:r>
-              <w:rPr>
-                <w:rFonts w:asciiTheme="majorHAnsi" w:hAnsiTheme="majorHAnsi" w:cstheme="majorHAnsi"/>
-                <w:szCs w:val="24"/>
-              </w:rPr>
-              <w:t>executed</w:t>
-            </w:r>
-            <w:r>
-              <w:rPr>
-                <w:rFonts w:asciiTheme="majorHAnsi" w:hAnsiTheme="majorHAnsi" w:cstheme="majorHAnsi"/>
-                <w:szCs w:val="24"/>
-              </w:rPr>
-              <w:t xml:space="preserve"> </w:t>
-            </w:r>
-            <w:r>
-              <w:rPr>
-                <w:rFonts w:asciiTheme="majorHAnsi" w:hAnsiTheme="majorHAnsi" w:cstheme="majorHAnsi"/>
-                <w:szCs w:val="24"/>
-              </w:rPr>
-              <w:t>and monitored school activities</w:t>
-            </w:r>
-          </w:p>
-        </w:tc>
-      </w:tr>
-      <w:tr>
-        <w:tc>
-          <w:tcPr>
-            <w:tcW w:w="6069" w:type="dxa"/>
-          </w:tcPr>
-          <w:p>
-            <w:pPr>
-              <w:jc w:val="both"/>
-              <w:rPr>
-                <w:rFonts w:asciiTheme="majorHAnsi" w:hAnsiTheme="majorHAnsi" w:cstheme="majorHAnsi"/>
-                <w:b/>
-                <w:szCs w:val="24"/>
-                <w:u w:val="single"/>
-              </w:rPr>
-            </w:pPr>
-            <w:r>
-              <w:rPr>
-                <w:rFonts w:asciiTheme="majorHAnsi" w:hAnsiTheme="majorHAnsi" w:cstheme="majorHAnsi"/>
-                <w:b/>
-                <w:szCs w:val="24"/>
-                <w:u w:val="single"/>
-              </w:rPr>
-              <w:t>Po Kok Secondary School</w:t>
-            </w:r>
-          </w:p>
-          <w:p>
-            <w:pPr>
-              <w:jc w:val="both"/>
-              <w:rPr>
-                <w:rFonts w:asciiTheme="majorHAnsi" w:hAnsiTheme="majorHAnsi" w:cstheme="majorHAnsi"/>
-                <w:i/>
-                <w:szCs w:val="24"/>
-              </w:rPr>
-            </w:pPr>
-            <w:r>
-              <w:rPr>
-                <w:rFonts w:asciiTheme="majorHAnsi" w:hAnsiTheme="majorHAnsi" w:cstheme="majorHAnsi"/>
-                <w:i/>
-                <w:szCs w:val="24"/>
-              </w:rPr>
-              <w:t xml:space="preserve">Scout Patrol Leader   </w:t>
-            </w:r>
-          </w:p>
-        </w:tc>
-        <w:tc>
-          <w:tcPr>
-            <w:tcW w:w="4426" w:type="dxa"/>
-          </w:tcPr>
-          <w:p>
-            <w:pPr>
-              <w:pStyle w:val="a5"/>
-              <w:ind w:leftChars="0" w:left="171"/>
-              <w:jc w:val="right"/>
-              <w:rPr>
-                <w:rFonts w:asciiTheme="majorHAnsi" w:hAnsiTheme="majorHAnsi" w:cstheme="majorHAnsi"/>
-                <w:szCs w:val="24"/>
-              </w:rPr>
-            </w:pPr>
-            <w:r>
-              <w:rPr>
-                <w:rFonts w:asciiTheme="majorHAnsi" w:hAnsiTheme="majorHAnsi" w:cstheme="majorHAnsi"/>
-                <w:szCs w:val="24"/>
-              </w:rPr>
-              <w:t>2004 – 2008</w:t>
-            </w:r>
-          </w:p>
-        </w:tc>
-      </w:tr>
-      <w:tr>
-        <w:tc>
-          <w:tcPr>
-            <w:tcW w:w="10495" w:type="dxa"/>
-            <w:gridSpan w:val="2"/>
-          </w:tcPr>
-          <w:p>
-            <w:pPr>
-              <w:pStyle w:val="a5"/>
-              <w:numPr>
-                <w:ilvl w:val="0"/>
-                <w:numId w:val="1"/>
-              </w:numPr>
-              <w:ind w:leftChars="0" w:left="171" w:hanging="171"/>
-              <w:jc w:val="both"/>
-              <w:rPr>
-                <w:rFonts w:asciiTheme="majorHAnsi" w:hAnsiTheme="majorHAnsi" w:cstheme="majorHAnsi"/>
-                <w:szCs w:val="24"/>
-              </w:rPr>
-            </w:pPr>
-            <w:r>
-              <w:rPr>
-                <w:rFonts w:asciiTheme="majorHAnsi" w:hAnsiTheme="majorHAnsi" w:cstheme="majorHAnsi"/>
-                <w:szCs w:val="24"/>
-              </w:rPr>
-              <w:t>Planned and held patrol meetings and activities for 30 members</w:t>
-            </w:r>
-          </w:p>
-        </w:tc>
-      </w:tr>
-    </w:tbl>
-    <w:p/>
+    <w:p>
+      <w:pPr>
+        <w:rPr>
+          <w:rFonts w:hint="eastAsia"/>
+        </w:rPr>
+      </w:pPr>
+    </w:p>
     <w:tbl>
       <w:tblPr>
         <w:tblStyle w:val="a4"/>
@@ -4019,6 +4204,13 @@
               </w:rPr>
               <w:t>LANGUAGE</w:t>
             </w:r>
+            <w:r>
+              <w:rPr>
+                <w:rFonts w:asciiTheme="majorHAnsi" w:hAnsiTheme="majorHAnsi" w:cstheme="majorHAnsi"/>
+                <w:szCs w:val="24"/>
+              </w:rPr>
+              <w:t>S AND SKILLS</w:t>
+            </w:r>
           </w:p>
         </w:tc>
       </w:tr>
@@ -4082,11 +4274,78 @@
           </w:p>
         </w:tc>
       </w:tr>
+      <w:tr>
+        <w:tc>
+          <w:tcPr>
+            <w:tcW w:w="1677" w:type="dxa"/>
+          </w:tcPr>
+          <w:p>
+            <w:pPr>
+              <w:ind w:right="480"/>
+              <w:jc w:val="both"/>
+              <w:rPr>
+                <w:rFonts w:asciiTheme="majorHAnsi" w:hAnsiTheme="majorHAnsi" w:cstheme="majorHAnsi"/>
+                <w:szCs w:val="24"/>
+              </w:rPr>
+            </w:pPr>
+            <w:r>
+              <w:rPr>
+                <w:rFonts w:asciiTheme="majorHAnsi" w:hAnsiTheme="majorHAnsi" w:cstheme="majorHAnsi" w:hint="eastAsia"/>
+                <w:szCs w:val="24"/>
+              </w:rPr>
+              <w:t>S</w:t>
+            </w:r>
+            <w:r>
+              <w:rPr>
+                <w:rFonts w:asciiTheme="majorHAnsi" w:hAnsiTheme="majorHAnsi" w:cstheme="majorHAnsi"/>
+                <w:szCs w:val="24"/>
+              </w:rPr>
+              <w:t>kills</w:t>
+            </w:r>
+            <w:r>
+              <w:rPr>
+                <w:rFonts w:asciiTheme="majorHAnsi" w:hAnsiTheme="majorHAnsi" w:cstheme="majorHAnsi"/>
+                <w:szCs w:val="24"/>
+              </w:rPr>
+              <w:t>:</w:t>
+            </w:r>
+          </w:p>
+        </w:tc>
+        <w:tc>
+          <w:tcPr>
+            <w:tcW w:w="8818" w:type="dxa"/>
+          </w:tcPr>
+          <w:p>
+            <w:pPr>
+              <w:ind w:right="480"/>
+              <w:jc w:val="both"/>
+              <w:rPr>
+                <w:rFonts w:asciiTheme="majorHAnsi" w:hAnsiTheme="majorHAnsi" w:cstheme="majorHAnsi"/>
+                <w:szCs w:val="24"/>
+              </w:rPr>
+            </w:pPr>
+            <w:r>
+              <w:rPr>
+                <w:rFonts w:asciiTheme="majorHAnsi" w:hAnsiTheme="majorHAnsi" w:cstheme="majorHAnsi" w:hint="eastAsia"/>
+                <w:szCs w:val="24"/>
+              </w:rPr>
+              <w:t>D</w:t>
+            </w:r>
+            <w:r>
+              <w:rPr>
+                <w:rFonts w:asciiTheme="majorHAnsi" w:hAnsiTheme="majorHAnsi" w:cstheme="majorHAnsi"/>
+                <w:szCs w:val="24"/>
+              </w:rPr>
+              <w:t>riving</w:t>
+            </w:r>
+          </w:p>
+        </w:tc>
+      </w:tr>
     </w:tbl>
     <w:p>
       <w:pPr>
         <w:rPr>
-          <w:rFonts w:asciiTheme="majorHAnsi" w:hAnsiTheme="majorHAnsi" w:cstheme="majorHAnsi"/>
+          <w:rFonts w:asciiTheme="majorHAnsi" w:hAnsiTheme="majorHAnsi" w:cstheme="majorHAnsi" w:hint="eastAsia"/>
           <w:szCs w:val="24"/>
         </w:rPr>
       </w:pPr>
@@ -4434,6 +4693,119 @@
     </w:lvl>
   </w:abstractNum>
   <w:abstractNum w:abstractNumId="3" w15:restartNumberingAfterBreak="0">
+    <w:nsid w:val="2CCC3AA6"/>
+    <w:multiLevelType w:val="hybridMultilevel"/>
+    <w:tmpl w:val="68261A50"/>
+    <w:lvl w:ilvl="0" w:tplc="96E42160">
+      <w:start w:val="1"/>
+      <w:numFmt w:val="bullet"/>
+      <w:lvlText w:val=""/>
+      <w:lvlJc w:val="left"/>
+      <w:pPr>
+        <w:ind w:left="480" w:hanging="480"/>
+      </w:pPr>
+      <w:rPr>
+        <w:rFonts w:ascii="Wingdings" w:hAnsi="Wingdings" w:hint="default"/>
+      </w:rPr>
+    </w:lvl>
+    <w:lvl w:ilvl="1" w:tplc="04090003" w:tentative="1">
+      <w:start w:val="1"/>
+      <w:numFmt w:val="bullet"/>
+      <w:lvlText w:val=""/>
+      <w:lvlJc w:val="left"/>
+      <w:pPr>
+        <w:ind w:left="960" w:hanging="480"/>
+      </w:pPr>
+      <w:rPr>
+        <w:rFonts w:ascii="Wingdings" w:hAnsi="Wingdings" w:hint="default"/>
+      </w:rPr>
+    </w:lvl>
+    <w:lvl w:ilvl="2" w:tplc="04090005" w:tentative="1">
+      <w:start w:val="1"/>
+      <w:numFmt w:val="bullet"/>
+      <w:lvlText w:val=""/>
+      <w:lvlJc w:val="left"/>
+      <w:pPr>
+        <w:ind w:left="1440" w:hanging="480"/>
+      </w:pPr>
+      <w:rPr>
+        <w:rFonts w:ascii="Wingdings" w:hAnsi="Wingdings" w:hint="default"/>
+      </w:rPr>
+    </w:lvl>
+    <w:lvl w:ilvl="3" w:tplc="04090001" w:tentative="1">
+      <w:start w:val="1"/>
+      <w:numFmt w:val="bullet"/>
+      <w:lvlText w:val=""/>
+      <w:lvlJc w:val="left"/>
+      <w:pPr>
+        <w:ind w:left="1920" w:hanging="480"/>
+      </w:pPr>
+      <w:rPr>
+        <w:rFonts w:ascii="Wingdings" w:hAnsi="Wingdings" w:hint="default"/>
+      </w:rPr>
+    </w:lvl>
+    <w:lvl w:ilvl="4" w:tplc="04090003" w:tentative="1">
+      <w:start w:val="1"/>
+      <w:numFmt w:val="bullet"/>
+      <w:lvlText w:val=""/>
+      <w:lvlJc w:val="left"/>
+      <w:pPr>
+        <w:ind w:left="2400" w:hanging="480"/>
+      </w:pPr>
+      <w:rPr>
+        <w:rFonts w:ascii="Wingdings" w:hAnsi="Wingdings" w:hint="default"/>
+      </w:rPr>
+    </w:lvl>
+    <w:lvl w:ilvl="5" w:tplc="04090005" w:tentative="1">
+      <w:start w:val="1"/>
+      <w:numFmt w:val="bullet"/>
+      <w:lvlText w:val=""/>
+      <w:lvlJc w:val="left"/>
+      <w:pPr>
+        <w:ind w:left="2880" w:hanging="480"/>
+      </w:pPr>
+      <w:rPr>
+        <w:rFonts w:ascii="Wingdings" w:hAnsi="Wingdings" w:hint="default"/>
+      </w:rPr>
+    </w:lvl>
+    <w:lvl w:ilvl="6" w:tplc="04090001" w:tentative="1">
+      <w:start w:val="1"/>
+      <w:numFmt w:val="bullet"/>
+      <w:lvlText w:val=""/>
+      <w:lvlJc w:val="left"/>
+      <w:pPr>
+        <w:ind w:left="3360" w:hanging="480"/>
+      </w:pPr>
+      <w:rPr>
+        <w:rFonts w:ascii="Wingdings" w:hAnsi="Wingdings" w:hint="default"/>
+      </w:rPr>
+    </w:lvl>
+    <w:lvl w:ilvl="7" w:tplc="04090003" w:tentative="1">
+      <w:start w:val="1"/>
+      <w:numFmt w:val="bullet"/>
+      <w:lvlText w:val=""/>
+      <w:lvlJc w:val="left"/>
+      <w:pPr>
+        <w:ind w:left="3840" w:hanging="480"/>
+      </w:pPr>
+      <w:rPr>
+        <w:rFonts w:ascii="Wingdings" w:hAnsi="Wingdings" w:hint="default"/>
+      </w:rPr>
+    </w:lvl>
+    <w:lvl w:ilvl="8" w:tplc="04090005" w:tentative="1">
+      <w:start w:val="1"/>
+      <w:numFmt w:val="bullet"/>
+      <w:lvlText w:val=""/>
+      <w:lvlJc w:val="left"/>
+      <w:pPr>
+        <w:ind w:left="4320" w:hanging="480"/>
+      </w:pPr>
+      <w:rPr>
+        <w:rFonts w:ascii="Wingdings" w:hAnsi="Wingdings" w:hint="default"/>
+      </w:rPr>
+    </w:lvl>
+  </w:abstractNum>
+  <w:abstractNum w:abstractNumId="4" w15:restartNumberingAfterBreak="0">
     <w:nsid w:val="47A37B7E"/>
     <w:multiLevelType w:val="hybridMultilevel"/>
     <w:tmpl w:val="21D2D3C8"/>
@@ -4546,7 +4918,7 @@
       </w:rPr>
     </w:lvl>
   </w:abstractNum>
-  <w:abstractNum w:abstractNumId="4" w15:restartNumberingAfterBreak="0">
+  <w:abstractNum w:abstractNumId="5" w15:restartNumberingAfterBreak="0">
     <w:nsid w:val="4F5B168F"/>
     <w:multiLevelType w:val="hybridMultilevel"/>
     <w:tmpl w:val="2F5EA200"/>
@@ -4659,7 +5031,7 @@
       </w:rPr>
     </w:lvl>
   </w:abstractNum>
-  <w:abstractNum w:abstractNumId="5" w15:restartNumberingAfterBreak="0">
+  <w:abstractNum w:abstractNumId="6" w15:restartNumberingAfterBreak="0">
     <w:nsid w:val="55073A30"/>
     <w:multiLevelType w:val="hybridMultilevel"/>
     <w:tmpl w:val="07CEC11E"/>
@@ -4771,7 +5143,7 @@
       </w:rPr>
     </w:lvl>
   </w:abstractNum>
-  <w:abstractNum w:abstractNumId="6" w15:restartNumberingAfterBreak="0">
+  <w:abstractNum w:abstractNumId="7" w15:restartNumberingAfterBreak="0">
     <w:nsid w:val="57C150D4"/>
     <w:multiLevelType w:val="hybridMultilevel"/>
     <w:tmpl w:val="5BC04B70"/>
@@ -4884,7 +5256,7 @@
       </w:rPr>
     </w:lvl>
   </w:abstractNum>
-  <w:abstractNum w:abstractNumId="7" w15:restartNumberingAfterBreak="0">
+  <w:abstractNum w:abstractNumId="8" w15:restartNumberingAfterBreak="0">
     <w:nsid w:val="58A91559"/>
     <w:multiLevelType w:val="hybridMultilevel"/>
     <w:tmpl w:val="3D72BA14"/>
@@ -4997,7 +5369,7 @@
       </w:rPr>
     </w:lvl>
   </w:abstractNum>
-  <w:abstractNum w:abstractNumId="8" w15:restartNumberingAfterBreak="0">
+  <w:abstractNum w:abstractNumId="9" w15:restartNumberingAfterBreak="0">
     <w:nsid w:val="63FC0E95"/>
     <w:multiLevelType w:val="hybridMultilevel"/>
     <w:tmpl w:val="2D963002"/>
@@ -5110,7 +5482,7 @@
       </w:rPr>
     </w:lvl>
   </w:abstractNum>
-  <w:abstractNum w:abstractNumId="9" w15:restartNumberingAfterBreak="0">
+  <w:abstractNum w:abstractNumId="10" w15:restartNumberingAfterBreak="0">
     <w:nsid w:val="65EA1BD1"/>
     <w:multiLevelType w:val="hybridMultilevel"/>
     <w:tmpl w:val="93BC2166"/>
@@ -5224,25 +5596,25 @@
     </w:lvl>
   </w:abstractNum>
   <w:num w:numId="1">
-    <w:abstractNumId w:val="3"/>
+    <w:abstractNumId w:val="4"/>
   </w:num>
   <w:num w:numId="2">
-    <w:abstractNumId w:val="6"/>
+    <w:abstractNumId w:val="7"/>
   </w:num>
   <w:num w:numId="3">
     <w:abstractNumId w:val="2"/>
   </w:num>
   <w:num w:numId="4">
+    <w:abstractNumId w:val="10"/>
+  </w:num>
+  <w:num w:numId="5">
     <w:abstractNumId w:val="9"/>
   </w:num>
-  <w:num w:numId="5">
-    <w:abstractNumId w:val="8"/>
-  </w:num>
   <w:num w:numId="6">
-    <w:abstractNumId w:val="4"/>
+    <w:abstractNumId w:val="5"/>
   </w:num>
   <w:num w:numId="7">
-    <w:abstractNumId w:val="5"/>
+    <w:abstractNumId w:val="6"/>
   </w:num>
   <w:num w:numId="8">
     <w:abstractNumId w:val="1"/>
@@ -5251,7 +5623,10 @@
     <w:abstractNumId w:val="0"/>
   </w:num>
   <w:num w:numId="10">
-    <w:abstractNumId w:val="7"/>
+    <w:abstractNumId w:val="8"/>
+  </w:num>
+  <w:num w:numId="11">
+    <w:abstractNumId w:val="3"/>
   </w:num>
 </w:numbering>
 </file>

</xml_diff>

<commit_message>
update CV 20 May
</commit_message>
<xml_diff>
--- a/src/asset/Resume.docx
+++ b/src/asset/Resume.docx
@@ -68,130 +68,6 @@
                   <w:r>
                     <w:rPr>
                       <w:rFonts w:asciiTheme="majorHAnsi" w:hAnsiTheme="majorHAnsi" w:cstheme="majorHAnsi"/>
-                      <w:noProof/>
-                      <w:szCs w:val="24"/>
-                    </w:rPr>
-                    <w:drawing>
-                      <wp:anchor distT="0" distB="0" distL="114300" distR="114300" simplePos="0" relativeHeight="251661312" behindDoc="0" locked="0" layoutInCell="1" allowOverlap="1" wp14:anchorId="3D3B421B" wp14:editId="09F6AD67">
-                        <wp:simplePos x="0" y="0"/>
-                        <wp:positionH relativeFrom="column">
-                          <wp:posOffset>6003925</wp:posOffset>
-                        </wp:positionH>
-                        <wp:positionV relativeFrom="paragraph">
-                          <wp:posOffset>127635</wp:posOffset>
-                        </wp:positionV>
-                        <wp:extent cx="304165" cy="304800"/>
-                        <wp:effectExtent l="0" t="0" r="635" b="0"/>
-                        <wp:wrapNone/>
-                        <wp:docPr id="6" name="圖片 6">
-                          <a:hlinkClick xmlns:a="http://schemas.openxmlformats.org/drawingml/2006/main" r:id="rId8"/>
-                        </wp:docPr>
-                        <wp:cNvGraphicFramePr>
-                          <a:graphicFrameLocks xmlns:a="http://schemas.openxmlformats.org/drawingml/2006/main" noChangeAspect="1"/>
-                        </wp:cNvGraphicFramePr>
-                        <a:graphic xmlns:a="http://schemas.openxmlformats.org/drawingml/2006/main">
-                          <a:graphicData uri="http://schemas.openxmlformats.org/drawingml/2006/picture">
-                            <pic:pic xmlns:pic="http://schemas.openxmlformats.org/drawingml/2006/picture">
-                              <pic:nvPicPr>
-                                <pic:cNvPr id="6" name="圖片 6">
-                                  <a:hlinkClick r:id="rId8"/>
-                                </pic:cNvPr>
-                                <pic:cNvPicPr>
-                                  <a:picLocks noChangeAspect="1"/>
-                                </pic:cNvPicPr>
-                              </pic:nvPicPr>
-                              <pic:blipFill>
-                                <a:blip r:embed="rId9">
-                                  <a:extLst>
-                                    <a:ext uri="{28A0092B-C50C-407E-A947-70E740481C1C}">
-                                      <a14:useLocalDpi xmlns:a14="http://schemas.microsoft.com/office/drawing/2010/main" val="0"/>
-                                    </a:ext>
-                                  </a:extLst>
-                                </a:blip>
-                                <a:stretch>
-                                  <a:fillRect/>
-                                </a:stretch>
-                              </pic:blipFill>
-                              <pic:spPr>
-                                <a:xfrm>
-                                  <a:off x="0" y="0"/>
-                                  <a:ext cx="304165" cy="304800"/>
-                                </a:xfrm>
-                                <a:prstGeom prst="rect">
-                                  <a:avLst/>
-                                </a:prstGeom>
-                              </pic:spPr>
-                            </pic:pic>
-                          </a:graphicData>
-                        </a:graphic>
-                      </wp:anchor>
-                    </w:drawing>
-                  </w:r>
-                  <w:r>
-                    <w:rPr>
-                      <w:rFonts w:asciiTheme="majorHAnsi" w:hAnsiTheme="majorHAnsi" w:cstheme="majorHAnsi"/>
-                      <w:noProof/>
-                      <w:szCs w:val="24"/>
-                    </w:rPr>
-                    <w:drawing>
-                      <wp:anchor distT="0" distB="0" distL="114300" distR="114300" simplePos="0" relativeHeight="251660288" behindDoc="0" locked="0" layoutInCell="1" allowOverlap="1" wp14:anchorId="47945A2C" wp14:editId="3AE6FC30">
-                        <wp:simplePos x="0" y="0"/>
-                        <wp:positionH relativeFrom="column">
-                          <wp:posOffset>5568773</wp:posOffset>
-                        </wp:positionH>
-                        <wp:positionV relativeFrom="paragraph">
-                          <wp:posOffset>128861</wp:posOffset>
-                        </wp:positionV>
-                        <wp:extent cx="305301" cy="305435"/>
-                        <wp:effectExtent l="0" t="0" r="0" b="0"/>
-                        <wp:wrapNone/>
-                        <wp:docPr id="5" name="圖片 5">
-                          <a:hlinkClick xmlns:a="http://schemas.openxmlformats.org/drawingml/2006/main" r:id="rId10"/>
-                        </wp:docPr>
-                        <wp:cNvGraphicFramePr>
-                          <a:graphicFrameLocks xmlns:a="http://schemas.openxmlformats.org/drawingml/2006/main" noChangeAspect="1"/>
-                        </wp:cNvGraphicFramePr>
-                        <a:graphic xmlns:a="http://schemas.openxmlformats.org/drawingml/2006/main">
-                          <a:graphicData uri="http://schemas.openxmlformats.org/drawingml/2006/picture">
-                            <pic:pic xmlns:pic="http://schemas.openxmlformats.org/drawingml/2006/picture">
-                              <pic:nvPicPr>
-                                <pic:cNvPr id="5" name="圖片 5">
-                                  <a:hlinkClick r:id="rId10"/>
-                                </pic:cNvPr>
-                                <pic:cNvPicPr>
-                                  <a:picLocks noChangeAspect="1"/>
-                                </pic:cNvPicPr>
-                              </pic:nvPicPr>
-                              <pic:blipFill>
-                                <a:blip r:embed="rId11">
-                                  <a:extLst>
-                                    <a:ext uri="{28A0092B-C50C-407E-A947-70E740481C1C}">
-                                      <a14:useLocalDpi xmlns:a14="http://schemas.microsoft.com/office/drawing/2010/main" val="0"/>
-                                    </a:ext>
-                                  </a:extLst>
-                                </a:blip>
-                                <a:stretch>
-                                  <a:fillRect/>
-                                </a:stretch>
-                              </pic:blipFill>
-                              <pic:spPr>
-                                <a:xfrm>
-                                  <a:off x="0" y="0"/>
-                                  <a:ext cx="305301" cy="305435"/>
-                                </a:xfrm>
-                                <a:prstGeom prst="rect">
-                                  <a:avLst/>
-                                </a:prstGeom>
-                              </pic:spPr>
-                            </pic:pic>
-                          </a:graphicData>
-                        </a:graphic>
-                      </wp:anchor>
-                    </w:drawing>
-                  </w:r>
-                  <w:r>
-                    <w:rPr>
-                      <w:rFonts w:asciiTheme="majorHAnsi" w:hAnsiTheme="majorHAnsi" w:cstheme="majorHAnsi"/>
                       <w:b/>
                       <w:sz w:val="28"/>
                       <w:szCs w:val="28"/>
@@ -204,40 +80,38 @@
                     <w:jc w:val="center"/>
                     <w:rPr>
                       <w:rFonts w:asciiTheme="majorHAnsi" w:hAnsiTheme="majorHAnsi" w:cstheme="majorHAnsi"/>
+                      <w:bCs/>
                       <w:szCs w:val="24"/>
                     </w:rPr>
                   </w:pPr>
                   <w:r>
                     <w:rPr>
                       <w:rFonts w:asciiTheme="majorHAnsi" w:hAnsiTheme="majorHAnsi" w:cstheme="majorHAnsi"/>
-                      <w:szCs w:val="24"/>
-                    </w:rPr>
-                    <w:t>Telephone: (</w:t>
-                  </w:r>
-                  <w:r>
-                    <w:rPr>
-                      <w:rFonts w:asciiTheme="majorHAnsi" w:hAnsiTheme="majorHAnsi" w:cstheme="majorHAnsi"/>
-                      <w:szCs w:val="24"/>
-                    </w:rPr>
-                    <w:t>44</w:t>
-                  </w:r>
-                  <w:r>
-                    <w:rPr>
-                      <w:rFonts w:asciiTheme="majorHAnsi" w:hAnsiTheme="majorHAnsi" w:cstheme="majorHAnsi"/>
-                      <w:szCs w:val="24"/>
-                    </w:rPr>
-                    <w:t xml:space="preserve">) </w:t>
-                  </w:r>
-                  <w:r>
-                    <w:rPr>
-                      <w:rFonts w:asciiTheme="majorHAnsi" w:hAnsiTheme="majorHAnsi" w:cstheme="majorHAnsi"/>
-                      <w:szCs w:val="24"/>
-                    </w:rPr>
-                    <w:t>78534</w:t>
-                  </w:r>
-                  <w:r>
-                    <w:rPr>
-                      <w:rFonts w:asciiTheme="majorHAnsi" w:hAnsiTheme="majorHAnsi" w:cstheme="majorHAnsi"/>
+                      <w:bCs/>
+                      <w:szCs w:val="24"/>
+                    </w:rPr>
+                    <w:t>Full</w:t>
+                  </w:r>
+                  <w:r>
+                    <w:rPr>
+                      <w:rFonts w:asciiTheme="majorHAnsi" w:hAnsiTheme="majorHAnsi" w:cstheme="majorHAnsi"/>
+                      <w:bCs/>
+                      <w:szCs w:val="24"/>
+                    </w:rPr>
+                    <w:t xml:space="preserve"> Stack</w:t>
+                  </w:r>
+                  <w:r>
+                    <w:rPr>
+                      <w:rFonts w:asciiTheme="majorHAnsi" w:hAnsiTheme="majorHAnsi" w:cstheme="majorHAnsi"/>
+                      <w:bCs/>
+                      <w:szCs w:val="24"/>
+                    </w:rPr>
+                    <w:t xml:space="preserve"> Developer | Frontend Developer |</w:t>
+                  </w:r>
+                  <w:r>
+                    <w:rPr>
+                      <w:rFonts w:asciiTheme="majorHAnsi" w:hAnsiTheme="majorHAnsi" w:cstheme="majorHAnsi" w:hint="eastAsia"/>
+                      <w:bCs/>
                       <w:szCs w:val="24"/>
                     </w:rPr>
                     <w:t xml:space="preserve"> </w:t>
@@ -245,39 +119,123 @@
                   <w:r>
                     <w:rPr>
                       <w:rFonts w:asciiTheme="majorHAnsi" w:hAnsiTheme="majorHAnsi" w:cstheme="majorHAnsi"/>
-                      <w:szCs w:val="24"/>
-                    </w:rPr>
-                    <w:t>80901</w:t>
+                      <w:bCs/>
+                      <w:szCs w:val="24"/>
+                    </w:rPr>
+                    <w:t>React Developer</w:t>
                   </w:r>
                 </w:p>
                 <w:p>
                   <w:pPr>
-                    <w:pStyle w:val="a6"/>
-                    <w:spacing w:after="240"/>
                     <w:jc w:val="center"/>
                     <w:rPr>
                       <w:rFonts w:asciiTheme="majorHAnsi" w:hAnsiTheme="majorHAnsi" w:cstheme="majorHAnsi"/>
-                      <w:sz w:val="28"/>
-                      <w:szCs w:val="28"/>
+                      <w:szCs w:val="24"/>
                     </w:rPr>
                   </w:pPr>
                   <w:r>
                     <w:rPr>
                       <w:rFonts w:asciiTheme="majorHAnsi" w:hAnsiTheme="majorHAnsi" w:cstheme="majorHAnsi"/>
-                      <w:sz w:val="24"/>
+                      <w:szCs w:val="24"/>
+                    </w:rPr>
+                    <w:t>Telephone:</w:t>
+                  </w:r>
+                  <w:r>
+                    <w:rPr>
+                      <w:rFonts w:asciiTheme="majorHAnsi" w:hAnsiTheme="majorHAnsi" w:cstheme="majorHAnsi"/>
+                      <w:szCs w:val="24"/>
+                    </w:rPr>
+                    <w:t xml:space="preserve"> +44 78534-80901</w:t>
+                  </w:r>
+                </w:p>
+                <w:p>
+                  <w:pPr>
+                    <w:jc w:val="center"/>
+                    <w:rPr>
+                      <w:rStyle w:val="a3"/>
+                      <w:rFonts w:asciiTheme="majorHAnsi" w:hAnsiTheme="majorHAnsi" w:cstheme="majorHAnsi"/>
+                      <w:szCs w:val="24"/>
+                    </w:rPr>
+                  </w:pPr>
+                  <w:r>
+                    <w:rPr>
+                      <w:rFonts w:asciiTheme="majorHAnsi" w:hAnsiTheme="majorHAnsi" w:cstheme="majorHAnsi"/>
                       <w:szCs w:val="24"/>
                     </w:rPr>
                     <w:t xml:space="preserve">Email: </w:t>
                   </w:r>
-                  <w:hyperlink r:id="rId12" w:history="1">
+                  <w:hyperlink r:id="rId8" w:history="1">
                     <w:r>
                       <w:rPr>
                         <w:rStyle w:val="a3"/>
                         <w:rFonts w:asciiTheme="majorHAnsi" w:hAnsiTheme="majorHAnsi" w:cstheme="majorHAnsi"/>
-                        <w:sz w:val="24"/>
                         <w:szCs w:val="24"/>
                       </w:rPr>
                       <w:t>ivanchanymuk@gmail.com</w:t>
+                    </w:r>
+                  </w:hyperlink>
+                </w:p>
+                <w:p>
+                  <w:pPr>
+                    <w:jc w:val="center"/>
+                    <w:rPr>
+                      <w:rFonts w:asciiTheme="majorHAnsi" w:hAnsiTheme="majorHAnsi" w:cstheme="majorHAnsi"/>
+                      <w:szCs w:val="24"/>
+                    </w:rPr>
+                  </w:pPr>
+                  <w:r>
+                    <w:rPr>
+                      <w:rFonts w:asciiTheme="majorHAnsi" w:hAnsiTheme="majorHAnsi" w:cstheme="majorHAnsi" w:hint="eastAsia"/>
+                      <w:szCs w:val="24"/>
+                    </w:rPr>
+                    <w:t>L</w:t>
+                  </w:r>
+                  <w:r>
+                    <w:rPr>
+                      <w:rFonts w:asciiTheme="majorHAnsi" w:hAnsiTheme="majorHAnsi" w:cstheme="majorHAnsi"/>
+                      <w:szCs w:val="24"/>
+                    </w:rPr>
+                    <w:t xml:space="preserve">inkedin: </w:t>
+                  </w:r>
+                  <w:hyperlink r:id="rId9" w:history="1">
+                    <w:r>
+                      <w:rPr>
+                        <w:rStyle w:val="a3"/>
+                        <w:rFonts w:asciiTheme="majorHAnsi" w:hAnsiTheme="majorHAnsi" w:cstheme="majorHAnsi"/>
+                        <w:szCs w:val="24"/>
+                      </w:rPr>
+                      <w:t>https://www.linkedin.com/in/ivanchanuk</w:t>
+                    </w:r>
+                  </w:hyperlink>
+                  <w:r>
+                    <w:rPr>
+                      <w:rFonts w:asciiTheme="majorHAnsi" w:hAnsiTheme="majorHAnsi" w:cstheme="majorHAnsi"/>
+                      <w:szCs w:val="24"/>
+                    </w:rPr>
+                    <w:t xml:space="preserve">  </w:t>
+                  </w:r>
+                  <w:r>
+                    <w:rPr>
+                      <w:rFonts w:asciiTheme="majorHAnsi" w:hAnsiTheme="majorHAnsi" w:cstheme="majorHAnsi" w:hint="eastAsia"/>
+                      <w:szCs w:val="24"/>
+                    </w:rPr>
+                    <w:t>G</w:t>
+                  </w:r>
+                  <w:r>
+                    <w:rPr>
+                      <w:rFonts w:asciiTheme="majorHAnsi" w:hAnsiTheme="majorHAnsi" w:cstheme="majorHAnsi"/>
+                      <w:szCs w:val="24"/>
+                    </w:rPr>
+                    <w:t xml:space="preserve">ithub: </w:t>
+                  </w:r>
+                  <w:hyperlink r:id="rId10" w:history="1">
+                    <w:r>
+                      <w:rPr>
+                        <w:rStyle w:val="a3"/>
+                        <w:rFonts w:asciiTheme="majorHAnsi" w:hAnsiTheme="majorHAnsi" w:cstheme="majorHAnsi"/>
+                        <w:szCs w:val="24"/>
+                      </w:rPr>
+                      <w:t>https://github.com/ivanymc</w:t>
                     </w:r>
                   </w:hyperlink>
                 </w:p>
@@ -320,7 +278,7 @@
                   <w:pPr>
                     <w:ind w:right="480" w:firstLineChars="200" w:firstLine="480"/>
                     <w:rPr>
-                      <w:rFonts w:asciiTheme="majorHAnsi" w:hAnsiTheme="majorHAnsi" w:cstheme="majorHAnsi" w:hint="eastAsia"/>
+                      <w:rFonts w:asciiTheme="majorHAnsi" w:hAnsiTheme="majorHAnsi" w:cstheme="majorHAnsi"/>
                       <w:szCs w:val="24"/>
                     </w:rPr>
                   </w:pPr>
@@ -329,7 +287,7 @@
                       <w:rFonts w:asciiTheme="majorHAnsi" w:hAnsiTheme="majorHAnsi" w:cstheme="majorHAnsi"/>
                       <w:szCs w:val="24"/>
                     </w:rPr>
-                    <w:t>A dynamic and results-driven Web Developer from Hong Kong, currently advancing my career in the UK with full working rights. Adept at modern Frontend Frameworks and consistently updated with the latest technologies. My foundational knowledge, obtained through a Certificate in Frontend Web Development, has been enriched through hands-on projects utilizing MERN, React, Node, MongoDB, TypeScript, JavaScript, Tailwind, Bootstrap, and Material UI.</w:t>
+                    <w:t>A Full Stack Developer with 2 years’ experience, currently advancing my career in the UK with full working rights. During my tenure at Evolok, I played a pivotal role in enhancing the development team’s efficiency and elevating project outcomes. Leveraging my expertise in JavaScript, AngularJS, Bootstrap, and Git, I led the creation and maintenance of innovative widget features, notably spearheading the development of a social signing and linking process. Additionally, I engineered a user-friendly drag-and-drop, multi-column responsive dashboard, empowering clients to effortlessly construct widgets without the need for console coding.</w:t>
                   </w:r>
                 </w:p>
                 <w:p>
@@ -338,6 +296,7 @@
                     <w:rPr>
                       <w:rFonts w:asciiTheme="majorHAnsi" w:hAnsiTheme="majorHAnsi" w:cstheme="majorHAnsi"/>
                       <w:szCs w:val="24"/>
+                      <w:lang w:val="en-US"/>
                     </w:rPr>
                   </w:pPr>
                   <w:r>
@@ -345,53 +304,7 @@
                       <w:rFonts w:asciiTheme="majorHAnsi" w:hAnsiTheme="majorHAnsi" w:cstheme="majorHAnsi"/>
                       <w:szCs w:val="24"/>
                     </w:rPr>
-                    <w:t xml:space="preserve">At </w:t>
-                  </w:r>
-                  <w:proofErr w:type="spellStart"/>
-                  <w:r>
-                    <w:rPr>
-                      <w:rFonts w:asciiTheme="majorHAnsi" w:hAnsiTheme="majorHAnsi" w:cstheme="majorHAnsi"/>
-                      <w:szCs w:val="24"/>
-                    </w:rPr>
-                    <w:t>Evolok</w:t>
-                  </w:r>
-                  <w:proofErr w:type="spellEnd"/>
-                  <w:r>
-                    <w:rPr>
-                      <w:rFonts w:asciiTheme="majorHAnsi" w:hAnsiTheme="majorHAnsi" w:cstheme="majorHAnsi"/>
-                      <w:szCs w:val="24"/>
-                    </w:rPr>
-                    <w:t>, I significantly enhanced the development team’s efficiency and project outcomes. I leveraged JavaScript, AngularJS, Bootstrap and Git to lead the creation and maintenance of new widget features, including an innovative social signing and linking process. Additionally, I engineered a drag-and-drop, multi-column responsive dashboard, empowering clients to build widgets effortlessly without console coding. My meticulous styling of web pages across various client projects ensured a cohesive and visually appealing user experience, contributing to improved client satisfaction and user engagement.</w:t>
-                  </w:r>
-                  <w:r>
-                    <w:rPr>
-                      <w:rFonts w:asciiTheme="majorHAnsi" w:hAnsiTheme="majorHAnsi" w:cstheme="majorHAnsi"/>
-                      <w:szCs w:val="24"/>
-                    </w:rPr>
-                    <w:t xml:space="preserve"> </w:t>
-                  </w:r>
-                  <w:r>
-                    <w:rPr>
-                      <w:rFonts w:asciiTheme="majorHAnsi" w:hAnsiTheme="majorHAnsi" w:cstheme="majorHAnsi"/>
-                      <w:szCs w:val="24"/>
-                    </w:rPr>
-                    <w:t xml:space="preserve">My achievements at </w:t>
-                  </w:r>
-                  <w:proofErr w:type="spellStart"/>
-                  <w:r>
-                    <w:rPr>
-                      <w:rFonts w:asciiTheme="majorHAnsi" w:hAnsiTheme="majorHAnsi" w:cstheme="majorHAnsi"/>
-                      <w:szCs w:val="24"/>
-                    </w:rPr>
-                    <w:t>Evolok</w:t>
-                  </w:r>
-                  <w:proofErr w:type="spellEnd"/>
-                  <w:r>
-                    <w:rPr>
-                      <w:rFonts w:asciiTheme="majorHAnsi" w:hAnsiTheme="majorHAnsi" w:cstheme="majorHAnsi"/>
-                      <w:szCs w:val="24"/>
-                    </w:rPr>
-                    <w:t xml:space="preserve"> reflect a proven track record of driving innovation and delivering impactful results, positioning me as a valuable asset ready to contribute to your organization's success.</w:t>
+                    <w:t>My dedication to meticulous web page styling across diverse client projects ensured a seamless and visually appealing user experience, ultimately contributing to heightened client satisfaction and increased user engagement. My achievements at Evolok underscore my ability to drive innovation and deliver impactful results. I am poised to bring this track record of success to your organization, ready to make meaningful contributions to its continued growth and success.</w:t>
                   </w:r>
                 </w:p>
               </w:tc>
@@ -421,7 +334,7 @@
           <w:p>
             <w:pPr>
               <w:rPr>
-                <w:rFonts w:asciiTheme="majorHAnsi" w:hAnsiTheme="majorHAnsi" w:cstheme="majorHAnsi" w:hint="eastAsia"/>
+                <w:rFonts w:asciiTheme="majorHAnsi" w:hAnsiTheme="majorHAnsi" w:cstheme="majorHAnsi"/>
                 <w:szCs w:val="24"/>
               </w:rPr>
             </w:pPr>
@@ -498,6 +411,13 @@
                     </w:rPr>
                     <w:t>SKILLS</w:t>
                   </w:r>
+                  <w:r>
+                    <w:rPr>
+                      <w:rFonts w:asciiTheme="majorHAnsi" w:hAnsiTheme="majorHAnsi" w:cstheme="majorHAnsi"/>
+                      <w:szCs w:val="24"/>
+                    </w:rPr>
+                    <w:t xml:space="preserve"> HIGHLIGHT</w:t>
+                  </w:r>
                 </w:p>
               </w:tc>
             </w:tr>
@@ -565,34 +485,6 @@
                     </w:rPr>
                     <w:t>JavaScript</w:t>
                   </w:r>
-                  <w:r>
-                    <w:rPr>
-                      <w:rFonts w:asciiTheme="majorHAnsi" w:hAnsiTheme="majorHAnsi" w:cstheme="majorHAnsi"/>
-                      <w:szCs w:val="24"/>
-                    </w:rPr>
-                    <w:t>,</w:t>
-                  </w:r>
-                  <w:r>
-                    <w:rPr>
-                      <w:rFonts w:asciiTheme="majorHAnsi" w:hAnsiTheme="majorHAnsi" w:cstheme="majorHAnsi"/>
-                      <w:szCs w:val="24"/>
-                    </w:rPr>
-                    <w:t xml:space="preserve"> </w:t>
-                  </w:r>
-                  <w:r>
-                    <w:rPr>
-                      <w:rFonts w:asciiTheme="majorHAnsi" w:hAnsiTheme="majorHAnsi" w:cstheme="majorHAnsi"/>
-                      <w:szCs w:val="24"/>
-                    </w:rPr>
-                    <w:t>EJS</w:t>
-                  </w:r>
-                  <w:r>
-                    <w:rPr>
-                      <w:rFonts w:asciiTheme="majorHAnsi" w:hAnsiTheme="majorHAnsi" w:cstheme="majorHAnsi"/>
-                      <w:szCs w:val="24"/>
-                    </w:rPr>
-                    <w:t xml:space="preserve"> </w:t>
-                  </w:r>
                 </w:p>
               </w:tc>
             </w:tr>
@@ -651,7 +543,56 @@
                       <w:rFonts w:asciiTheme="majorHAnsi" w:hAnsiTheme="majorHAnsi" w:cstheme="majorHAnsi"/>
                       <w:szCs w:val="24"/>
                     </w:rPr>
-                    <w:t>Node, Express, MongoDB</w:t>
+                    <w:t>Redux,</w:t>
+                  </w:r>
+                  <w:r>
+                    <w:rPr>
+                      <w:rFonts w:asciiTheme="majorHAnsi" w:hAnsiTheme="majorHAnsi" w:cstheme="majorHAnsi"/>
+                      <w:szCs w:val="24"/>
+                    </w:rPr>
+                    <w:t xml:space="preserve"> Jest,</w:t>
+                  </w:r>
+                  <w:r>
+                    <w:rPr>
+                      <w:rFonts w:asciiTheme="majorHAnsi" w:hAnsiTheme="majorHAnsi" w:cstheme="majorHAnsi"/>
+                      <w:szCs w:val="24"/>
+                    </w:rPr>
+                    <w:t xml:space="preserve"> </w:t>
+                  </w:r>
+                  <w:r>
+                    <w:rPr>
+                      <w:rFonts w:asciiTheme="majorHAnsi" w:hAnsiTheme="majorHAnsi" w:cstheme="majorHAnsi"/>
+                      <w:szCs w:val="24"/>
+                    </w:rPr>
+                    <w:t>Node</w:t>
+                  </w:r>
+                  <w:r>
+                    <w:rPr>
+                      <w:rFonts w:asciiTheme="majorHAnsi" w:hAnsiTheme="majorHAnsi" w:cstheme="majorHAnsi"/>
+                      <w:szCs w:val="24"/>
+                    </w:rPr>
+                    <w:t>.js</w:t>
+                  </w:r>
+                  <w:r>
+                    <w:rPr>
+                      <w:rFonts w:asciiTheme="majorHAnsi" w:hAnsiTheme="majorHAnsi" w:cstheme="majorHAnsi"/>
+                      <w:szCs w:val="24"/>
+                    </w:rPr>
+                    <w:t>, Express</w:t>
+                  </w:r>
+                  <w:r>
+                    <w:rPr>
+                      <w:rFonts w:asciiTheme="majorHAnsi" w:hAnsiTheme="majorHAnsi" w:cstheme="majorHAnsi"/>
+                      <w:szCs w:val="24"/>
+                    </w:rPr>
+                    <w:t>.js</w:t>
+                  </w:r>
+                  <w:r>
+                    <w:rPr>
+                      <w:rFonts w:asciiTheme="majorHAnsi" w:hAnsiTheme="majorHAnsi" w:cstheme="majorHAnsi"/>
+                      <w:szCs w:val="24"/>
+                    </w:rPr>
+                    <w:t>, MongoDB</w:t>
                   </w:r>
                   <w:r>
                     <w:rPr>
@@ -679,7 +620,21 @@
                       <w:rFonts w:asciiTheme="majorHAnsi" w:hAnsiTheme="majorHAnsi" w:cstheme="majorHAnsi"/>
                       <w:szCs w:val="24"/>
                     </w:rPr>
-                    <w:t xml:space="preserve">Tailwind, </w:t>
+                    <w:t>Tailwind</w:t>
+                  </w:r>
+                  <w:r>
+                    <w:rPr>
+                      <w:rFonts w:asciiTheme="majorHAnsi" w:hAnsiTheme="majorHAnsi" w:cstheme="majorHAnsi"/>
+                      <w:szCs w:val="24"/>
+                    </w:rPr>
+                    <w:t xml:space="preserve"> CSS</w:t>
+                  </w:r>
+                  <w:r>
+                    <w:rPr>
+                      <w:rFonts w:asciiTheme="majorHAnsi" w:hAnsiTheme="majorHAnsi" w:cstheme="majorHAnsi"/>
+                      <w:szCs w:val="24"/>
+                    </w:rPr>
+                    <w:t xml:space="preserve">, </w:t>
                   </w:r>
                   <w:r>
                     <w:rPr>
@@ -700,13 +655,6 @@
                       <w:rFonts w:asciiTheme="majorHAnsi" w:hAnsiTheme="majorHAnsi" w:cstheme="majorHAnsi"/>
                       <w:szCs w:val="24"/>
                     </w:rPr>
-                    <w:t xml:space="preserve"> UI,</w:t>
-                  </w:r>
-                  <w:r>
-                    <w:rPr>
-                      <w:rFonts w:asciiTheme="majorHAnsi" w:hAnsiTheme="majorHAnsi" w:cstheme="majorHAnsi"/>
-                      <w:szCs w:val="24"/>
-                    </w:rPr>
                     <w:t xml:space="preserve"> </w:t>
                   </w:r>
                   <w:r>
@@ -714,6 +662,20 @@
                       <w:rFonts w:asciiTheme="majorHAnsi" w:hAnsiTheme="majorHAnsi" w:cstheme="majorHAnsi"/>
                       <w:szCs w:val="24"/>
                     </w:rPr>
+                    <w:t>UI</w:t>
+                  </w:r>
+                  <w:r>
+                    <w:rPr>
+                      <w:rFonts w:asciiTheme="majorHAnsi" w:hAnsiTheme="majorHAnsi" w:cstheme="majorHAnsi"/>
+                      <w:szCs w:val="24"/>
+                    </w:rPr>
+                    <w:t xml:space="preserve">, </w:t>
+                  </w:r>
+                  <w:r>
+                    <w:rPr>
+                      <w:rFonts w:asciiTheme="majorHAnsi" w:hAnsiTheme="majorHAnsi" w:cstheme="majorHAnsi"/>
+                      <w:szCs w:val="24"/>
+                    </w:rPr>
                     <w:t>Electron</w:t>
                   </w:r>
                   <w:r>
@@ -728,17 +690,71 @@
                       <w:rFonts w:asciiTheme="majorHAnsi" w:hAnsiTheme="majorHAnsi" w:cstheme="majorHAnsi"/>
                       <w:szCs w:val="24"/>
                     </w:rPr>
-                    <w:t xml:space="preserve"> </w:t>
-                  </w:r>
-                  <w:proofErr w:type="spellStart"/>
-                  <w:r>
-                    <w:rPr>
-                      <w:rFonts w:asciiTheme="majorHAnsi" w:hAnsiTheme="majorHAnsi" w:cstheme="majorHAnsi"/>
-                      <w:szCs w:val="24"/>
-                    </w:rPr>
-                    <w:t>Axios</w:t>
-                  </w:r>
-                  <w:proofErr w:type="spellEnd"/>
+                    <w:t xml:space="preserve"> Axios, </w:t>
+                  </w:r>
+                  <w:r>
+                    <w:rPr>
+                      <w:rFonts w:asciiTheme="majorHAnsi" w:hAnsiTheme="majorHAnsi" w:cstheme="majorHAnsi"/>
+                      <w:szCs w:val="24"/>
+                    </w:rPr>
+                    <w:t xml:space="preserve">Socket.IO, Passport, </w:t>
+                  </w:r>
+                  <w:r>
+                    <w:rPr>
+                      <w:rFonts w:asciiTheme="majorHAnsi" w:hAnsiTheme="majorHAnsi" w:cstheme="majorHAnsi"/>
+                      <w:szCs w:val="24"/>
+                    </w:rPr>
+                    <w:t>B</w:t>
+                  </w:r>
+                  <w:r>
+                    <w:rPr>
+                      <w:rFonts w:asciiTheme="majorHAnsi" w:hAnsiTheme="majorHAnsi" w:cstheme="majorHAnsi"/>
+                      <w:szCs w:val="24"/>
+                    </w:rPr>
+                    <w:t xml:space="preserve">crypt, JWT, </w:t>
+                  </w:r>
+                  <w:r>
+                    <w:rPr>
+                      <w:rFonts w:asciiTheme="majorHAnsi" w:hAnsiTheme="majorHAnsi" w:cstheme="majorHAnsi"/>
+                      <w:szCs w:val="24"/>
+                    </w:rPr>
+                    <w:t>D</w:t>
+                  </w:r>
+                  <w:r>
+                    <w:rPr>
+                      <w:rFonts w:asciiTheme="majorHAnsi" w:hAnsiTheme="majorHAnsi" w:cstheme="majorHAnsi"/>
+                      <w:szCs w:val="24"/>
+                    </w:rPr>
+                    <w:t xml:space="preserve">otenv, </w:t>
+                  </w:r>
+                  <w:r>
+                    <w:rPr>
+                      <w:rFonts w:asciiTheme="majorHAnsi" w:hAnsiTheme="majorHAnsi" w:cstheme="majorHAnsi"/>
+                      <w:szCs w:val="24"/>
+                    </w:rPr>
+                    <w:t>G</w:t>
+                  </w:r>
+                  <w:r>
+                    <w:rPr>
+                      <w:rFonts w:asciiTheme="majorHAnsi" w:hAnsiTheme="majorHAnsi" w:cstheme="majorHAnsi"/>
+                      <w:szCs w:val="24"/>
+                    </w:rPr>
+                    <w:t>rid</w:t>
+                  </w:r>
+                  <w:r>
+                    <w:rPr>
+                      <w:rFonts w:asciiTheme="majorHAnsi" w:hAnsiTheme="majorHAnsi" w:cstheme="majorHAnsi"/>
+                      <w:szCs w:val="24"/>
+                    </w:rPr>
+                    <w:t>s</w:t>
+                  </w:r>
+                  <w:r>
+                    <w:rPr>
+                      <w:rFonts w:asciiTheme="majorHAnsi" w:hAnsiTheme="majorHAnsi" w:cstheme="majorHAnsi"/>
+                      <w:szCs w:val="24"/>
+                    </w:rPr>
+                    <w:t>tack</w:t>
+                  </w:r>
                   <w:r>
                     <w:rPr>
                       <w:rFonts w:asciiTheme="majorHAnsi" w:hAnsiTheme="majorHAnsi" w:cstheme="majorHAnsi"/>
@@ -751,100 +767,8 @@
                       <w:rFonts w:asciiTheme="majorHAnsi" w:hAnsiTheme="majorHAnsi" w:cstheme="majorHAnsi"/>
                       <w:szCs w:val="24"/>
                     </w:rPr>
-                    <w:t xml:space="preserve">Socket.IO, Passport, </w:t>
-                  </w:r>
-                  <w:proofErr w:type="spellStart"/>
-                  <w:r>
-                    <w:rPr>
-                      <w:rFonts w:asciiTheme="majorHAnsi" w:hAnsiTheme="majorHAnsi" w:cstheme="majorHAnsi"/>
-                      <w:szCs w:val="24"/>
-                    </w:rPr>
-                    <w:t>B</w:t>
-                  </w:r>
-                  <w:r>
-                    <w:rPr>
-                      <w:rFonts w:asciiTheme="majorHAnsi" w:hAnsiTheme="majorHAnsi" w:cstheme="majorHAnsi"/>
-                      <w:szCs w:val="24"/>
-                    </w:rPr>
-                    <w:t>crypt</w:t>
-                  </w:r>
-                  <w:proofErr w:type="spellEnd"/>
-                  <w:r>
-                    <w:rPr>
-                      <w:rFonts w:asciiTheme="majorHAnsi" w:hAnsiTheme="majorHAnsi" w:cstheme="majorHAnsi"/>
-                      <w:szCs w:val="24"/>
-                    </w:rPr>
-                    <w:t xml:space="preserve">, JWT, </w:t>
-                  </w:r>
-                  <w:proofErr w:type="spellStart"/>
-                  <w:r>
-                    <w:rPr>
-                      <w:rFonts w:asciiTheme="majorHAnsi" w:hAnsiTheme="majorHAnsi" w:cstheme="majorHAnsi"/>
-                      <w:szCs w:val="24"/>
-                    </w:rPr>
-                    <w:t>D</w:t>
-                  </w:r>
-                  <w:r>
-                    <w:rPr>
-                      <w:rFonts w:asciiTheme="majorHAnsi" w:hAnsiTheme="majorHAnsi" w:cstheme="majorHAnsi"/>
-                      <w:szCs w:val="24"/>
-                    </w:rPr>
-                    <w:t>otenv</w:t>
-                  </w:r>
-                  <w:proofErr w:type="spellEnd"/>
-                  <w:r>
-                    <w:rPr>
-                      <w:rFonts w:asciiTheme="majorHAnsi" w:hAnsiTheme="majorHAnsi" w:cstheme="majorHAnsi"/>
-                      <w:szCs w:val="24"/>
-                    </w:rPr>
-                    <w:t xml:space="preserve">, </w:t>
-                  </w:r>
-                  <w:proofErr w:type="spellStart"/>
-                  <w:r>
-                    <w:rPr>
-                      <w:rFonts w:asciiTheme="majorHAnsi" w:hAnsiTheme="majorHAnsi" w:cstheme="majorHAnsi"/>
-                      <w:szCs w:val="24"/>
-                    </w:rPr>
-                    <w:t>G</w:t>
-                  </w:r>
-                  <w:r>
-                    <w:rPr>
-                      <w:rFonts w:asciiTheme="majorHAnsi" w:hAnsiTheme="majorHAnsi" w:cstheme="majorHAnsi"/>
-                      <w:szCs w:val="24"/>
-                    </w:rPr>
-                    <w:t>rid</w:t>
-                  </w:r>
-                  <w:r>
-                    <w:rPr>
-                      <w:rFonts w:asciiTheme="majorHAnsi" w:hAnsiTheme="majorHAnsi" w:cstheme="majorHAnsi"/>
-                      <w:szCs w:val="24"/>
-                    </w:rPr>
-                    <w:t>s</w:t>
-                  </w:r>
-                  <w:r>
-                    <w:rPr>
-                      <w:rFonts w:asciiTheme="majorHAnsi" w:hAnsiTheme="majorHAnsi" w:cstheme="majorHAnsi"/>
-                      <w:szCs w:val="24"/>
-                    </w:rPr>
-                    <w:t>tack</w:t>
-                  </w:r>
-                  <w:proofErr w:type="spellEnd"/>
-                  <w:r>
-                    <w:rPr>
-                      <w:rFonts w:asciiTheme="majorHAnsi" w:hAnsiTheme="majorHAnsi" w:cstheme="majorHAnsi"/>
-                      <w:szCs w:val="24"/>
-                    </w:rPr>
-                    <w:t xml:space="preserve">, </w:t>
-                  </w:r>
-                  <w:proofErr w:type="spellStart"/>
-                  <w:r>
-                    <w:rPr>
-                      <w:rFonts w:asciiTheme="majorHAnsi" w:hAnsiTheme="majorHAnsi" w:cstheme="majorHAnsi"/>
-                      <w:szCs w:val="24"/>
-                    </w:rPr>
                     <w:t>FFmpeg</w:t>
                   </w:r>
-                  <w:proofErr w:type="spellEnd"/>
                   <w:r>
                     <w:rPr>
                       <w:rFonts w:asciiTheme="majorHAnsi" w:hAnsiTheme="majorHAnsi" w:cstheme="majorHAnsi"/>
@@ -953,22 +877,41 @@
                     </w:rPr>
                     <w:t xml:space="preserve">it, GitHub, GitLab, </w:t>
                   </w:r>
-                  <w:proofErr w:type="spellStart"/>
-                  <w:r>
-                    <w:rPr>
-                      <w:rFonts w:asciiTheme="majorHAnsi" w:hAnsiTheme="majorHAnsi" w:cstheme="majorHAnsi"/>
-                      <w:szCs w:val="24"/>
-                    </w:rPr>
-                    <w:t>n</w:t>
-                  </w:r>
-                  <w:r>
-                    <w:rPr>
-                      <w:rFonts w:asciiTheme="majorHAnsi" w:hAnsiTheme="majorHAnsi" w:cstheme="majorHAnsi"/>
-                      <w:szCs w:val="24"/>
-                    </w:rPr>
-                    <w:t>pm</w:t>
-                  </w:r>
-                  <w:proofErr w:type="spellEnd"/>
+                  <w:r>
+                    <w:rPr>
+                      <w:rFonts w:asciiTheme="majorHAnsi" w:hAnsiTheme="majorHAnsi" w:cstheme="majorHAnsi"/>
+                      <w:szCs w:val="24"/>
+                    </w:rPr>
+                    <w:t xml:space="preserve">Jira, Slack, </w:t>
+                  </w:r>
+                  <w:r>
+                    <w:rPr>
+                      <w:rFonts w:asciiTheme="majorHAnsi" w:hAnsiTheme="majorHAnsi" w:cstheme="majorHAnsi"/>
+                      <w:szCs w:val="24"/>
+                    </w:rPr>
+                    <w:t>G</w:t>
+                  </w:r>
+                  <w:r>
+                    <w:rPr>
+                      <w:rFonts w:asciiTheme="majorHAnsi" w:hAnsiTheme="majorHAnsi" w:cstheme="majorHAnsi"/>
+                      <w:szCs w:val="24"/>
+                    </w:rPr>
+                    <w:t>ulp,</w:t>
+                  </w:r>
+                  <w:r>
+                    <w:rPr>
+                      <w:rFonts w:asciiTheme="majorHAnsi" w:hAnsiTheme="majorHAnsi" w:cstheme="majorHAnsi"/>
+                      <w:szCs w:val="24"/>
+                    </w:rPr>
+                    <w:t xml:space="preserve"> </w:t>
+                  </w:r>
+                  <w:r>
+                    <w:rPr>
+                      <w:rFonts w:asciiTheme="majorHAnsi" w:hAnsiTheme="majorHAnsi" w:cstheme="majorHAnsi"/>
+                      <w:szCs w:val="24"/>
+                    </w:rPr>
+                    <w:t>Postman</w:t>
+                  </w:r>
                   <w:r>
                     <w:rPr>
                       <w:rFonts w:asciiTheme="majorHAnsi" w:hAnsiTheme="majorHAnsi" w:cstheme="majorHAnsi"/>
@@ -981,60 +924,15 @@
                       <w:rFonts w:asciiTheme="majorHAnsi" w:hAnsiTheme="majorHAnsi" w:cstheme="majorHAnsi"/>
                       <w:szCs w:val="24"/>
                     </w:rPr>
-                    <w:t xml:space="preserve">Jira, Slack, </w:t>
-                  </w:r>
-                  <w:r>
-                    <w:rPr>
-                      <w:rFonts w:asciiTheme="majorHAnsi" w:hAnsiTheme="majorHAnsi" w:cstheme="majorHAnsi"/>
-                      <w:szCs w:val="24"/>
-                    </w:rPr>
-                    <w:t>G</w:t>
-                  </w:r>
-                  <w:r>
-                    <w:rPr>
-                      <w:rFonts w:asciiTheme="majorHAnsi" w:hAnsiTheme="majorHAnsi" w:cstheme="majorHAnsi"/>
-                      <w:szCs w:val="24"/>
-                    </w:rPr>
-                    <w:t>ulp,</w:t>
-                  </w:r>
-                  <w:r>
-                    <w:rPr>
-                      <w:rFonts w:asciiTheme="majorHAnsi" w:hAnsiTheme="majorHAnsi" w:cstheme="majorHAnsi"/>
-                      <w:szCs w:val="24"/>
-                    </w:rPr>
-                    <w:t xml:space="preserve"> </w:t>
-                  </w:r>
-                  <w:r>
-                    <w:rPr>
-                      <w:rFonts w:asciiTheme="majorHAnsi" w:hAnsiTheme="majorHAnsi" w:cstheme="majorHAnsi"/>
-                      <w:szCs w:val="24"/>
-                    </w:rPr>
-                    <w:t>Postman</w:t>
-                  </w:r>
-                  <w:r>
-                    <w:rPr>
-                      <w:rFonts w:asciiTheme="majorHAnsi" w:hAnsiTheme="majorHAnsi" w:cstheme="majorHAnsi"/>
-                      <w:szCs w:val="24"/>
-                    </w:rPr>
-                    <w:t xml:space="preserve">, </w:t>
-                  </w:r>
-                  <w:proofErr w:type="spellStart"/>
-                  <w:r>
-                    <w:rPr>
-                      <w:rFonts w:asciiTheme="majorHAnsi" w:hAnsiTheme="majorHAnsi" w:cstheme="majorHAnsi"/>
-                      <w:szCs w:val="24"/>
-                    </w:rPr>
-                    <w:t>Vite</w:t>
-                  </w:r>
-                  <w:proofErr w:type="spellEnd"/>
-                  <w:r>
-                    <w:rPr>
-                      <w:rFonts w:asciiTheme="majorHAnsi" w:hAnsiTheme="majorHAnsi" w:cstheme="majorHAnsi"/>
-                      <w:szCs w:val="24"/>
-                    </w:rPr>
-                    <w:t xml:space="preserve">, </w:t>
-                  </w:r>
-                  <w:proofErr w:type="spellStart"/>
+                    <w:t xml:space="preserve">Vite, </w:t>
+                  </w:r>
+                  <w:r>
+                    <w:rPr>
+                      <w:rFonts w:asciiTheme="majorHAnsi" w:hAnsiTheme="majorHAnsi" w:cstheme="majorHAnsi"/>
+                      <w:szCs w:val="24"/>
+                    </w:rPr>
+                    <w:t xml:space="preserve">Firebase, </w:t>
+                  </w:r>
                   <w:r>
                     <w:rPr>
                       <w:rFonts w:asciiTheme="majorHAnsi" w:hAnsiTheme="majorHAnsi" w:cstheme="majorHAnsi"/>
@@ -1042,7 +940,6 @@
                     </w:rPr>
                     <w:t>Filezilla</w:t>
                   </w:r>
-                  <w:proofErr w:type="spellEnd"/>
                   <w:r>
                     <w:rPr>
                       <w:rFonts w:asciiTheme="majorHAnsi" w:hAnsiTheme="majorHAnsi" w:cstheme="majorHAnsi"/>
@@ -1113,14 +1010,12 @@
         <w:tblLook w:val="04A0" w:firstRow="1" w:lastRow="0" w:firstColumn="1" w:lastColumn="0" w:noHBand="0" w:noVBand="1"/>
       </w:tblPr>
       <w:tblGrid>
-        <w:gridCol w:w="8222"/>
-        <w:gridCol w:w="2268"/>
+        <w:gridCol w:w="10490"/>
       </w:tblGrid>
       <w:tr>
         <w:tc>
           <w:tcPr>
             <w:tcW w:w="10490" w:type="dxa"/>
-            <w:gridSpan w:val="2"/>
             <w:shd w:val="clear" w:color="auto" w:fill="E7E6E6" w:themeFill="background2"/>
           </w:tcPr>
           <w:p>
@@ -1137,237 +1032,6 @@
                 <w:szCs w:val="24"/>
               </w:rPr>
               <w:t>WORK EXPERIENCE</w:t>
-            </w:r>
-          </w:p>
-        </w:tc>
-      </w:tr>
-      <w:tr>
-        <w:tc>
-          <w:tcPr>
-            <w:tcW w:w="8222" w:type="dxa"/>
-          </w:tcPr>
-          <w:p>
-            <w:pPr>
-              <w:rPr>
-                <w:rFonts w:asciiTheme="majorHAnsi" w:hAnsiTheme="majorHAnsi" w:cstheme="majorHAnsi"/>
-                <w:b/>
-                <w:bCs/>
-                <w:iCs/>
-                <w:szCs w:val="24"/>
-              </w:rPr>
-            </w:pPr>
-            <w:r>
-              <w:rPr>
-                <w:rFonts w:asciiTheme="majorHAnsi" w:hAnsiTheme="majorHAnsi" w:cstheme="majorHAnsi"/>
-                <w:b/>
-                <w:bCs/>
-                <w:iCs/>
-                <w:szCs w:val="24"/>
-              </w:rPr>
-              <w:t>UI Web Developer</w:t>
-            </w:r>
-            <w:r>
-              <w:rPr>
-                <w:rFonts w:asciiTheme="majorHAnsi" w:hAnsiTheme="majorHAnsi" w:cstheme="majorHAnsi"/>
-                <w:b/>
-                <w:bCs/>
-                <w:iCs/>
-                <w:szCs w:val="24"/>
-              </w:rPr>
-              <w:t xml:space="preserve"> </w:t>
-            </w:r>
-            <w:r>
-              <w:rPr>
-                <w:rFonts w:asciiTheme="majorHAnsi" w:hAnsiTheme="majorHAnsi" w:cstheme="majorHAnsi"/>
-                <w:b/>
-                <w:bCs/>
-                <w:iCs/>
-                <w:szCs w:val="24"/>
-              </w:rPr>
-              <w:t>(</w:t>
-            </w:r>
-            <w:proofErr w:type="spellStart"/>
-            <w:r>
-              <w:rPr>
-                <w:rFonts w:asciiTheme="majorHAnsi" w:hAnsiTheme="majorHAnsi" w:cstheme="majorHAnsi" w:hint="eastAsia"/>
-                <w:b/>
-                <w:bCs/>
-                <w:iCs/>
-                <w:szCs w:val="24"/>
-              </w:rPr>
-              <w:t>Ev</w:t>
-            </w:r>
-            <w:r>
-              <w:rPr>
-                <w:rFonts w:asciiTheme="majorHAnsi" w:hAnsiTheme="majorHAnsi" w:cstheme="majorHAnsi"/>
-                <w:b/>
-                <w:bCs/>
-                <w:iCs/>
-                <w:szCs w:val="24"/>
-              </w:rPr>
-              <w:t>olok</w:t>
-            </w:r>
-            <w:proofErr w:type="spellEnd"/>
-            <w:r>
-              <w:rPr>
-                <w:rFonts w:asciiTheme="majorHAnsi" w:hAnsiTheme="majorHAnsi" w:cstheme="majorHAnsi"/>
-                <w:b/>
-                <w:bCs/>
-                <w:iCs/>
-                <w:szCs w:val="24"/>
-              </w:rPr>
-              <w:t>)</w:t>
-            </w:r>
-          </w:p>
-          <w:p>
-            <w:pPr>
-              <w:rPr>
-                <w:rFonts w:asciiTheme="majorHAnsi" w:hAnsiTheme="majorHAnsi" w:cstheme="majorHAnsi"/>
-                <w:i/>
-                <w:szCs w:val="24"/>
-              </w:rPr>
-            </w:pPr>
-            <w:r>
-              <w:rPr>
-                <w:rFonts w:asciiTheme="majorHAnsi" w:hAnsiTheme="majorHAnsi" w:cstheme="majorHAnsi"/>
-                <w:i/>
-                <w:szCs w:val="24"/>
-              </w:rPr>
-              <w:t>Tech</w:t>
-            </w:r>
-            <w:r>
-              <w:rPr>
-                <w:rFonts w:asciiTheme="majorHAnsi" w:hAnsiTheme="majorHAnsi" w:cstheme="majorHAnsi"/>
-                <w:i/>
-                <w:szCs w:val="24"/>
-              </w:rPr>
-              <w:t>s</w:t>
-            </w:r>
-            <w:r>
-              <w:rPr>
-                <w:rFonts w:asciiTheme="majorHAnsi" w:hAnsiTheme="majorHAnsi" w:cstheme="majorHAnsi"/>
-                <w:i/>
-                <w:szCs w:val="24"/>
-              </w:rPr>
-              <w:t xml:space="preserve">: </w:t>
-            </w:r>
-            <w:proofErr w:type="spellStart"/>
-            <w:r>
-              <w:rPr>
-                <w:rFonts w:asciiTheme="majorHAnsi" w:hAnsiTheme="majorHAnsi" w:cstheme="majorHAnsi" w:hint="eastAsia"/>
-                <w:i/>
-                <w:szCs w:val="24"/>
-              </w:rPr>
-              <w:t>J</w:t>
-            </w:r>
-            <w:r>
-              <w:rPr>
-                <w:rFonts w:asciiTheme="majorHAnsi" w:hAnsiTheme="majorHAnsi" w:cstheme="majorHAnsi"/>
-                <w:i/>
-                <w:szCs w:val="24"/>
-              </w:rPr>
-              <w:t>avscript</w:t>
-            </w:r>
-            <w:proofErr w:type="spellEnd"/>
-            <w:r>
-              <w:rPr>
-                <w:rFonts w:asciiTheme="majorHAnsi" w:hAnsiTheme="majorHAnsi" w:cstheme="majorHAnsi"/>
-                <w:i/>
-                <w:szCs w:val="24"/>
-              </w:rPr>
-              <w:t xml:space="preserve">, AngularJS, Bootstrap, Git, </w:t>
-            </w:r>
-            <w:proofErr w:type="spellStart"/>
-            <w:r>
-              <w:rPr>
-                <w:rFonts w:asciiTheme="majorHAnsi" w:hAnsiTheme="majorHAnsi" w:cstheme="majorHAnsi"/>
-                <w:i/>
-                <w:szCs w:val="24"/>
-              </w:rPr>
-              <w:t>Gridstack</w:t>
-            </w:r>
-            <w:proofErr w:type="spellEnd"/>
-            <w:r>
-              <w:rPr>
-                <w:rFonts w:asciiTheme="majorHAnsi" w:hAnsiTheme="majorHAnsi" w:cstheme="majorHAnsi"/>
-                <w:i/>
-                <w:szCs w:val="24"/>
-              </w:rPr>
-              <w:t>, G</w:t>
-            </w:r>
-            <w:r>
-              <w:rPr>
-                <w:rFonts w:asciiTheme="majorHAnsi" w:hAnsiTheme="majorHAnsi" w:cstheme="majorHAnsi"/>
-                <w:i/>
-                <w:szCs w:val="24"/>
-              </w:rPr>
-              <w:t xml:space="preserve">ulp, </w:t>
-            </w:r>
-            <w:r>
-              <w:rPr>
-                <w:rFonts w:asciiTheme="majorHAnsi" w:hAnsiTheme="majorHAnsi" w:cstheme="majorHAnsi"/>
-                <w:i/>
-                <w:szCs w:val="24"/>
-              </w:rPr>
-              <w:t>Jira, Slack</w:t>
-            </w:r>
-            <w:r>
-              <w:rPr>
-                <w:rFonts w:asciiTheme="majorHAnsi" w:hAnsiTheme="majorHAnsi" w:cstheme="majorHAnsi"/>
-                <w:i/>
-                <w:szCs w:val="24"/>
-              </w:rPr>
-              <w:t>, Charles</w:t>
-            </w:r>
-          </w:p>
-        </w:tc>
-        <w:tc>
-          <w:tcPr>
-            <w:tcW w:w="2268" w:type="dxa"/>
-          </w:tcPr>
-          <w:p>
-            <w:pPr>
-              <w:wordWrap w:val="0"/>
-              <w:jc w:val="right"/>
-              <w:rPr>
-                <w:rFonts w:asciiTheme="majorHAnsi" w:hAnsiTheme="majorHAnsi" w:cstheme="majorHAnsi"/>
-                <w:szCs w:val="24"/>
-              </w:rPr>
-            </w:pPr>
-            <w:r>
-              <w:rPr>
-                <w:rFonts w:asciiTheme="majorHAnsi" w:hAnsiTheme="majorHAnsi" w:cstheme="majorHAnsi" w:hint="eastAsia"/>
-                <w:szCs w:val="24"/>
-              </w:rPr>
-              <w:t>D</w:t>
-            </w:r>
-            <w:r>
-              <w:rPr>
-                <w:rFonts w:asciiTheme="majorHAnsi" w:hAnsiTheme="majorHAnsi" w:cstheme="majorHAnsi"/>
-                <w:szCs w:val="24"/>
-              </w:rPr>
-              <w:t>ec 202</w:t>
-            </w:r>
-            <w:r>
-              <w:rPr>
-                <w:rFonts w:asciiTheme="majorHAnsi" w:hAnsiTheme="majorHAnsi" w:cstheme="majorHAnsi"/>
-                <w:szCs w:val="24"/>
-              </w:rPr>
-              <w:t>2</w:t>
-            </w:r>
-            <w:r>
-              <w:rPr>
-                <w:rFonts w:asciiTheme="majorHAnsi" w:hAnsiTheme="majorHAnsi" w:cstheme="majorHAnsi"/>
-                <w:szCs w:val="24"/>
-              </w:rPr>
-              <w:t xml:space="preserve"> - </w:t>
-            </w:r>
-            <w:r>
-              <w:rPr>
-                <w:rFonts w:asciiTheme="majorHAnsi" w:hAnsiTheme="majorHAnsi" w:cstheme="majorHAnsi"/>
-                <w:szCs w:val="24"/>
-              </w:rPr>
-              <w:t>Now</w:t>
             </w:r>
           </w:p>
         </w:tc>
@@ -1376,7 +1040,158 @@
         <w:tc>
           <w:tcPr>
             <w:tcW w:w="10490" w:type="dxa"/>
-            <w:gridSpan w:val="2"/>
+          </w:tcPr>
+          <w:p>
+            <w:pPr>
+              <w:tabs>
+                <w:tab w:val="center" w:pos="4003"/>
+              </w:tabs>
+              <w:rPr>
+                <w:rFonts w:asciiTheme="majorHAnsi" w:hAnsiTheme="majorHAnsi" w:cstheme="majorHAnsi"/>
+                <w:szCs w:val="24"/>
+              </w:rPr>
+            </w:pPr>
+            <w:r>
+              <w:rPr>
+                <w:rFonts w:asciiTheme="majorHAnsi" w:hAnsiTheme="majorHAnsi" w:cstheme="majorHAnsi"/>
+                <w:b/>
+                <w:bCs/>
+                <w:iCs/>
+                <w:szCs w:val="24"/>
+              </w:rPr>
+              <w:t>UI Web Developer</w:t>
+            </w:r>
+            <w:r>
+              <w:rPr>
+                <w:rFonts w:asciiTheme="majorHAnsi" w:hAnsiTheme="majorHAnsi" w:cstheme="majorHAnsi"/>
+                <w:b/>
+                <w:bCs/>
+                <w:iCs/>
+                <w:szCs w:val="24"/>
+              </w:rPr>
+              <w:t xml:space="preserve"> </w:t>
+            </w:r>
+            <w:r>
+              <w:rPr>
+                <w:rFonts w:asciiTheme="majorHAnsi" w:hAnsiTheme="majorHAnsi" w:cstheme="majorHAnsi"/>
+                <w:iCs/>
+                <w:szCs w:val="24"/>
+              </w:rPr>
+              <w:t>(</w:t>
+            </w:r>
+            <w:r>
+              <w:rPr>
+                <w:rFonts w:asciiTheme="majorHAnsi" w:hAnsiTheme="majorHAnsi" w:cstheme="majorHAnsi" w:hint="eastAsia"/>
+                <w:iCs/>
+                <w:szCs w:val="24"/>
+              </w:rPr>
+              <w:t>Ev</w:t>
+            </w:r>
+            <w:r>
+              <w:rPr>
+                <w:rFonts w:asciiTheme="majorHAnsi" w:hAnsiTheme="majorHAnsi" w:cstheme="majorHAnsi"/>
+                <w:iCs/>
+                <w:szCs w:val="24"/>
+              </w:rPr>
+              <w:t xml:space="preserve">olok) </w:t>
+            </w:r>
+            <w:r>
+              <w:rPr>
+                <w:rFonts w:asciiTheme="majorHAnsi" w:hAnsiTheme="majorHAnsi" w:cstheme="majorHAnsi"/>
+                <w:iCs/>
+                <w:szCs w:val="24"/>
+              </w:rPr>
+              <w:t>|</w:t>
+            </w:r>
+            <w:r>
+              <w:rPr>
+                <w:rFonts w:asciiTheme="majorHAnsi" w:hAnsiTheme="majorHAnsi" w:cstheme="majorHAnsi"/>
+                <w:iCs/>
+                <w:szCs w:val="24"/>
+              </w:rPr>
+              <w:t xml:space="preserve"> London</w:t>
+            </w:r>
+            <w:r>
+              <w:rPr>
+                <w:rFonts w:asciiTheme="majorHAnsi" w:hAnsiTheme="majorHAnsi" w:cstheme="majorHAnsi"/>
+                <w:iCs/>
+                <w:szCs w:val="24"/>
+              </w:rPr>
+              <w:t xml:space="preserve"> | </w:t>
+            </w:r>
+            <w:r>
+              <w:rPr>
+                <w:rFonts w:asciiTheme="majorHAnsi" w:hAnsiTheme="majorHAnsi" w:cstheme="majorHAnsi" w:hint="eastAsia"/>
+                <w:szCs w:val="24"/>
+              </w:rPr>
+              <w:t>D</w:t>
+            </w:r>
+            <w:r>
+              <w:rPr>
+                <w:rFonts w:asciiTheme="majorHAnsi" w:hAnsiTheme="majorHAnsi" w:cstheme="majorHAnsi"/>
+                <w:szCs w:val="24"/>
+              </w:rPr>
+              <w:t>ec 2022 – Now</w:t>
+            </w:r>
+          </w:p>
+          <w:p>
+            <w:pPr>
+              <w:tabs>
+                <w:tab w:val="center" w:pos="4003"/>
+              </w:tabs>
+              <w:rPr>
+                <w:rFonts w:asciiTheme="majorHAnsi" w:hAnsiTheme="majorHAnsi" w:cstheme="majorHAnsi"/>
+                <w:iCs/>
+                <w:szCs w:val="24"/>
+              </w:rPr>
+            </w:pPr>
+            <w:r>
+              <w:rPr>
+                <w:rFonts w:asciiTheme="majorHAnsi" w:hAnsiTheme="majorHAnsi" w:cstheme="majorHAnsi"/>
+                <w:i/>
+                <w:szCs w:val="24"/>
+              </w:rPr>
+              <w:t xml:space="preserve">Techs: </w:t>
+            </w:r>
+            <w:r>
+              <w:rPr>
+                <w:rFonts w:asciiTheme="majorHAnsi" w:hAnsiTheme="majorHAnsi" w:cstheme="majorHAnsi" w:hint="eastAsia"/>
+                <w:i/>
+                <w:szCs w:val="24"/>
+              </w:rPr>
+              <w:t>J</w:t>
+            </w:r>
+            <w:r>
+              <w:rPr>
+                <w:rFonts w:asciiTheme="majorHAnsi" w:hAnsiTheme="majorHAnsi" w:cstheme="majorHAnsi"/>
+                <w:i/>
+                <w:szCs w:val="24"/>
+              </w:rPr>
+              <w:t xml:space="preserve">avscript, AngularJS, Bootstrap, </w:t>
+            </w:r>
+            <w:r>
+              <w:rPr>
+                <w:rFonts w:asciiTheme="majorHAnsi" w:hAnsiTheme="majorHAnsi" w:cstheme="majorHAnsi"/>
+                <w:i/>
+                <w:szCs w:val="24"/>
+              </w:rPr>
+              <w:t xml:space="preserve">Java, </w:t>
+            </w:r>
+            <w:r>
+              <w:rPr>
+                <w:rFonts w:asciiTheme="majorHAnsi" w:hAnsiTheme="majorHAnsi" w:cstheme="majorHAnsi"/>
+                <w:i/>
+                <w:szCs w:val="24"/>
+              </w:rPr>
+              <w:t>Git, Gulp, Jira, Slack, Gridstack, Charles</w:t>
+            </w:r>
+          </w:p>
+        </w:tc>
+      </w:tr>
+      <w:tr>
+        <w:tc>
+          <w:tcPr>
+            <w:tcW w:w="10490" w:type="dxa"/>
           </w:tcPr>
           <w:p>
             <w:pPr>
@@ -1395,12 +1210,10 @@
             <w:r>
               <w:rPr>
                 <w:rFonts w:asciiTheme="majorHAnsi" w:hAnsiTheme="majorHAnsi" w:cstheme="majorHAnsi"/>
-                <w:b/>
-                <w:bCs/>
                 <w:iCs/>
                 <w:szCs w:val="24"/>
               </w:rPr>
-              <w:t>Innovative Widget Development</w:t>
+              <w:t>Spearheaded the creation and maintenance of advanced widget features such as social signing, social linking, new product selection templates, and address layouts</w:t>
             </w:r>
             <w:r>
               <w:rPr>
@@ -1408,7 +1221,39 @@
                 <w:iCs/>
                 <w:szCs w:val="24"/>
               </w:rPr>
-              <w:t>: Spearheaded the creation and maintenance of advanced widget features such as social signing and linking processes, product selection templates, and address layouts, which boosted user engagement and streamlined client workflows.</w:t>
+              <w:t xml:space="preserve"> etc, </w:t>
+            </w:r>
+            <w:r>
+              <w:rPr>
+                <w:rFonts w:asciiTheme="majorHAnsi" w:hAnsiTheme="majorHAnsi" w:cstheme="majorHAnsi"/>
+                <w:iCs/>
+                <w:szCs w:val="24"/>
+              </w:rPr>
+              <w:t>r</w:t>
+            </w:r>
+            <w:r>
+              <w:rPr>
+                <w:rFonts w:asciiTheme="majorHAnsi" w:hAnsiTheme="majorHAnsi" w:cstheme="majorHAnsi"/>
+                <w:iCs/>
+                <w:szCs w:val="24"/>
+              </w:rPr>
+              <w:t>esulting in a 30% increase in user engagement and a</w:t>
+            </w:r>
+            <w:r>
+              <w:rPr>
+                <w:rFonts w:asciiTheme="majorHAnsi" w:hAnsiTheme="majorHAnsi" w:cstheme="majorHAnsi"/>
+                <w:iCs/>
+                <w:szCs w:val="24"/>
+              </w:rPr>
+              <w:t>n</w:t>
+            </w:r>
+            <w:r>
+              <w:rPr>
+                <w:rFonts w:asciiTheme="majorHAnsi" w:hAnsiTheme="majorHAnsi" w:cstheme="majorHAnsi"/>
+                <w:iCs/>
+                <w:szCs w:val="24"/>
+              </w:rPr>
+              <w:t xml:space="preserve"> improvement in client workflow efficiency.</w:t>
             </w:r>
           </w:p>
           <w:p>
@@ -1428,20 +1273,10 @@
             <w:r>
               <w:rPr>
                 <w:rFonts w:asciiTheme="majorHAnsi" w:hAnsiTheme="majorHAnsi" w:cstheme="majorHAnsi"/>
-                <w:b/>
-                <w:bCs/>
                 <w:iCs/>
                 <w:szCs w:val="24"/>
               </w:rPr>
-              <w:t>Responsive Dashboard Engineering</w:t>
-            </w:r>
-            <w:r>
-              <w:rPr>
-                <w:rFonts w:asciiTheme="majorHAnsi" w:hAnsiTheme="majorHAnsi" w:cstheme="majorHAnsi"/>
-                <w:iCs/>
-                <w:szCs w:val="24"/>
-              </w:rPr>
-              <w:t>: Developed a drag-and-drop, multi-column responsive dashboard that empowered clients to create widgets without the need for console coding, resulting in increased client autonomy and a more intuitive user experience.</w:t>
+              <w:t>Developed a drag-and-drop, multi-column responsive dashboard, empowering clients to create widgets without the need for console coding, thereby increasing client autonomy and improving the user experience.</w:t>
             </w:r>
           </w:p>
           <w:p>
@@ -1461,12 +1296,10 @@
             <w:r>
               <w:rPr>
                 <w:rFonts w:asciiTheme="majorHAnsi" w:hAnsiTheme="majorHAnsi" w:cstheme="majorHAnsi"/>
-                <w:b/>
-                <w:bCs/>
                 <w:iCs/>
                 <w:szCs w:val="24"/>
               </w:rPr>
-              <w:t>Enhanced User Experience</w:t>
+              <w:t xml:space="preserve">Ensured a cohesive and visually appealing user experience across diverse client projects by meticulously styling web pages, </w:t>
             </w:r>
             <w:r>
               <w:rPr>
@@ -1474,7 +1307,7 @@
                 <w:iCs/>
                 <w:szCs w:val="24"/>
               </w:rPr>
-              <w:t>: Styled web pages to ensure a cohesive and visually appealing experience across diverse client projects, leading to higher user satisfaction and positive client feedback.</w:t>
+              <w:t>resulting in positive client feedback and a 25% rise in user engagement.</w:t>
             </w:r>
           </w:p>
           <w:p>
@@ -1486,7 +1319,7 @@
               </w:numPr>
               <w:ind w:leftChars="0"/>
               <w:rPr>
-                <w:rFonts w:asciiTheme="majorHAnsi" w:hAnsiTheme="majorHAnsi" w:cstheme="majorHAnsi" w:hint="eastAsia"/>
+                <w:rFonts w:asciiTheme="majorHAnsi" w:hAnsiTheme="majorHAnsi" w:cstheme="majorHAnsi"/>
                 <w:iCs/>
                 <w:szCs w:val="24"/>
               </w:rPr>
@@ -1494,12 +1327,10 @@
             <w:r>
               <w:rPr>
                 <w:rFonts w:asciiTheme="majorHAnsi" w:hAnsiTheme="majorHAnsi" w:cstheme="majorHAnsi"/>
-                <w:b/>
-                <w:bCs/>
                 <w:iCs/>
                 <w:szCs w:val="24"/>
               </w:rPr>
-              <w:t>Codebase Optimization</w:t>
+              <w:t>Maintained and optimized codebases for efficiency and clarity, enhancing the overall performance and scalability of various projects.</w:t>
             </w:r>
             <w:r>
               <w:rPr>
@@ -1507,7 +1338,7 @@
                 <w:iCs/>
                 <w:szCs w:val="24"/>
               </w:rPr>
-              <w:t>: Maintained and optimized codebases for efficiency and clarity, enhancing the overall performance and scalability of various projects.</w:t>
+              <w:br/>
             </w:r>
           </w:p>
         </w:tc>
@@ -1516,7 +1347,6 @@
         <w:tc>
           <w:tcPr>
             <w:tcW w:w="10490" w:type="dxa"/>
-            <w:gridSpan w:val="2"/>
           </w:tcPr>
           <w:p>
             <w:pPr>
@@ -1532,7 +1362,7 @@
       <w:tr>
         <w:tc>
           <w:tcPr>
-            <w:tcW w:w="8222" w:type="dxa"/>
+            <w:tcW w:w="10490" w:type="dxa"/>
           </w:tcPr>
           <w:p>
             <w:pPr>
@@ -1552,6 +1382,7 @@
                 <w:iCs/>
                 <w:szCs w:val="24"/>
               </w:rPr>
+              <w:lastRenderedPageBreak/>
               <w:t>Frontend Developer</w:t>
             </w:r>
             <w:r>
@@ -1562,27 +1393,95 @@
                 <w:iCs/>
                 <w:szCs w:val="24"/>
               </w:rPr>
-              <w:t xml:space="preserve"> (</w:t>
-            </w:r>
-            <w:r>
-              <w:rPr>
-                <w:rFonts w:asciiTheme="majorHAnsi" w:hAnsiTheme="majorHAnsi" w:cstheme="majorHAnsi"/>
-                <w:b/>
-                <w:szCs w:val="24"/>
-              </w:rPr>
-              <w:t>Krystal Institute)</w:t>
+              <w:t xml:space="preserve"> </w:t>
+            </w:r>
+            <w:r>
+              <w:rPr>
+                <w:rFonts w:asciiTheme="majorHAnsi" w:hAnsiTheme="majorHAnsi" w:cstheme="majorHAnsi"/>
+                <w:iCs/>
+                <w:szCs w:val="24"/>
+              </w:rPr>
+              <w:t>(</w:t>
+            </w:r>
+            <w:r>
+              <w:rPr>
+                <w:rFonts w:asciiTheme="majorHAnsi" w:hAnsiTheme="majorHAnsi" w:cstheme="majorHAnsi"/>
+                <w:szCs w:val="24"/>
+              </w:rPr>
+              <w:t xml:space="preserve">Krystal Institute) </w:t>
+            </w:r>
+            <w:r>
+              <w:rPr>
+                <w:rFonts w:asciiTheme="majorHAnsi" w:hAnsiTheme="majorHAnsi" w:cstheme="majorHAnsi"/>
+                <w:bCs/>
+                <w:szCs w:val="24"/>
+              </w:rPr>
+              <w:t>| Hong Kong</w:t>
+            </w:r>
+            <w:r>
+              <w:rPr>
+                <w:rFonts w:asciiTheme="majorHAnsi" w:hAnsiTheme="majorHAnsi" w:cstheme="majorHAnsi"/>
+                <w:bCs/>
+                <w:szCs w:val="24"/>
+              </w:rPr>
+              <w:t xml:space="preserve"> | </w:t>
+            </w:r>
+            <w:r>
+              <w:rPr>
+                <w:rFonts w:asciiTheme="majorHAnsi" w:hAnsiTheme="majorHAnsi" w:cstheme="majorHAnsi"/>
+                <w:szCs w:val="24"/>
+              </w:rPr>
+              <w:t>Jul 2022</w:t>
+            </w:r>
+            <w:r>
+              <w:rPr>
+                <w:rFonts w:asciiTheme="majorHAnsi" w:hAnsiTheme="majorHAnsi" w:cstheme="majorHAnsi"/>
+                <w:szCs w:val="24"/>
+              </w:rPr>
+              <w:t xml:space="preserve"> – </w:t>
+            </w:r>
+            <w:r>
+              <w:rPr>
+                <w:rFonts w:asciiTheme="majorHAnsi" w:hAnsiTheme="majorHAnsi" w:cstheme="majorHAnsi"/>
+                <w:szCs w:val="24"/>
+              </w:rPr>
+              <w:t>Aug</w:t>
+            </w:r>
+            <w:r>
+              <w:rPr>
+                <w:rFonts w:asciiTheme="majorHAnsi" w:hAnsiTheme="majorHAnsi" w:cstheme="majorHAnsi"/>
+                <w:szCs w:val="24"/>
+              </w:rPr>
+              <w:t xml:space="preserve"> 20</w:t>
+            </w:r>
+            <w:r>
+              <w:rPr>
+                <w:rFonts w:asciiTheme="majorHAnsi" w:hAnsiTheme="majorHAnsi" w:cstheme="majorHAnsi"/>
+                <w:szCs w:val="24"/>
+              </w:rPr>
+              <w:t>22</w:t>
             </w:r>
           </w:p>
           <w:p>
             <w:pPr>
               <w:rPr>
                 <w:rFonts w:asciiTheme="majorHAnsi" w:hAnsiTheme="majorHAnsi" w:cstheme="majorHAnsi"/>
+                <w:b/>
+                <w:bCs/>
+                <w:iCs/>
+                <w:szCs w:val="24"/>
+              </w:rPr>
+            </w:pPr>
+            <w:r>
+              <w:rPr>
+                <w:rFonts w:asciiTheme="majorHAnsi" w:hAnsiTheme="majorHAnsi" w:cstheme="majorHAnsi"/>
                 <w:bCs/>
                 <w:i/>
                 <w:iCs/>
                 <w:szCs w:val="24"/>
               </w:rPr>
-            </w:pPr>
+              <w:t xml:space="preserve">Techs: TypeScript, React, </w:t>
+            </w:r>
             <w:r>
               <w:rPr>
                 <w:rFonts w:asciiTheme="majorHAnsi" w:hAnsiTheme="majorHAnsi" w:cstheme="majorHAnsi"/>
@@ -1591,7 +1490,7 @@
                 <w:iCs/>
                 <w:szCs w:val="24"/>
               </w:rPr>
-              <w:t>Tech</w:t>
+              <w:t xml:space="preserve">Redux, Jest, </w:t>
             </w:r>
             <w:r>
               <w:rPr>
@@ -1601,7 +1500,7 @@
                 <w:iCs/>
                 <w:szCs w:val="24"/>
               </w:rPr>
-              <w:t>s</w:t>
+              <w:t>Node</w:t>
             </w:r>
             <w:r>
               <w:rPr>
@@ -1611,7 +1510,7 @@
                 <w:iCs/>
                 <w:szCs w:val="24"/>
               </w:rPr>
-              <w:t xml:space="preserve">: </w:t>
+              <w:t>.js</w:t>
             </w:r>
             <w:r>
               <w:rPr>
@@ -1621,56 +1520,94 @@
                 <w:iCs/>
                 <w:szCs w:val="24"/>
               </w:rPr>
-              <w:t>TypeScript, React, Node.js, Express.js, MongoDB, Tailwind, GitHub</w:t>
-            </w:r>
-          </w:p>
-        </w:tc>
-        <w:tc>
-          <w:tcPr>
-            <w:tcW w:w="2268" w:type="dxa"/>
-          </w:tcPr>
-          <w:p>
-            <w:pPr>
-              <w:jc w:val="right"/>
-              <w:rPr>
-                <w:rFonts w:asciiTheme="majorHAnsi" w:hAnsiTheme="majorHAnsi" w:cstheme="majorHAnsi"/>
-                <w:szCs w:val="24"/>
-              </w:rPr>
-            </w:pPr>
-            <w:r>
-              <w:rPr>
-                <w:rFonts w:asciiTheme="majorHAnsi" w:hAnsiTheme="majorHAnsi" w:cstheme="majorHAnsi"/>
-                <w:szCs w:val="24"/>
-              </w:rPr>
-              <w:t>Jul 2022</w:t>
-            </w:r>
-            <w:r>
-              <w:rPr>
-                <w:rFonts w:asciiTheme="majorHAnsi" w:hAnsiTheme="majorHAnsi" w:cstheme="majorHAnsi"/>
-                <w:szCs w:val="24"/>
-              </w:rPr>
-              <w:t xml:space="preserve"> – </w:t>
-            </w:r>
-            <w:r>
-              <w:rPr>
-                <w:rFonts w:asciiTheme="majorHAnsi" w:hAnsiTheme="majorHAnsi" w:cstheme="majorHAnsi"/>
-                <w:szCs w:val="24"/>
-              </w:rPr>
-              <w:t>Aug</w:t>
-            </w:r>
-            <w:r>
-              <w:rPr>
-                <w:rFonts w:asciiTheme="majorHAnsi" w:hAnsiTheme="majorHAnsi" w:cstheme="majorHAnsi"/>
-                <w:szCs w:val="24"/>
-              </w:rPr>
-              <w:t xml:space="preserve"> 20</w:t>
-            </w:r>
-            <w:r>
-              <w:rPr>
-                <w:rFonts w:asciiTheme="majorHAnsi" w:hAnsiTheme="majorHAnsi" w:cstheme="majorHAnsi"/>
-                <w:szCs w:val="24"/>
-              </w:rPr>
-              <w:t>22</w:t>
+              <w:t>, Express</w:t>
+            </w:r>
+            <w:r>
+              <w:rPr>
+                <w:rFonts w:asciiTheme="majorHAnsi" w:hAnsiTheme="majorHAnsi" w:cstheme="majorHAnsi"/>
+                <w:bCs/>
+                <w:i/>
+                <w:iCs/>
+                <w:szCs w:val="24"/>
+              </w:rPr>
+              <w:t>.js</w:t>
+            </w:r>
+            <w:r>
+              <w:rPr>
+                <w:rFonts w:asciiTheme="majorHAnsi" w:hAnsiTheme="majorHAnsi" w:cstheme="majorHAnsi"/>
+                <w:bCs/>
+                <w:i/>
+                <w:iCs/>
+                <w:szCs w:val="24"/>
+              </w:rPr>
+              <w:t>, MongoDB, Tailwind</w:t>
+            </w:r>
+            <w:r>
+              <w:rPr>
+                <w:rFonts w:asciiTheme="majorHAnsi" w:hAnsiTheme="majorHAnsi" w:cstheme="majorHAnsi"/>
+                <w:bCs/>
+                <w:i/>
+                <w:iCs/>
+                <w:szCs w:val="24"/>
+              </w:rPr>
+              <w:t xml:space="preserve"> CSS</w:t>
+            </w:r>
+            <w:r>
+              <w:rPr>
+                <w:rFonts w:asciiTheme="majorHAnsi" w:hAnsiTheme="majorHAnsi" w:cstheme="majorHAnsi"/>
+                <w:bCs/>
+                <w:i/>
+                <w:iCs/>
+                <w:szCs w:val="24"/>
+              </w:rPr>
+              <w:t>,</w:t>
+            </w:r>
+            <w:r>
+              <w:rPr>
+                <w:rFonts w:asciiTheme="majorHAnsi" w:hAnsiTheme="majorHAnsi" w:cstheme="majorHAnsi"/>
+                <w:bCs/>
+                <w:i/>
+                <w:iCs/>
+                <w:szCs w:val="24"/>
+              </w:rPr>
+              <w:t xml:space="preserve"> Python, </w:t>
+            </w:r>
+            <w:r>
+              <w:rPr>
+                <w:rFonts w:asciiTheme="majorHAnsi" w:hAnsiTheme="majorHAnsi" w:cstheme="majorHAnsi"/>
+                <w:i/>
+                <w:szCs w:val="24"/>
+              </w:rPr>
+              <w:t>Django</w:t>
+            </w:r>
+            <w:r>
+              <w:rPr>
+                <w:rFonts w:asciiTheme="majorHAnsi" w:hAnsiTheme="majorHAnsi" w:cstheme="majorHAnsi"/>
+                <w:bCs/>
+                <w:i/>
+                <w:szCs w:val="24"/>
+              </w:rPr>
+              <w:t>,</w:t>
+            </w:r>
+            <w:r>
+              <w:rPr>
+                <w:rFonts w:asciiTheme="majorHAnsi" w:hAnsiTheme="majorHAnsi" w:cstheme="majorHAnsi"/>
+                <w:bCs/>
+                <w:i/>
+                <w:iCs/>
+                <w:szCs w:val="24"/>
+              </w:rPr>
+              <w:t xml:space="preserve"> </w:t>
+            </w:r>
+            <w:r>
+              <w:rPr>
+                <w:rFonts w:asciiTheme="majorHAnsi" w:hAnsiTheme="majorHAnsi" w:cstheme="majorHAnsi"/>
+                <w:bCs/>
+                <w:i/>
+                <w:iCs/>
+                <w:szCs w:val="24"/>
+              </w:rPr>
+              <w:t>GitHub</w:t>
             </w:r>
           </w:p>
         </w:tc>
@@ -1679,7 +1616,6 @@
         <w:tc>
           <w:tcPr>
             <w:tcW w:w="10490" w:type="dxa"/>
-            <w:gridSpan w:val="2"/>
           </w:tcPr>
           <w:p>
             <w:pPr>
@@ -1697,21 +1633,10 @@
             <w:r>
               <w:rPr>
                 <w:rFonts w:asciiTheme="majorHAnsi" w:hAnsiTheme="majorHAnsi" w:cstheme="majorHAnsi"/>
-                <w:b/>
-                <w:bCs/>
                 <w:iCs/>
                 <w:szCs w:val="24"/>
               </w:rPr>
-              <w:lastRenderedPageBreak/>
-              <w:t>Enhanced Educational Platform:</w:t>
-            </w:r>
-            <w:r>
-              <w:rPr>
-                <w:rFonts w:asciiTheme="majorHAnsi" w:hAnsiTheme="majorHAnsi" w:cstheme="majorHAnsi"/>
-                <w:iCs/>
-                <w:szCs w:val="24"/>
-              </w:rPr>
-              <w:t xml:space="preserve"> Developed a new layout for the Krystal Education Platform, ensuring a more intuitive and user-friendly interface. Maintained the React codebase and resolved a critical react-router bug, leading to smoother navigation and improved user satisfaction.</w:t>
+              <w:t>Enhanced the Krystal Education Platform by developing a new layout, resulting in a more intuitive and user-friendly interface. Resolved a critical react-router bug, leading to smoother navigation and improved user satisfaction.</w:t>
             </w:r>
           </w:p>
           <w:p>
@@ -1730,20 +1655,10 @@
             <w:r>
               <w:rPr>
                 <w:rFonts w:asciiTheme="majorHAnsi" w:hAnsiTheme="majorHAnsi" w:cstheme="majorHAnsi"/>
-                <w:b/>
-                <w:bCs/>
                 <w:iCs/>
                 <w:szCs w:val="24"/>
               </w:rPr>
-              <w:t>Web Video Player Integration:</w:t>
-            </w:r>
-            <w:r>
-              <w:rPr>
-                <w:rFonts w:asciiTheme="majorHAnsi" w:hAnsiTheme="majorHAnsi" w:cstheme="majorHAnsi"/>
-                <w:iCs/>
-                <w:szCs w:val="24"/>
-              </w:rPr>
-              <w:t xml:space="preserve"> Created and integrated a web video player capable of playing multiple audio tracks into the Krystal Blender Studio. This feature enhanced the platform’s multimedia capabilities, providing users with a richer and more versatile content experience.</w:t>
+              <w:t>Created and integrated a web video player capable of playing multiple audio tracks into the Krystal Blender Studio, enhancing the platform’s multimedia capabilities and providing users with a richer content experience.</w:t>
             </w:r>
           </w:p>
           <w:p>
@@ -1761,20 +1676,10 @@
             <w:r>
               <w:rPr>
                 <w:rFonts w:asciiTheme="majorHAnsi" w:hAnsiTheme="majorHAnsi" w:cstheme="majorHAnsi"/>
-                <w:b/>
-                <w:bCs/>
                 <w:iCs/>
                 <w:szCs w:val="24"/>
               </w:rPr>
-              <w:t>Collaborative Development:</w:t>
-            </w:r>
-            <w:r>
-              <w:rPr>
-                <w:rFonts w:asciiTheme="majorHAnsi" w:hAnsiTheme="majorHAnsi" w:cstheme="majorHAnsi"/>
-                <w:iCs/>
-                <w:szCs w:val="24"/>
-              </w:rPr>
-              <w:t xml:space="preserve"> Actively contributed to the development of both the Krystal Education Platform and Krystal Blender Studio, utilizing a diverse tech stack including TypeScript, React, Node.js, Express.js, MongoDB, and Django, demonstrating flexibility and expertise in multiple technologies.</w:t>
+              <w:t>Actively contributed to the development of the Krystal Education Platform and Krystal Blender Studio, utilizing a diverse tech stack including TypeScript, React, Node.js, Express.js, MongoDB, and Django, demonstrating flexibility and expertise in multiple technologies.</w:t>
             </w:r>
           </w:p>
         </w:tc>
@@ -1795,8 +1700,7 @@
         <w:tblLook w:val="04A0" w:firstRow="1" w:lastRow="0" w:firstColumn="1" w:lastColumn="0" w:noHBand="0" w:noVBand="1"/>
       </w:tblPr>
       <w:tblGrid>
-        <w:gridCol w:w="6934"/>
-        <w:gridCol w:w="3532"/>
+        <w:gridCol w:w="10466"/>
       </w:tblGrid>
       <w:tr>
         <w:trPr>
@@ -1805,7 +1709,6 @@
         <w:tc>
           <w:tcPr>
             <w:tcW w:w="0" w:type="auto"/>
-            <w:gridSpan w:val="2"/>
           </w:tcPr>
           <w:p>
             <w:pPr>
@@ -1827,7 +1730,6 @@
         <w:tc>
           <w:tcPr>
             <w:tcW w:w="0" w:type="auto"/>
-            <w:gridSpan w:val="2"/>
           </w:tcPr>
           <w:tbl>
             <w:tblPr>
@@ -2099,23 +2001,7 @@
                       <w:rFonts w:asciiTheme="majorHAnsi" w:hAnsiTheme="majorHAnsi" w:cstheme="majorHAnsi"/>
                       <w:szCs w:val="24"/>
                     </w:rPr>
-                    <w:t xml:space="preserve">Built a </w:t>
-                  </w:r>
-                  <w:proofErr w:type="spellStart"/>
-                  <w:r>
-                    <w:rPr>
-                      <w:rFonts w:asciiTheme="majorHAnsi" w:hAnsiTheme="majorHAnsi" w:cstheme="majorHAnsi"/>
-                      <w:szCs w:val="24"/>
-                    </w:rPr>
-                    <w:t>Pokedex</w:t>
-                  </w:r>
-                  <w:proofErr w:type="spellEnd"/>
-                  <w:r>
-                    <w:rPr>
-                      <w:rFonts w:asciiTheme="majorHAnsi" w:hAnsiTheme="majorHAnsi" w:cstheme="majorHAnsi"/>
-                      <w:szCs w:val="24"/>
-                    </w:rPr>
-                    <w:t xml:space="preserve"> application utilizing the Poke Rest API, React, and Material UI. This project showcased my proficiency in API integration and frontend </w:t>
+                    <w:t xml:space="preserve">Built a Pokedex application utilizing the Poke Rest API, React, and Material UI. This project showcased my proficiency in API integration and frontend </w:t>
                   </w:r>
                   <w:r>
                     <w:rPr>
@@ -2254,23 +2140,7 @@
                       <w:rFonts w:asciiTheme="majorHAnsi" w:hAnsiTheme="majorHAnsi" w:cstheme="majorHAnsi"/>
                       <w:szCs w:val="24"/>
                     </w:rPr>
-                    <w:t xml:space="preserve">Created a CRUD blog using Node.js, Express, MongoDB, and EJS. Implemented local and Google authentication, with Passport, </w:t>
-                  </w:r>
-                  <w:proofErr w:type="spellStart"/>
-                  <w:r>
-                    <w:rPr>
-                      <w:rFonts w:asciiTheme="majorHAnsi" w:hAnsiTheme="majorHAnsi" w:cstheme="majorHAnsi"/>
-                      <w:szCs w:val="24"/>
-                    </w:rPr>
-                    <w:t>bcrypt</w:t>
-                  </w:r>
-                  <w:proofErr w:type="spellEnd"/>
-                  <w:r>
-                    <w:rPr>
-                      <w:rFonts w:asciiTheme="majorHAnsi" w:hAnsiTheme="majorHAnsi" w:cstheme="majorHAnsi"/>
-                      <w:szCs w:val="24"/>
-                    </w:rPr>
-                    <w:t>, and JWT, highlighting skills in backend development.</w:t>
+                    <w:t>Created a CRUD blog using Node.js, Express, MongoDB, and EJS. Implemented local and Google authentication, with Passport, bcrypt, and JWT, highlighting skills in backend development.</w:t>
                   </w:r>
                 </w:p>
               </w:tc>
@@ -2290,7 +2160,7 @@
                       <w:szCs w:val="24"/>
                     </w:rPr>
                   </w:pPr>
-                  <w:hyperlink r:id="rId13" w:history="1">
+                  <w:hyperlink r:id="rId11" w:history="1">
                     <w:r>
                       <w:rPr>
                         <w:rFonts w:asciiTheme="majorHAnsi" w:hAnsiTheme="majorHAnsi" w:cstheme="majorHAnsi"/>
@@ -2370,7 +2240,6 @@
         <w:tc>
           <w:tcPr>
             <w:tcW w:w="0" w:type="auto"/>
-            <w:gridSpan w:val="2"/>
           </w:tcPr>
           <w:p>
             <w:pPr>
@@ -2390,7 +2259,6 @@
         <w:tc>
           <w:tcPr>
             <w:tcW w:w="0" w:type="auto"/>
-            <w:gridSpan w:val="2"/>
             <w:shd w:val="clear" w:color="auto" w:fill="E7E6E6" w:themeFill="background2"/>
           </w:tcPr>
           <w:p>
@@ -2414,83 +2282,38 @@
       <w:tr>
         <w:tc>
           <w:tcPr>
-            <w:tcW w:w="6988" w:type="dxa"/>
+            <w:tcW w:w="10466" w:type="dxa"/>
           </w:tcPr>
           <w:p>
             <w:pPr>
+              <w:spacing w:after="240"/>
+              <w:rPr>
+                <w:rFonts w:asciiTheme="majorHAnsi" w:hAnsiTheme="majorHAnsi" w:cstheme="majorHAnsi"/>
+                <w:szCs w:val="24"/>
+              </w:rPr>
+            </w:pPr>
+            <w:r>
               <w:rPr>
                 <w:rFonts w:asciiTheme="majorHAnsi" w:hAnsiTheme="majorHAnsi" w:cstheme="majorHAnsi"/>
                 <w:b/>
-                <w:szCs w:val="24"/>
-                <w:u w:val="single"/>
-              </w:rPr>
-            </w:pPr>
-            <w:r>
-              <w:rPr>
-                <w:rFonts w:asciiTheme="majorHAnsi" w:hAnsiTheme="majorHAnsi" w:cstheme="majorHAnsi"/>
-                <w:b/>
-                <w:szCs w:val="24"/>
-                <w:u w:val="single"/>
-              </w:rPr>
-              <w:t>City</w:t>
-            </w:r>
-            <w:r>
-              <w:rPr>
-                <w:rFonts w:asciiTheme="majorHAnsi" w:hAnsiTheme="majorHAnsi" w:cstheme="majorHAnsi"/>
-                <w:b/>
-                <w:szCs w:val="24"/>
-                <w:u w:val="single"/>
-              </w:rPr>
-              <w:t xml:space="preserve"> University of Hong Kong</w:t>
-            </w:r>
-          </w:p>
-        </w:tc>
-        <w:tc>
-          <w:tcPr>
-            <w:tcW w:w="3478" w:type="dxa"/>
-          </w:tcPr>
-          <w:p>
-            <w:pPr>
-              <w:jc w:val="right"/>
-              <w:rPr>
-                <w:rFonts w:asciiTheme="majorHAnsi" w:hAnsiTheme="majorHAnsi" w:cstheme="majorHAnsi"/>
-                <w:szCs w:val="24"/>
-              </w:rPr>
-            </w:pPr>
-            <w:r>
-              <w:rPr>
-                <w:rFonts w:asciiTheme="majorHAnsi" w:hAnsiTheme="majorHAnsi" w:cstheme="majorHAnsi"/>
-                <w:szCs w:val="24"/>
-              </w:rPr>
-              <w:t>Jan 2022</w:t>
-            </w:r>
-            <w:r>
-              <w:rPr>
-                <w:rFonts w:asciiTheme="majorHAnsi" w:hAnsiTheme="majorHAnsi" w:cstheme="majorHAnsi"/>
-                <w:szCs w:val="24"/>
-              </w:rPr>
-              <w:t xml:space="preserve"> – </w:t>
-            </w:r>
-            <w:r>
-              <w:rPr>
-                <w:rFonts w:asciiTheme="majorHAnsi" w:hAnsiTheme="majorHAnsi" w:cstheme="majorHAnsi"/>
-                <w:szCs w:val="24"/>
-              </w:rPr>
-              <w:t>Jun</w:t>
-            </w:r>
-            <w:r>
-              <w:rPr>
-                <w:rFonts w:asciiTheme="majorHAnsi" w:hAnsiTheme="majorHAnsi" w:cstheme="majorHAnsi"/>
-                <w:szCs w:val="24"/>
-              </w:rPr>
-              <w:t xml:space="preserve"> </w:t>
-            </w:r>
-            <w:r>
-              <w:rPr>
-                <w:rFonts w:asciiTheme="majorHAnsi" w:hAnsiTheme="majorHAnsi" w:cstheme="majorHAnsi"/>
-                <w:szCs w:val="24"/>
-              </w:rPr>
-              <w:t>2022</w:t>
+                <w:bCs/>
+                <w:szCs w:val="24"/>
+              </w:rPr>
+              <w:t xml:space="preserve">Certificate in Frontend Web Developer </w:t>
+            </w:r>
+            <w:r>
+              <w:rPr>
+                <w:rFonts w:asciiTheme="majorHAnsi" w:hAnsiTheme="majorHAnsi" w:cstheme="majorHAnsi"/>
+                <w:szCs w:val="24"/>
+              </w:rPr>
+              <w:t>(City University of Hong Kong)</w:t>
+            </w:r>
+            <w:r>
+              <w:rPr>
+                <w:rFonts w:asciiTheme="majorHAnsi" w:hAnsiTheme="majorHAnsi" w:cstheme="majorHAnsi"/>
+                <w:szCs w:val="24"/>
+              </w:rPr>
+              <w:t xml:space="preserve"> | Jan 2022 – Jun 2022</w:t>
             </w:r>
           </w:p>
         </w:tc>
@@ -2498,17 +2321,11 @@
       <w:tr>
         <w:tc>
           <w:tcPr>
-            <w:tcW w:w="0" w:type="auto"/>
-            <w:gridSpan w:val="2"/>
+            <w:tcW w:w="10466" w:type="dxa"/>
           </w:tcPr>
           <w:p>
             <w:pPr>
-              <w:pStyle w:val="a5"/>
-              <w:numPr>
-                <w:ilvl w:val="0"/>
-                <w:numId w:val="1"/>
-              </w:numPr>
-              <w:ind w:leftChars="0" w:left="171" w:hanging="171"/>
+              <w:spacing w:after="240"/>
               <w:rPr>
                 <w:rFonts w:asciiTheme="majorHAnsi" w:hAnsiTheme="majorHAnsi" w:cstheme="majorHAnsi"/>
                 <w:szCs w:val="24"/>
@@ -2517,9 +2334,39 @@
             <w:r>
               <w:rPr>
                 <w:rFonts w:asciiTheme="majorHAnsi" w:hAnsiTheme="majorHAnsi" w:cstheme="majorHAnsi"/>
-                <w:szCs w:val="24"/>
-              </w:rPr>
-              <w:t>Certificate in Frontend Web Developer</w:t>
+                <w:b/>
+                <w:bCs/>
+                <w:szCs w:val="24"/>
+              </w:rPr>
+              <w:t xml:space="preserve">Postgraduate Diploma in Education </w:t>
+            </w:r>
+            <w:r>
+              <w:rPr>
+                <w:rFonts w:asciiTheme="majorHAnsi" w:hAnsiTheme="majorHAnsi" w:cstheme="majorHAnsi"/>
+                <w:szCs w:val="24"/>
+              </w:rPr>
+              <w:t>(The Chinese University of Hong Kong)</w:t>
+            </w:r>
+            <w:r>
+              <w:rPr>
+                <w:rFonts w:asciiTheme="majorHAnsi" w:hAnsiTheme="majorHAnsi" w:cstheme="majorHAnsi"/>
+                <w:szCs w:val="24"/>
+              </w:rPr>
+              <w:t xml:space="preserve"> | Major: Liberal Studies, M</w:t>
+            </w:r>
+            <w:r>
+              <w:rPr>
+                <w:rFonts w:asciiTheme="majorHAnsi" w:hAnsiTheme="majorHAnsi" w:cstheme="majorHAnsi" w:hint="eastAsia"/>
+                <w:szCs w:val="24"/>
+              </w:rPr>
+              <w:t>i</w:t>
+            </w:r>
+            <w:r>
+              <w:rPr>
+                <w:rFonts w:asciiTheme="majorHAnsi" w:hAnsiTheme="majorHAnsi" w:cstheme="majorHAnsi"/>
+                <w:szCs w:val="24"/>
+              </w:rPr>
+              <w:t>nor: Chinese History | Sep 2018 – July 2020</w:t>
             </w:r>
           </w:p>
         </w:tc>
@@ -2527,55 +2374,47 @@
       <w:tr>
         <w:tc>
           <w:tcPr>
-            <w:tcW w:w="6988" w:type="dxa"/>
+            <w:tcW w:w="10466" w:type="dxa"/>
           </w:tcPr>
           <w:p>
             <w:pPr>
-              <w:spacing w:before="240"/>
+              <w:spacing w:after="240"/>
+              <w:rPr>
+                <w:rFonts w:asciiTheme="majorHAnsi" w:hAnsiTheme="majorHAnsi" w:cstheme="majorHAnsi"/>
+                <w:szCs w:val="24"/>
+              </w:rPr>
+            </w:pPr>
+            <w:r>
               <w:rPr>
                 <w:rFonts w:asciiTheme="majorHAnsi" w:hAnsiTheme="majorHAnsi" w:cstheme="majorHAnsi"/>
                 <w:b/>
-                <w:szCs w:val="24"/>
-                <w:u w:val="single"/>
-              </w:rPr>
-            </w:pPr>
+                <w:bCs/>
+                <w:szCs w:val="24"/>
+              </w:rPr>
+              <w:t xml:space="preserve">Bachelor of Social Science with Honours, Second Class Honour </w:t>
+            </w:r>
+            <w:r>
+              <w:rPr>
+                <w:rFonts w:asciiTheme="majorHAnsi" w:hAnsiTheme="majorHAnsi" w:cstheme="majorHAnsi"/>
+                <w:szCs w:val="24"/>
+              </w:rPr>
+              <w:t>(The Chinese University of Hong Kong)</w:t>
+            </w:r>
             <w:r>
               <w:rPr>
                 <w:rFonts w:asciiTheme="majorHAnsi" w:hAnsiTheme="majorHAnsi" w:cstheme="majorHAnsi"/>
                 <w:b/>
-                <w:szCs w:val="24"/>
-                <w:u w:val="single"/>
-              </w:rPr>
-              <w:t>The Chinese University of Hong Kong</w:t>
-            </w:r>
-          </w:p>
-        </w:tc>
-        <w:tc>
-          <w:tcPr>
-            <w:tcW w:w="3478" w:type="dxa"/>
-          </w:tcPr>
-          <w:p>
-            <w:pPr>
-              <w:spacing w:before="240"/>
-              <w:jc w:val="right"/>
-              <w:rPr>
-                <w:rFonts w:asciiTheme="majorHAnsi" w:hAnsiTheme="majorHAnsi" w:cstheme="majorHAnsi"/>
-                <w:szCs w:val="24"/>
-              </w:rPr>
-            </w:pPr>
-            <w:r>
-              <w:rPr>
-                <w:rFonts w:asciiTheme="majorHAnsi" w:hAnsiTheme="majorHAnsi" w:cstheme="majorHAnsi"/>
-                <w:szCs w:val="24"/>
-              </w:rPr>
-              <w:t>Sep 2018 – July 20</w:t>
-            </w:r>
-            <w:r>
-              <w:rPr>
-                <w:rFonts w:asciiTheme="majorHAnsi" w:hAnsiTheme="majorHAnsi" w:cstheme="majorHAnsi"/>
-                <w:szCs w:val="24"/>
-              </w:rPr>
-              <w:t>20</w:t>
+                <w:bCs/>
+                <w:szCs w:val="24"/>
+              </w:rPr>
+              <w:t xml:space="preserve"> </w:t>
+            </w:r>
+            <w:r>
+              <w:rPr>
+                <w:rFonts w:asciiTheme="majorHAnsi" w:hAnsiTheme="majorHAnsi" w:cstheme="majorHAnsi"/>
+                <w:szCs w:val="24"/>
+              </w:rPr>
+              <w:t>| Major: Government and Public Administration | Sep 2013 – July 2017</w:t>
             </w:r>
           </w:p>
         </w:tc>
@@ -2583,322 +2422,29 @@
       <w:tr>
         <w:tc>
           <w:tcPr>
-            <w:tcW w:w="0" w:type="auto"/>
-            <w:gridSpan w:val="2"/>
+            <w:tcW w:w="10466" w:type="dxa"/>
           </w:tcPr>
           <w:p>
             <w:pPr>
-              <w:pStyle w:val="a5"/>
-              <w:numPr>
-                <w:ilvl w:val="0"/>
-                <w:numId w:val="1"/>
-              </w:numPr>
-              <w:ind w:leftChars="0" w:left="171" w:hanging="171"/>
+              <w:jc w:val="both"/>
               <w:rPr>
                 <w:rFonts w:asciiTheme="majorHAnsi" w:hAnsiTheme="majorHAnsi" w:cstheme="majorHAnsi"/>
                 <w:szCs w:val="24"/>
               </w:rPr>
             </w:pPr>
-            <w:r>
-              <w:rPr>
-                <w:rFonts w:asciiTheme="majorHAnsi" w:hAnsiTheme="majorHAnsi" w:cstheme="majorHAnsi"/>
-                <w:szCs w:val="24"/>
-              </w:rPr>
-              <w:t>Postgraduate Diploma in Education</w:t>
-            </w:r>
-          </w:p>
-          <w:p>
-            <w:pPr>
-              <w:pStyle w:val="a5"/>
-              <w:numPr>
-                <w:ilvl w:val="0"/>
-                <w:numId w:val="1"/>
-              </w:numPr>
-              <w:ind w:leftChars="0" w:left="171" w:hanging="171"/>
-              <w:rPr>
-                <w:rFonts w:asciiTheme="majorHAnsi" w:hAnsiTheme="majorHAnsi" w:cstheme="majorHAnsi"/>
-                <w:szCs w:val="24"/>
-              </w:rPr>
-            </w:pPr>
-            <w:r>
-              <w:rPr>
-                <w:rFonts w:asciiTheme="majorHAnsi" w:hAnsiTheme="majorHAnsi" w:cstheme="majorHAnsi"/>
-                <w:szCs w:val="24"/>
-              </w:rPr>
-              <w:t>Major: Liberal Studies</w:t>
-            </w:r>
-            <w:r>
-              <w:rPr>
-                <w:rFonts w:asciiTheme="majorHAnsi" w:hAnsiTheme="majorHAnsi" w:cstheme="majorHAnsi"/>
-                <w:szCs w:val="24"/>
-              </w:rPr>
-              <w:t>, M</w:t>
-            </w:r>
-            <w:r>
-              <w:rPr>
-                <w:rFonts w:asciiTheme="majorHAnsi" w:hAnsiTheme="majorHAnsi" w:cstheme="majorHAnsi" w:hint="eastAsia"/>
-                <w:szCs w:val="24"/>
-              </w:rPr>
-              <w:t>i</w:t>
-            </w:r>
-            <w:r>
-              <w:rPr>
-                <w:rFonts w:asciiTheme="majorHAnsi" w:hAnsiTheme="majorHAnsi" w:cstheme="majorHAnsi"/>
-                <w:szCs w:val="24"/>
-              </w:rPr>
-              <w:t>nor: Chinese History</w:t>
-            </w:r>
-          </w:p>
-        </w:tc>
-      </w:tr>
-      <w:tr>
-        <w:tc>
-          <w:tcPr>
-            <w:tcW w:w="6988" w:type="dxa"/>
-          </w:tcPr>
-          <w:p>
-            <w:pPr>
-              <w:spacing w:beforeLines="50" w:before="180"/>
-              <w:rPr>
-                <w:rFonts w:asciiTheme="majorHAnsi" w:hAnsiTheme="majorHAnsi" w:cstheme="majorHAnsi"/>
-                <w:b/>
-                <w:szCs w:val="24"/>
-                <w:u w:val="single"/>
-              </w:rPr>
-            </w:pPr>
-            <w:r>
-              <w:rPr>
-                <w:rFonts w:asciiTheme="majorHAnsi" w:hAnsiTheme="majorHAnsi" w:cstheme="majorHAnsi"/>
-                <w:b/>
-                <w:szCs w:val="24"/>
-                <w:u w:val="single"/>
-              </w:rPr>
-              <w:t>The Chinese University of Hong Kong</w:t>
-            </w:r>
-          </w:p>
-        </w:tc>
-        <w:tc>
-          <w:tcPr>
-            <w:tcW w:w="3478" w:type="dxa"/>
-          </w:tcPr>
-          <w:p>
-            <w:pPr>
-              <w:spacing w:beforeLines="50" w:before="180"/>
-              <w:jc w:val="right"/>
-              <w:rPr>
-                <w:rFonts w:asciiTheme="majorHAnsi" w:hAnsiTheme="majorHAnsi" w:cstheme="majorHAnsi"/>
-                <w:szCs w:val="24"/>
-              </w:rPr>
-            </w:pPr>
-            <w:r>
-              <w:rPr>
-                <w:rFonts w:asciiTheme="majorHAnsi" w:hAnsiTheme="majorHAnsi" w:cstheme="majorHAnsi"/>
-                <w:szCs w:val="24"/>
-              </w:rPr>
-              <w:t>Sep 2013 – July 201</w:t>
-            </w:r>
-            <w:r>
-              <w:rPr>
-                <w:rFonts w:asciiTheme="majorHAnsi" w:hAnsiTheme="majorHAnsi" w:cstheme="majorHAnsi"/>
-                <w:szCs w:val="24"/>
-              </w:rPr>
-              <w:t>7</w:t>
-            </w:r>
-          </w:p>
-        </w:tc>
-      </w:tr>
-      <w:tr>
-        <w:tc>
-          <w:tcPr>
-            <w:tcW w:w="0" w:type="auto"/>
-            <w:gridSpan w:val="2"/>
-          </w:tcPr>
-          <w:p>
-            <w:pPr>
-              <w:pStyle w:val="a5"/>
-              <w:numPr>
-                <w:ilvl w:val="0"/>
-                <w:numId w:val="6"/>
-              </w:numPr>
-              <w:ind w:leftChars="0" w:left="170" w:hanging="170"/>
-              <w:rPr>
-                <w:rFonts w:asciiTheme="majorHAnsi" w:hAnsiTheme="majorHAnsi" w:cstheme="majorHAnsi"/>
-                <w:szCs w:val="24"/>
-              </w:rPr>
-            </w:pPr>
-            <w:r>
-              <w:rPr>
-                <w:rFonts w:asciiTheme="majorHAnsi" w:hAnsiTheme="majorHAnsi" w:cstheme="majorHAnsi"/>
-                <w:szCs w:val="24"/>
-              </w:rPr>
-              <w:t xml:space="preserve">Bachelor of Social Science with Honours, </w:t>
-            </w:r>
-            <w:r>
-              <w:rPr>
-                <w:rFonts w:asciiTheme="majorHAnsi" w:hAnsiTheme="majorHAnsi" w:cstheme="majorHAnsi"/>
-                <w:szCs w:val="24"/>
-              </w:rPr>
-              <w:t>Second Class Honour</w:t>
-            </w:r>
-          </w:p>
-          <w:p>
-            <w:pPr>
-              <w:pStyle w:val="a5"/>
-              <w:numPr>
-                <w:ilvl w:val="0"/>
-                <w:numId w:val="6"/>
-              </w:numPr>
-              <w:ind w:leftChars="0" w:left="170" w:hanging="170"/>
-              <w:rPr>
-                <w:rFonts w:asciiTheme="majorHAnsi" w:hAnsiTheme="majorHAnsi" w:cstheme="majorHAnsi"/>
-                <w:szCs w:val="24"/>
-              </w:rPr>
-            </w:pPr>
-            <w:r>
-              <w:rPr>
-                <w:rFonts w:asciiTheme="majorHAnsi" w:hAnsiTheme="majorHAnsi" w:cstheme="majorHAnsi"/>
-                <w:szCs w:val="24"/>
-              </w:rPr>
-              <w:t>Major: Government and Public Administration</w:t>
-            </w:r>
-          </w:p>
-        </w:tc>
-      </w:tr>
-      <w:tr>
-        <w:tc>
-          <w:tcPr>
-            <w:tcW w:w="6988" w:type="dxa"/>
-          </w:tcPr>
-          <w:p>
-            <w:pPr>
-              <w:spacing w:beforeLines="50" w:before="180"/>
-              <w:rPr>
-                <w:rFonts w:asciiTheme="majorHAnsi" w:hAnsiTheme="majorHAnsi" w:cstheme="majorHAnsi"/>
-                <w:b/>
-                <w:szCs w:val="24"/>
-                <w:u w:val="single"/>
-              </w:rPr>
-            </w:pPr>
-            <w:bookmarkStart w:id="4" w:name="_Hlk111583255"/>
-            <w:bookmarkStart w:id="5" w:name="_Hlk111583284"/>
-            <w:r>
-              <w:rPr>
-                <w:rFonts w:asciiTheme="majorHAnsi" w:hAnsiTheme="majorHAnsi" w:cstheme="majorHAnsi"/>
-                <w:b/>
-                <w:szCs w:val="24"/>
-                <w:u w:val="single"/>
-              </w:rPr>
-              <w:t>Hong Kong Diploma of Secondary Education</w:t>
-            </w:r>
-          </w:p>
-        </w:tc>
-        <w:tc>
-          <w:tcPr>
-            <w:tcW w:w="3478" w:type="dxa"/>
-          </w:tcPr>
-          <w:p>
-            <w:pPr>
-              <w:spacing w:beforeLines="50" w:before="180"/>
-              <w:jc w:val="right"/>
-              <w:rPr>
-                <w:rFonts w:asciiTheme="majorHAnsi" w:hAnsiTheme="majorHAnsi" w:cstheme="majorHAnsi"/>
-                <w:szCs w:val="24"/>
-              </w:rPr>
-            </w:pPr>
-            <w:r>
-              <w:rPr>
-                <w:rFonts w:asciiTheme="majorHAnsi" w:hAnsiTheme="majorHAnsi" w:cstheme="majorHAnsi"/>
-                <w:szCs w:val="24"/>
-              </w:rPr>
-              <w:t>2013</w:t>
+            <w:bookmarkStart w:id="4" w:name="_Hlk111583284"/>
+            <w:bookmarkStart w:id="5" w:name="_Hlk111583255"/>
+            <w:r>
+              <w:rPr>
+                <w:rFonts w:asciiTheme="majorHAnsi" w:hAnsiTheme="majorHAnsi" w:cstheme="majorHAnsi"/>
+                <w:szCs w:val="24"/>
+              </w:rPr>
+              <w:t>Chinese Language (5*), Mathematics (5*), Liberal Studies (5) Chemistry (5*), Biology (5) | Hong Kong Diploma of Secondary Education | 2013</w:t>
             </w:r>
           </w:p>
         </w:tc>
       </w:tr>
       <w:bookmarkEnd w:id="4"/>
-      <w:tr>
-        <w:tc>
-          <w:tcPr>
-            <w:tcW w:w="0" w:type="auto"/>
-            <w:gridSpan w:val="2"/>
-          </w:tcPr>
-          <w:p>
-            <w:pPr>
-              <w:pStyle w:val="a5"/>
-              <w:numPr>
-                <w:ilvl w:val="0"/>
-                <w:numId w:val="4"/>
-              </w:numPr>
-              <w:ind w:leftChars="0" w:left="171" w:hanging="171"/>
-              <w:jc w:val="both"/>
-              <w:rPr>
-                <w:rFonts w:asciiTheme="majorHAnsi" w:hAnsiTheme="majorHAnsi" w:cstheme="majorHAnsi"/>
-                <w:szCs w:val="24"/>
-              </w:rPr>
-            </w:pPr>
-            <w:r>
-              <w:rPr>
-                <w:rFonts w:asciiTheme="majorHAnsi" w:hAnsiTheme="majorHAnsi" w:cstheme="majorHAnsi"/>
-                <w:szCs w:val="24"/>
-              </w:rPr>
-              <w:t>Chinese Language (5*)</w:t>
-            </w:r>
-            <w:r>
-              <w:rPr>
-                <w:rFonts w:asciiTheme="majorHAnsi" w:hAnsiTheme="majorHAnsi" w:cstheme="majorHAnsi"/>
-                <w:szCs w:val="24"/>
-              </w:rPr>
-              <w:t xml:space="preserve">, </w:t>
-            </w:r>
-            <w:r>
-              <w:rPr>
-                <w:rFonts w:asciiTheme="majorHAnsi" w:hAnsiTheme="majorHAnsi" w:cstheme="majorHAnsi"/>
-                <w:szCs w:val="24"/>
-              </w:rPr>
-              <w:t>Mathematics (5*)</w:t>
-            </w:r>
-            <w:r>
-              <w:rPr>
-                <w:rFonts w:asciiTheme="majorHAnsi" w:hAnsiTheme="majorHAnsi" w:cstheme="majorHAnsi"/>
-                <w:szCs w:val="24"/>
-              </w:rPr>
-              <w:t>,</w:t>
-            </w:r>
-            <w:r>
-              <w:rPr>
-                <w:rFonts w:asciiTheme="majorHAnsi" w:hAnsiTheme="majorHAnsi" w:cstheme="majorHAnsi"/>
-                <w:szCs w:val="24"/>
-              </w:rPr>
-              <w:t xml:space="preserve"> Liberal Studies (5)</w:t>
-            </w:r>
-            <w:r>
-              <w:rPr>
-                <w:rFonts w:asciiTheme="majorHAnsi" w:hAnsiTheme="majorHAnsi" w:cstheme="majorHAnsi"/>
-                <w:szCs w:val="24"/>
-              </w:rPr>
-              <w:t xml:space="preserve"> </w:t>
-            </w:r>
-          </w:p>
-          <w:p>
-            <w:pPr>
-              <w:pStyle w:val="a5"/>
-              <w:ind w:leftChars="0" w:left="171"/>
-              <w:jc w:val="both"/>
-              <w:rPr>
-                <w:rFonts w:asciiTheme="majorHAnsi" w:hAnsiTheme="majorHAnsi" w:cstheme="majorHAnsi"/>
-                <w:szCs w:val="24"/>
-              </w:rPr>
-            </w:pPr>
-            <w:r>
-              <w:rPr>
-                <w:rFonts w:asciiTheme="majorHAnsi" w:hAnsiTheme="majorHAnsi" w:cstheme="majorHAnsi"/>
-                <w:szCs w:val="24"/>
-              </w:rPr>
-              <w:t>Chemistry (5*), Biology (5)</w:t>
-            </w:r>
-          </w:p>
-        </w:tc>
-      </w:tr>
       <w:bookmarkEnd w:id="5"/>
     </w:tbl>
     <w:p/>
@@ -3077,6 +2623,13 @@
               </w:rPr>
               <w:t>riving</w:t>
             </w:r>
+            <w:r>
+              <w:rPr>
+                <w:rFonts w:asciiTheme="majorHAnsi" w:hAnsiTheme="majorHAnsi" w:cstheme="majorHAnsi"/>
+                <w:szCs w:val="24"/>
+              </w:rPr>
+              <w:t xml:space="preserve"> (with own car)</w:t>
+            </w:r>
           </w:p>
         </w:tc>
       </w:tr>
@@ -3084,7 +2637,7 @@
     <w:p>
       <w:pPr>
         <w:rPr>
-          <w:rFonts w:asciiTheme="majorHAnsi" w:hAnsiTheme="majorHAnsi" w:cstheme="majorHAnsi" w:hint="eastAsia"/>
+          <w:rFonts w:asciiTheme="majorHAnsi" w:hAnsiTheme="majorHAnsi" w:cstheme="majorHAnsi"/>
           <w:szCs w:val="24"/>
         </w:rPr>
       </w:pPr>

</xml_diff>

<commit_message>
update cv and vibeteach project
</commit_message>
<xml_diff>
--- a/src/asset/Resume.docx
+++ b/src/asset/Resume.docx
@@ -24,7 +24,7 @@
       </w:tblGrid>
       <w:tr>
         <w:trPr>
-          <w:trHeight w:val="328"/>
+          <w:trHeight w:val="2836"/>
         </w:trPr>
         <w:tc>
           <w:tcPr>
@@ -130,7 +130,9 @@
                     <w:jc w:val="center"/>
                     <w:rPr>
                       <w:rFonts w:asciiTheme="majorHAnsi" w:hAnsiTheme="majorHAnsi" w:cstheme="majorHAnsi"/>
-                      <w:szCs w:val="24"/>
+                      <w:color w:val="0563C1" w:themeColor="hyperlink"/>
+                      <w:szCs w:val="24"/>
+                      <w:u w:val="single"/>
                     </w:rPr>
                   </w:pPr>
                   <w:r>
@@ -147,16 +149,20 @@
                     </w:rPr>
                     <w:t xml:space="preserve"> +44 78534-80901</w:t>
                   </w:r>
-                </w:p>
-                <w:p>
-                  <w:pPr>
-                    <w:jc w:val="center"/>
-                    <w:rPr>
-                      <w:rStyle w:val="a3"/>
-                      <w:rFonts w:asciiTheme="majorHAnsi" w:hAnsiTheme="majorHAnsi" w:cstheme="majorHAnsi"/>
-                      <w:szCs w:val="24"/>
-                    </w:rPr>
-                  </w:pPr>
+                  <w:r>
+                    <w:rPr>
+                      <w:rFonts w:asciiTheme="majorHAnsi" w:hAnsiTheme="majorHAnsi" w:cstheme="majorHAnsi"/>
+                      <w:szCs w:val="24"/>
+                    </w:rPr>
+                    <w:t xml:space="preserve"> </w:t>
+                  </w:r>
+                  <w:r>
+                    <w:rPr>
+                      <w:rFonts w:asciiTheme="majorHAnsi" w:hAnsiTheme="majorHAnsi" w:cstheme="majorHAnsi"/>
+                      <w:szCs w:val="24"/>
+                    </w:rPr>
+                    <w:t xml:space="preserve">| </w:t>
+                  </w:r>
                   <w:r>
                     <w:rPr>
                       <w:rFonts w:asciiTheme="majorHAnsi" w:hAnsiTheme="majorHAnsi" w:cstheme="majorHAnsi"/>
@@ -188,14 +194,14 @@
                       <w:rFonts w:asciiTheme="majorHAnsi" w:hAnsiTheme="majorHAnsi" w:cstheme="majorHAnsi" w:hint="eastAsia"/>
                       <w:szCs w:val="24"/>
                     </w:rPr>
-                    <w:t>L</w:t>
-                  </w:r>
-                  <w:r>
-                    <w:rPr>
-                      <w:rFonts w:asciiTheme="majorHAnsi" w:hAnsiTheme="majorHAnsi" w:cstheme="majorHAnsi"/>
-                      <w:szCs w:val="24"/>
-                    </w:rPr>
-                    <w:t xml:space="preserve">inkedin: </w:t>
+                    <w:t>G</w:t>
+                  </w:r>
+                  <w:r>
+                    <w:rPr>
+                      <w:rFonts w:asciiTheme="majorHAnsi" w:hAnsiTheme="majorHAnsi" w:cstheme="majorHAnsi"/>
+                      <w:szCs w:val="24"/>
+                    </w:rPr>
+                    <w:t xml:space="preserve">ithub: </w:t>
                   </w:r>
                   <w:hyperlink r:id="rId9" w:history="1">
                     <w:r>
@@ -204,29 +210,50 @@
                         <w:rFonts w:asciiTheme="majorHAnsi" w:hAnsiTheme="majorHAnsi" w:cstheme="majorHAnsi"/>
                         <w:szCs w:val="24"/>
                       </w:rPr>
-                      <w:t>https://www.linkedin.com/in/ivanchanuk</w:t>
+                      <w:t>https://github.com/ivanymc</w:t>
                     </w:r>
                   </w:hyperlink>
                   <w:r>
                     <w:rPr>
-                      <w:rFonts w:asciiTheme="majorHAnsi" w:hAnsiTheme="majorHAnsi" w:cstheme="majorHAnsi"/>
-                      <w:szCs w:val="24"/>
-                    </w:rPr>
-                    <w:t xml:space="preserve">  </w:t>
-                  </w:r>
-                  <w:r>
-                    <w:rPr>
-                      <w:rFonts w:asciiTheme="majorHAnsi" w:hAnsiTheme="majorHAnsi" w:cstheme="majorHAnsi" w:hint="eastAsia"/>
-                      <w:szCs w:val="24"/>
-                    </w:rPr>
-                    <w:t>G</w:t>
-                  </w:r>
-                  <w:r>
-                    <w:rPr>
-                      <w:rFonts w:asciiTheme="majorHAnsi" w:hAnsiTheme="majorHAnsi" w:cstheme="majorHAnsi"/>
-                      <w:szCs w:val="24"/>
-                    </w:rPr>
-                    <w:t xml:space="preserve">ithub: </w:t>
+                      <w:rStyle w:val="a3"/>
+                      <w:rFonts w:asciiTheme="majorHAnsi" w:hAnsiTheme="majorHAnsi" w:cstheme="majorHAnsi"/>
+                      <w:szCs w:val="24"/>
+                      <w:u w:val="none"/>
+                    </w:rPr>
+                    <w:t xml:space="preserve"> </w:t>
+                  </w:r>
+                  <w:r>
+                    <w:rPr>
+                      <w:rStyle w:val="a3"/>
+                      <w:rFonts w:asciiTheme="majorHAnsi" w:hAnsiTheme="majorHAnsi" w:cstheme="majorHAnsi"/>
+                      <w:color w:val="auto"/>
+                      <w:szCs w:val="24"/>
+                      <w:u w:val="none"/>
+                    </w:rPr>
+                    <w:t>|</w:t>
+                  </w:r>
+                  <w:r>
+                    <w:rPr>
+                      <w:rStyle w:val="a3"/>
+                      <w:rFonts w:asciiTheme="majorHAnsi" w:hAnsiTheme="majorHAnsi" w:cstheme="majorHAnsi"/>
+                      <w:szCs w:val="24"/>
+                      <w:u w:val="none"/>
+                    </w:rPr>
+                    <w:t xml:space="preserve"> </w:t>
+                  </w:r>
+                  <w:r>
+                    <w:rPr>
+                      <w:rFonts w:asciiTheme="majorHAnsi" w:hAnsiTheme="majorHAnsi" w:cstheme="majorHAnsi"/>
+                      <w:szCs w:val="24"/>
+                    </w:rPr>
+                    <w:t>Portfolio</w:t>
+                  </w:r>
+                  <w:r>
+                    <w:rPr>
+                      <w:rFonts w:asciiTheme="majorHAnsi" w:hAnsiTheme="majorHAnsi" w:cstheme="majorHAnsi"/>
+                      <w:szCs w:val="24"/>
+                    </w:rPr>
+                    <w:t xml:space="preserve">: </w:t>
                   </w:r>
                   <w:hyperlink r:id="rId10" w:history="1">
                     <w:r>
@@ -235,7 +262,38 @@
                         <w:rFonts w:asciiTheme="majorHAnsi" w:hAnsiTheme="majorHAnsi" w:cstheme="majorHAnsi"/>
                         <w:szCs w:val="24"/>
                       </w:rPr>
-                      <w:t>https://github.com/ivanymc</w:t>
+                      <w:t>https://ivanymc.github.io/portfolio</w:t>
+                    </w:r>
+                  </w:hyperlink>
+                  <w:r>
+                    <w:rPr>
+                      <w:rFonts w:asciiTheme="majorHAnsi" w:hAnsiTheme="majorHAnsi" w:cstheme="majorHAnsi"/>
+                      <w:szCs w:val="24"/>
+                    </w:rPr>
+                    <w:br/>
+                  </w:r>
+                  <w:r>
+                    <w:rPr>
+                      <w:rFonts w:asciiTheme="majorHAnsi" w:hAnsiTheme="majorHAnsi" w:cstheme="majorHAnsi" w:hint="eastAsia"/>
+                      <w:szCs w:val="24"/>
+                    </w:rPr>
+                    <w:t>L</w:t>
+                  </w:r>
+                  <w:r>
+                    <w:rPr>
+                      <w:rFonts w:asciiTheme="majorHAnsi" w:hAnsiTheme="majorHAnsi" w:cstheme="majorHAnsi"/>
+                      <w:szCs w:val="24"/>
+                    </w:rPr>
+                    <w:t xml:space="preserve">inkedin: </w:t>
+                  </w:r>
+                  <w:hyperlink r:id="rId11" w:history="1">
+                    <w:r>
+                      <w:rPr>
+                        <w:rStyle w:val="a3"/>
+                        <w:rFonts w:asciiTheme="majorHAnsi" w:hAnsiTheme="majorHAnsi" w:cstheme="majorHAnsi"/>
+                        <w:szCs w:val="24"/>
+                      </w:rPr>
+                      <w:t>https://www.linkedin.com/in/ivanchanuk</w:t>
                     </w:r>
                   </w:hyperlink>
                 </w:p>
@@ -287,7 +345,7 @@
                       <w:rFonts w:asciiTheme="majorHAnsi" w:hAnsiTheme="majorHAnsi" w:cstheme="majorHAnsi"/>
                       <w:szCs w:val="24"/>
                     </w:rPr>
-                    <w:t>A Full Stack Developer with 2 years’ experience, currently advancing my career in the UK with full working rights. During my tenure at Evolok, I played a pivotal role in enhancing the development team’s efficiency and elevating project outcomes. Leveraging my expertise in JavaScript, AngularJS, Bootstrap, and Git, I led the creation and maintenance of innovative widget features, notably spearheading the development of a social signing and linking process. Additionally, I engineered a user-friendly drag-and-drop, multi-column responsive dashboard, empowering clients to effortlessly construct widgets without the need for console coding.</w:t>
+                    <w:t>With nearly 3 years of hands-on experience, I am a UK-based Full Stack Developer with full working rights, passionate about building scalable, user-focused applications.</w:t>
                   </w:r>
                 </w:p>
                 <w:p>
@@ -296,6 +354,52 @@
                     <w:rPr>
                       <w:rFonts w:asciiTheme="majorHAnsi" w:hAnsiTheme="majorHAnsi" w:cstheme="majorHAnsi"/>
                       <w:szCs w:val="24"/>
+                    </w:rPr>
+                  </w:pPr>
+                  <w:r>
+                    <w:rPr>
+                      <w:rFonts w:asciiTheme="majorHAnsi" w:hAnsiTheme="majorHAnsi" w:cstheme="majorHAnsi"/>
+                      <w:szCs w:val="24"/>
+                    </w:rPr>
+                    <w:t>At Portman Finance Group, I led the development of 6 custom Zoho CRM widgets</w:t>
+                  </w:r>
+                  <w:r>
+                    <w:rPr>
+                      <w:rFonts w:asciiTheme="majorHAnsi" w:hAnsiTheme="majorHAnsi" w:cstheme="majorHAnsi"/>
+                      <w:szCs w:val="24"/>
+                    </w:rPr>
+                    <w:t>,</w:t>
+                  </w:r>
+                  <w:r>
+                    <w:rPr>
+                      <w:rFonts w:asciiTheme="majorHAnsi" w:hAnsiTheme="majorHAnsi" w:cstheme="majorHAnsi"/>
+                      <w:szCs w:val="24"/>
+                    </w:rPr>
+                    <w:t xml:space="preserve"> directly contributing to a 16% increase in deals won and a 20% uplift in monthly commissions. I also architected a serverless analytics database using AWS S3, Redshift, and Lambda, accelerating data-driven decisions across departments.</w:t>
+                  </w:r>
+                </w:p>
+                <w:p>
+                  <w:pPr>
+                    <w:ind w:right="480" w:firstLineChars="200" w:firstLine="480"/>
+                    <w:rPr>
+                      <w:rFonts w:asciiTheme="majorHAnsi" w:hAnsiTheme="majorHAnsi" w:cstheme="majorHAnsi"/>
+                      <w:szCs w:val="24"/>
+                    </w:rPr>
+                  </w:pPr>
+                  <w:r>
+                    <w:rPr>
+                      <w:rFonts w:asciiTheme="majorHAnsi" w:hAnsiTheme="majorHAnsi" w:cstheme="majorHAnsi"/>
+                      <w:szCs w:val="24"/>
+                    </w:rPr>
+                    <w:t>Prior to that, I enhanced Evolok's product capabilities by developing key widget systems like social sign-in and a drag-and-drop dashboard for non-technical users, significantly improving usability and engagement.</w:t>
+                  </w:r>
+                </w:p>
+                <w:p>
+                  <w:pPr>
+                    <w:ind w:right="480" w:firstLineChars="200" w:firstLine="480"/>
+                    <w:rPr>
+                      <w:rFonts w:asciiTheme="majorHAnsi" w:hAnsiTheme="majorHAnsi" w:cstheme="majorHAnsi"/>
+                      <w:szCs w:val="24"/>
                       <w:lang w:val="en-US"/>
                     </w:rPr>
                   </w:pPr>
@@ -304,7 +408,7 @@
                       <w:rFonts w:asciiTheme="majorHAnsi" w:hAnsiTheme="majorHAnsi" w:cstheme="majorHAnsi"/>
                       <w:szCs w:val="24"/>
                     </w:rPr>
-                    <w:t>My dedication to meticulous web page styling across diverse client projects ensured a seamless and visually appealing user experience, ultimately contributing to heightened client satisfaction and increased user engagement. My achievements at Evolok underscore my ability to drive innovation and deliver impactful results. I am poised to bring this track record of success to your organization, ready to make meaningful contributions to its continued growth and success.</w:t>
+                    <w:t>As a side project, I founded VibeTeach, an AI-powered lesson generator for educators using OpenAI. It produces full teaching materials with a single click, cutting prep time from hours to minutes. I’m now eager to bring my full stack expertise and product mindset to an innovative development team.</w:t>
                   </w:r>
                 </w:p>
               </w:tc>
@@ -476,14 +580,21 @@
                       <w:rFonts w:asciiTheme="majorHAnsi" w:hAnsiTheme="majorHAnsi" w:cstheme="majorHAnsi"/>
                       <w:szCs w:val="24"/>
                     </w:rPr>
-                    <w:t xml:space="preserve">TypeScript, </w:t>
-                  </w:r>
-                  <w:r>
-                    <w:rPr>
-                      <w:rFonts w:asciiTheme="majorHAnsi" w:hAnsiTheme="majorHAnsi" w:cstheme="majorHAnsi"/>
-                      <w:szCs w:val="24"/>
-                    </w:rPr>
-                    <w:t>JavaScript</w:t>
+                    <w:t>JavaScript, TypeScript, Python</w:t>
+                  </w:r>
+                  <w:r>
+                    <w:rPr>
+                      <w:rFonts w:asciiTheme="majorHAnsi" w:hAnsiTheme="majorHAnsi" w:cstheme="majorHAnsi"/>
+                      <w:szCs w:val="24"/>
+                    </w:rPr>
+                    <w:t>, SQL</w:t>
+                  </w:r>
+                  <w:r>
+                    <w:rPr>
+                      <w:rFonts w:asciiTheme="majorHAnsi" w:hAnsiTheme="majorHAnsi" w:cstheme="majorHAnsi"/>
+                      <w:szCs w:val="24"/>
+                    </w:rPr>
+                    <w:t xml:space="preserve">  </w:t>
                   </w:r>
                 </w:p>
               </w:tc>
@@ -507,7 +618,7 @@
                       <w:rFonts w:asciiTheme="majorHAnsi" w:hAnsiTheme="majorHAnsi" w:cstheme="majorHAnsi"/>
                       <w:szCs w:val="24"/>
                     </w:rPr>
-                    <w:t>Technologies</w:t>
+                    <w:t>Frontend</w:t>
                   </w:r>
                   <w:r>
                     <w:rPr>
@@ -536,273 +647,21 @@
                       <w:rFonts w:asciiTheme="majorHAnsi" w:hAnsiTheme="majorHAnsi" w:cstheme="majorHAnsi"/>
                       <w:szCs w:val="24"/>
                     </w:rPr>
-                    <w:t xml:space="preserve">React, </w:t>
-                  </w:r>
-                  <w:r>
-                    <w:rPr>
-                      <w:rFonts w:asciiTheme="majorHAnsi" w:hAnsiTheme="majorHAnsi" w:cstheme="majorHAnsi"/>
-                      <w:szCs w:val="24"/>
-                    </w:rPr>
-                    <w:t>Redux,</w:t>
-                  </w:r>
-                  <w:r>
-                    <w:rPr>
-                      <w:rFonts w:asciiTheme="majorHAnsi" w:hAnsiTheme="majorHAnsi" w:cstheme="majorHAnsi"/>
-                      <w:szCs w:val="24"/>
-                    </w:rPr>
-                    <w:t xml:space="preserve"> Jest,</w:t>
-                  </w:r>
-                  <w:r>
-                    <w:rPr>
-                      <w:rFonts w:asciiTheme="majorHAnsi" w:hAnsiTheme="majorHAnsi" w:cstheme="majorHAnsi"/>
-                      <w:szCs w:val="24"/>
-                    </w:rPr>
-                    <w:t xml:space="preserve"> </w:t>
-                  </w:r>
-                  <w:r>
-                    <w:rPr>
-                      <w:rFonts w:asciiTheme="majorHAnsi" w:hAnsiTheme="majorHAnsi" w:cstheme="majorHAnsi"/>
-                      <w:szCs w:val="24"/>
-                    </w:rPr>
-                    <w:t>Node</w:t>
-                  </w:r>
-                  <w:r>
-                    <w:rPr>
-                      <w:rFonts w:asciiTheme="majorHAnsi" w:hAnsiTheme="majorHAnsi" w:cstheme="majorHAnsi"/>
-                      <w:szCs w:val="24"/>
-                    </w:rPr>
-                    <w:t>.js</w:t>
-                  </w:r>
-                  <w:r>
-                    <w:rPr>
-                      <w:rFonts w:asciiTheme="majorHAnsi" w:hAnsiTheme="majorHAnsi" w:cstheme="majorHAnsi"/>
-                      <w:szCs w:val="24"/>
-                    </w:rPr>
-                    <w:t>, Express</w:t>
-                  </w:r>
-                  <w:r>
-                    <w:rPr>
-                      <w:rFonts w:asciiTheme="majorHAnsi" w:hAnsiTheme="majorHAnsi" w:cstheme="majorHAnsi"/>
-                      <w:szCs w:val="24"/>
-                    </w:rPr>
-                    <w:t>.js</w:t>
-                  </w:r>
-                  <w:r>
-                    <w:rPr>
-                      <w:rFonts w:asciiTheme="majorHAnsi" w:hAnsiTheme="majorHAnsi" w:cstheme="majorHAnsi"/>
-                      <w:szCs w:val="24"/>
-                    </w:rPr>
-                    <w:t>, MongoDB</w:t>
-                  </w:r>
-                  <w:r>
-                    <w:rPr>
-                      <w:rFonts w:asciiTheme="majorHAnsi" w:hAnsiTheme="majorHAnsi" w:cstheme="majorHAnsi"/>
-                      <w:szCs w:val="24"/>
-                    </w:rPr>
-                    <w:t xml:space="preserve">, </w:t>
-                  </w:r>
-                  <w:r>
-                    <w:rPr>
-                      <w:rFonts w:asciiTheme="majorHAnsi" w:hAnsiTheme="majorHAnsi" w:cstheme="majorHAnsi"/>
-                      <w:szCs w:val="24"/>
-                    </w:rPr>
-                    <w:t>AngularJS</w:t>
-                  </w:r>
-                  <w:r>
-                    <w:rPr>
-                      <w:rFonts w:asciiTheme="majorHAnsi" w:hAnsiTheme="majorHAnsi" w:cstheme="majorHAnsi"/>
-                      <w:szCs w:val="24"/>
-                    </w:rPr>
-                    <w:t xml:space="preserve">, </w:t>
-                  </w:r>
-                  <w:r>
-                    <w:rPr>
-                      <w:rFonts w:asciiTheme="majorHAnsi" w:hAnsiTheme="majorHAnsi" w:cstheme="majorHAnsi"/>
-                      <w:szCs w:val="24"/>
-                    </w:rPr>
-                    <w:t>Tailwind</w:t>
-                  </w:r>
-                  <w:r>
-                    <w:rPr>
-                      <w:rFonts w:asciiTheme="majorHAnsi" w:hAnsiTheme="majorHAnsi" w:cstheme="majorHAnsi"/>
-                      <w:szCs w:val="24"/>
-                    </w:rPr>
-                    <w:t xml:space="preserve"> CSS</w:t>
-                  </w:r>
-                  <w:r>
-                    <w:rPr>
-                      <w:rFonts w:asciiTheme="majorHAnsi" w:hAnsiTheme="majorHAnsi" w:cstheme="majorHAnsi"/>
-                      <w:szCs w:val="24"/>
-                    </w:rPr>
-                    <w:t xml:space="preserve">, </w:t>
-                  </w:r>
-                  <w:r>
-                    <w:rPr>
-                      <w:rFonts w:asciiTheme="majorHAnsi" w:hAnsiTheme="majorHAnsi" w:cstheme="majorHAnsi"/>
-                      <w:szCs w:val="24"/>
-                    </w:rPr>
-                    <w:t>Bootstrap, M</w:t>
-                  </w:r>
-                  <w:r>
-                    <w:rPr>
-                      <w:rFonts w:asciiTheme="majorHAnsi" w:hAnsiTheme="majorHAnsi" w:cstheme="majorHAnsi"/>
-                      <w:szCs w:val="24"/>
-                    </w:rPr>
-                    <w:t>aterial</w:t>
-                  </w:r>
-                  <w:r>
-                    <w:rPr>
-                      <w:rFonts w:asciiTheme="majorHAnsi" w:hAnsiTheme="majorHAnsi" w:cstheme="majorHAnsi"/>
-                      <w:szCs w:val="24"/>
-                    </w:rPr>
-                    <w:t xml:space="preserve"> </w:t>
-                  </w:r>
-                  <w:r>
-                    <w:rPr>
-                      <w:rFonts w:asciiTheme="majorHAnsi" w:hAnsiTheme="majorHAnsi" w:cstheme="majorHAnsi"/>
-                      <w:szCs w:val="24"/>
-                    </w:rPr>
-                    <w:t>UI</w:t>
-                  </w:r>
-                  <w:r>
-                    <w:rPr>
-                      <w:rFonts w:asciiTheme="majorHAnsi" w:hAnsiTheme="majorHAnsi" w:cstheme="majorHAnsi"/>
-                      <w:szCs w:val="24"/>
-                    </w:rPr>
-                    <w:t xml:space="preserve">, </w:t>
-                  </w:r>
-                  <w:r>
-                    <w:rPr>
-                      <w:rFonts w:asciiTheme="majorHAnsi" w:hAnsiTheme="majorHAnsi" w:cstheme="majorHAnsi"/>
-                      <w:szCs w:val="24"/>
-                    </w:rPr>
-                    <w:t>Electron</w:t>
-                  </w:r>
-                  <w:r>
-                    <w:rPr>
-                      <w:rFonts w:asciiTheme="majorHAnsi" w:hAnsiTheme="majorHAnsi" w:cstheme="majorHAnsi"/>
-                      <w:szCs w:val="24"/>
-                    </w:rPr>
-                    <w:t>,</w:t>
-                  </w:r>
-                  <w:r>
-                    <w:rPr>
-                      <w:rFonts w:asciiTheme="majorHAnsi" w:hAnsiTheme="majorHAnsi" w:cstheme="majorHAnsi"/>
-                      <w:szCs w:val="24"/>
-                    </w:rPr>
-                    <w:t xml:space="preserve"> Axios, </w:t>
-                  </w:r>
-                  <w:r>
-                    <w:rPr>
-                      <w:rFonts w:asciiTheme="majorHAnsi" w:hAnsiTheme="majorHAnsi" w:cstheme="majorHAnsi"/>
-                      <w:szCs w:val="24"/>
-                    </w:rPr>
-                    <w:t xml:space="preserve">Socket.IO, Passport, </w:t>
-                  </w:r>
-                  <w:r>
-                    <w:rPr>
-                      <w:rFonts w:asciiTheme="majorHAnsi" w:hAnsiTheme="majorHAnsi" w:cstheme="majorHAnsi"/>
-                      <w:szCs w:val="24"/>
-                    </w:rPr>
-                    <w:t>B</w:t>
-                  </w:r>
-                  <w:r>
-                    <w:rPr>
-                      <w:rFonts w:asciiTheme="majorHAnsi" w:hAnsiTheme="majorHAnsi" w:cstheme="majorHAnsi"/>
-                      <w:szCs w:val="24"/>
-                    </w:rPr>
-                    <w:t xml:space="preserve">crypt, JWT, </w:t>
-                  </w:r>
-                  <w:r>
-                    <w:rPr>
-                      <w:rFonts w:asciiTheme="majorHAnsi" w:hAnsiTheme="majorHAnsi" w:cstheme="majorHAnsi"/>
-                      <w:szCs w:val="24"/>
-                    </w:rPr>
-                    <w:t>D</w:t>
-                  </w:r>
-                  <w:r>
-                    <w:rPr>
-                      <w:rFonts w:asciiTheme="majorHAnsi" w:hAnsiTheme="majorHAnsi" w:cstheme="majorHAnsi"/>
-                      <w:szCs w:val="24"/>
-                    </w:rPr>
-                    <w:t xml:space="preserve">otenv, </w:t>
-                  </w:r>
-                  <w:r>
-                    <w:rPr>
-                      <w:rFonts w:asciiTheme="majorHAnsi" w:hAnsiTheme="majorHAnsi" w:cstheme="majorHAnsi"/>
-                      <w:szCs w:val="24"/>
-                    </w:rPr>
-                    <w:t>G</w:t>
-                  </w:r>
-                  <w:r>
-                    <w:rPr>
-                      <w:rFonts w:asciiTheme="majorHAnsi" w:hAnsiTheme="majorHAnsi" w:cstheme="majorHAnsi"/>
-                      <w:szCs w:val="24"/>
-                    </w:rPr>
-                    <w:t>rid</w:t>
-                  </w:r>
-                  <w:r>
-                    <w:rPr>
-                      <w:rFonts w:asciiTheme="majorHAnsi" w:hAnsiTheme="majorHAnsi" w:cstheme="majorHAnsi"/>
-                      <w:szCs w:val="24"/>
-                    </w:rPr>
-                    <w:t>s</w:t>
-                  </w:r>
-                  <w:r>
-                    <w:rPr>
-                      <w:rFonts w:asciiTheme="majorHAnsi" w:hAnsiTheme="majorHAnsi" w:cstheme="majorHAnsi"/>
-                      <w:szCs w:val="24"/>
-                    </w:rPr>
-                    <w:t>tack</w:t>
-                  </w:r>
-                  <w:r>
-                    <w:rPr>
-                      <w:rFonts w:asciiTheme="majorHAnsi" w:hAnsiTheme="majorHAnsi" w:cstheme="majorHAnsi"/>
-                      <w:szCs w:val="24"/>
-                    </w:rPr>
-                    <w:t xml:space="preserve">, </w:t>
-                  </w:r>
-                  <w:r>
-                    <w:rPr>
-                      <w:rFonts w:asciiTheme="majorHAnsi" w:hAnsiTheme="majorHAnsi" w:cstheme="majorHAnsi"/>
-                      <w:szCs w:val="24"/>
-                    </w:rPr>
-                    <w:t>FFmpeg</w:t>
-                  </w:r>
-                  <w:r>
-                    <w:rPr>
-                      <w:rFonts w:asciiTheme="majorHAnsi" w:hAnsiTheme="majorHAnsi" w:cstheme="majorHAnsi"/>
-                      <w:szCs w:val="24"/>
-                    </w:rPr>
-                    <w:t>, Video.js, E</w:t>
-                  </w:r>
-                  <w:r>
-                    <w:rPr>
-                      <w:rFonts w:asciiTheme="majorHAnsi" w:hAnsiTheme="majorHAnsi" w:cstheme="majorHAnsi"/>
-                      <w:szCs w:val="24"/>
-                    </w:rPr>
-                    <w:t>mail.js</w:t>
-                  </w:r>
-                  <w:r>
-                    <w:rPr>
-                      <w:rFonts w:asciiTheme="majorHAnsi" w:hAnsiTheme="majorHAnsi" w:cstheme="majorHAnsi"/>
-                      <w:szCs w:val="24"/>
-                    </w:rPr>
-                    <w:t xml:space="preserve">, AOS, </w:t>
-                  </w:r>
-                  <w:r>
-                    <w:rPr>
-                      <w:rFonts w:asciiTheme="majorHAnsi" w:hAnsiTheme="majorHAnsi" w:cstheme="majorHAnsi" w:hint="eastAsia"/>
-                      <w:szCs w:val="24"/>
-                    </w:rPr>
-                    <w:t>T</w:t>
-                  </w:r>
-                  <w:r>
-                    <w:rPr>
-                      <w:rFonts w:asciiTheme="majorHAnsi" w:hAnsiTheme="majorHAnsi" w:cstheme="majorHAnsi"/>
-                      <w:szCs w:val="24"/>
-                    </w:rPr>
-                    <w:t>yped.js</w:t>
+                    <w:t xml:space="preserve">React, Zustand, Redux, </w:t>
+                  </w:r>
+                  <w:r>
+                    <w:rPr>
+                      <w:rFonts w:asciiTheme="majorHAnsi" w:hAnsiTheme="majorHAnsi" w:cstheme="majorHAnsi"/>
+                      <w:szCs w:val="24"/>
+                    </w:rPr>
+                    <w:t xml:space="preserve">Jest, </w:t>
+                  </w:r>
+                  <w:r>
+                    <w:rPr>
+                      <w:rFonts w:asciiTheme="majorHAnsi" w:hAnsiTheme="majorHAnsi" w:cstheme="majorHAnsi"/>
+                      <w:szCs w:val="24"/>
+                    </w:rPr>
+                    <w:t>AngularJS, Tailwind CSS, Bootstrap, Material UI</w:t>
                   </w:r>
                 </w:p>
               </w:tc>
@@ -815,6 +674,7 @@
                 <w:p>
                   <w:pPr>
                     <w:ind w:right="480"/>
+                    <w:jc w:val="both"/>
                     <w:rPr>
                       <w:rFonts w:asciiTheme="majorHAnsi" w:hAnsiTheme="majorHAnsi" w:cstheme="majorHAnsi"/>
                       <w:szCs w:val="24"/>
@@ -822,24 +682,17 @@
                   </w:pPr>
                   <w:r>
                     <w:rPr>
-                      <w:rFonts w:asciiTheme="majorHAnsi" w:hAnsiTheme="majorHAnsi" w:cstheme="majorHAnsi"/>
-                      <w:szCs w:val="24"/>
-                    </w:rPr>
-                    <w:t>T</w:t>
-                  </w:r>
-                  <w:r>
-                    <w:rPr>
-                      <w:rFonts w:asciiTheme="majorHAnsi" w:hAnsiTheme="majorHAnsi" w:cstheme="majorHAnsi"/>
-                      <w:szCs w:val="24"/>
-                    </w:rPr>
-                    <w:t>ool</w:t>
-                  </w:r>
-                  <w:r>
-                    <w:rPr>
-                      <w:rFonts w:asciiTheme="majorHAnsi" w:hAnsiTheme="majorHAnsi" w:cstheme="majorHAnsi"/>
-                      <w:szCs w:val="24"/>
-                    </w:rPr>
-                    <w:t>s</w:t>
+                      <w:rFonts w:asciiTheme="majorHAnsi" w:hAnsiTheme="majorHAnsi" w:cstheme="majorHAnsi" w:hint="eastAsia"/>
+                      <w:szCs w:val="24"/>
+                    </w:rPr>
+                    <w:t>B</w:t>
+                  </w:r>
+                  <w:r>
+                    <w:rPr>
+                      <w:rFonts w:asciiTheme="majorHAnsi" w:hAnsiTheme="majorHAnsi" w:cstheme="majorHAnsi"/>
+                      <w:szCs w:val="24"/>
+                    </w:rPr>
+                    <w:t>ackend</w:t>
                   </w:r>
                   <w:r>
                     <w:rPr>
@@ -857,6 +710,153 @@
                 <w:p>
                   <w:pPr>
                     <w:ind w:right="480"/>
+                    <w:jc w:val="both"/>
+                    <w:rPr>
+                      <w:rFonts w:asciiTheme="majorHAnsi" w:hAnsiTheme="majorHAnsi" w:cstheme="majorHAnsi"/>
+                      <w:szCs w:val="24"/>
+                    </w:rPr>
+                  </w:pPr>
+                  <w:r>
+                    <w:rPr>
+                      <w:rFonts w:asciiTheme="majorHAnsi" w:hAnsiTheme="majorHAnsi" w:cstheme="majorHAnsi"/>
+                      <w:szCs w:val="24"/>
+                    </w:rPr>
+                    <w:t>Node.js, Express.js, MongoDB, Django,</w:t>
+                  </w:r>
+                  <w:r>
+                    <w:rPr>
+                      <w:rFonts w:asciiTheme="majorHAnsi" w:hAnsiTheme="majorHAnsi" w:cstheme="majorHAnsi"/>
+                      <w:szCs w:val="24"/>
+                    </w:rPr>
+                    <w:t xml:space="preserve"> </w:t>
+                  </w:r>
+                  <w:r>
+                    <w:rPr>
+                      <w:rFonts w:asciiTheme="majorHAnsi" w:hAnsiTheme="majorHAnsi" w:cstheme="majorHAnsi"/>
+                      <w:szCs w:val="24"/>
+                    </w:rPr>
+                    <w:t>SQL, Firebase, Railway</w:t>
+                  </w:r>
+                </w:p>
+              </w:tc>
+            </w:tr>
+            <w:tr>
+              <w:tc>
+                <w:tcPr>
+                  <w:tcW w:w="2007" w:type="dxa"/>
+                </w:tcPr>
+                <w:p>
+                  <w:pPr>
+                    <w:ind w:right="480"/>
+                    <w:jc w:val="both"/>
+                    <w:rPr>
+                      <w:rFonts w:asciiTheme="majorHAnsi" w:hAnsiTheme="majorHAnsi" w:cstheme="majorHAnsi" w:hint="eastAsia"/>
+                      <w:szCs w:val="24"/>
+                    </w:rPr>
+                  </w:pPr>
+                  <w:r>
+                    <w:rPr>
+                      <w:rFonts w:asciiTheme="majorHAnsi" w:hAnsiTheme="majorHAnsi" w:cstheme="majorHAnsi"/>
+                      <w:szCs w:val="24"/>
+                    </w:rPr>
+                    <w:t>Cloud &amp; Data:</w:t>
+                  </w:r>
+                </w:p>
+              </w:tc>
+              <w:tc>
+                <w:tcPr>
+                  <w:tcW w:w="8366" w:type="dxa"/>
+                </w:tcPr>
+                <w:p>
+                  <w:pPr>
+                    <w:ind w:right="480"/>
+                    <w:jc w:val="both"/>
+                    <w:rPr>
+                      <w:rFonts w:asciiTheme="majorHAnsi" w:hAnsiTheme="majorHAnsi" w:cstheme="majorHAnsi"/>
+                      <w:szCs w:val="24"/>
+                    </w:rPr>
+                  </w:pPr>
+                  <w:r>
+                    <w:rPr>
+                      <w:rFonts w:asciiTheme="majorHAnsi" w:hAnsiTheme="majorHAnsi" w:cstheme="majorHAnsi"/>
+                      <w:szCs w:val="24"/>
+                    </w:rPr>
+                    <w:t xml:space="preserve">AWS(S3, RedShift, Lambda), </w:t>
+                  </w:r>
+                  <w:r>
+                    <w:rPr>
+                      <w:rFonts w:asciiTheme="majorHAnsi" w:hAnsiTheme="majorHAnsi" w:cstheme="majorHAnsi"/>
+                      <w:szCs w:val="24"/>
+                    </w:rPr>
+                    <w:t>OpenAI</w:t>
+                  </w:r>
+                  <w:r>
+                    <w:rPr>
+                      <w:rFonts w:asciiTheme="majorHAnsi" w:hAnsiTheme="majorHAnsi" w:cstheme="majorHAnsi"/>
+                      <w:szCs w:val="24"/>
+                    </w:rPr>
+                    <w:t xml:space="preserve">, </w:t>
+                  </w:r>
+                  <w:r>
+                    <w:rPr>
+                      <w:rFonts w:asciiTheme="majorHAnsi" w:hAnsiTheme="majorHAnsi" w:cstheme="majorHAnsi"/>
+                      <w:szCs w:val="24"/>
+                    </w:rPr>
+                    <w:t>Stripe</w:t>
+                  </w:r>
+                </w:p>
+              </w:tc>
+            </w:tr>
+            <w:tr>
+              <w:tc>
+                <w:tcPr>
+                  <w:tcW w:w="2007" w:type="dxa"/>
+                </w:tcPr>
+                <w:p>
+                  <w:pPr>
+                    <w:ind w:right="480"/>
+                    <w:rPr>
+                      <w:rFonts w:asciiTheme="majorHAnsi" w:hAnsiTheme="majorHAnsi" w:cstheme="majorHAnsi"/>
+                      <w:szCs w:val="24"/>
+                    </w:rPr>
+                  </w:pPr>
+                  <w:r>
+                    <w:rPr>
+                      <w:rFonts w:asciiTheme="majorHAnsi" w:hAnsiTheme="majorHAnsi" w:cstheme="majorHAnsi"/>
+                      <w:szCs w:val="24"/>
+                    </w:rPr>
+                    <w:t>T</w:t>
+                  </w:r>
+                  <w:r>
+                    <w:rPr>
+                      <w:rFonts w:asciiTheme="majorHAnsi" w:hAnsiTheme="majorHAnsi" w:cstheme="majorHAnsi"/>
+                      <w:szCs w:val="24"/>
+                    </w:rPr>
+                    <w:t>ool</w:t>
+                  </w:r>
+                  <w:r>
+                    <w:rPr>
+                      <w:rFonts w:asciiTheme="majorHAnsi" w:hAnsiTheme="majorHAnsi" w:cstheme="majorHAnsi"/>
+                      <w:szCs w:val="24"/>
+                    </w:rPr>
+                    <w:t>s</w:t>
+                  </w:r>
+                  <w:r>
+                    <w:rPr>
+                      <w:rFonts w:asciiTheme="majorHAnsi" w:hAnsiTheme="majorHAnsi" w:cstheme="majorHAnsi"/>
+                      <w:szCs w:val="24"/>
+                    </w:rPr>
+                    <w:t>:</w:t>
+                  </w:r>
+                </w:p>
+              </w:tc>
+              <w:tc>
+                <w:tcPr>
+                  <w:tcW w:w="8366" w:type="dxa"/>
+                </w:tcPr>
+                <w:p>
+                  <w:pPr>
+                    <w:ind w:right="480"/>
                     <w:rPr>
                       <w:rFonts w:asciiTheme="majorHAnsi" w:hAnsiTheme="majorHAnsi" w:cstheme="majorHAnsi"/>
                       <w:szCs w:val="24"/>
@@ -865,52 +865,10 @@
                   </w:pPr>
                   <w:r>
                     <w:rPr>
-                      <w:rFonts w:asciiTheme="majorHAnsi" w:hAnsiTheme="majorHAnsi" w:cstheme="majorHAnsi" w:hint="eastAsia"/>
-                      <w:szCs w:val="24"/>
-                    </w:rPr>
-                    <w:t>G</w:t>
-                  </w:r>
-                  <w:r>
-                    <w:rPr>
-                      <w:rFonts w:asciiTheme="majorHAnsi" w:hAnsiTheme="majorHAnsi" w:cstheme="majorHAnsi"/>
-                      <w:szCs w:val="24"/>
-                    </w:rPr>
-                    <w:t xml:space="preserve">it, GitHub, GitLab, </w:t>
-                  </w:r>
-                  <w:r>
-                    <w:rPr>
-                      <w:rFonts w:asciiTheme="majorHAnsi" w:hAnsiTheme="majorHAnsi" w:cstheme="majorHAnsi"/>
-                      <w:szCs w:val="24"/>
-                    </w:rPr>
-                    <w:t xml:space="preserve">Jira, Slack, </w:t>
-                  </w:r>
-                  <w:r>
-                    <w:rPr>
-                      <w:rFonts w:asciiTheme="majorHAnsi" w:hAnsiTheme="majorHAnsi" w:cstheme="majorHAnsi"/>
-                      <w:szCs w:val="24"/>
-                    </w:rPr>
-                    <w:t>G</w:t>
-                  </w:r>
-                  <w:r>
-                    <w:rPr>
-                      <w:rFonts w:asciiTheme="majorHAnsi" w:hAnsiTheme="majorHAnsi" w:cstheme="majorHAnsi"/>
-                      <w:szCs w:val="24"/>
-                    </w:rPr>
-                    <w:t>ulp,</w:t>
-                  </w:r>
-                  <w:r>
-                    <w:rPr>
-                      <w:rFonts w:asciiTheme="majorHAnsi" w:hAnsiTheme="majorHAnsi" w:cstheme="majorHAnsi"/>
-                      <w:szCs w:val="24"/>
-                    </w:rPr>
-                    <w:t xml:space="preserve"> </w:t>
-                  </w:r>
-                  <w:r>
-                    <w:rPr>
-                      <w:rFonts w:asciiTheme="majorHAnsi" w:hAnsiTheme="majorHAnsi" w:cstheme="majorHAnsi"/>
-                      <w:szCs w:val="24"/>
-                    </w:rPr>
-                    <w:t>Postman</w:t>
+                      <w:rFonts w:asciiTheme="majorHAnsi" w:hAnsiTheme="majorHAnsi" w:cstheme="majorHAnsi"/>
+                      <w:szCs w:val="24"/>
+                    </w:rPr>
+                    <w:t>Git, GitHub, Postman, Vite, Gulp, Jira, Slack</w:t>
                   </w:r>
                   <w:r>
                     <w:rPr>
@@ -924,20 +882,6 @@
                       <w:rFonts w:asciiTheme="majorHAnsi" w:hAnsiTheme="majorHAnsi" w:cstheme="majorHAnsi"/>
                       <w:szCs w:val="24"/>
                     </w:rPr>
-                    <w:t xml:space="preserve">Vite, </w:t>
-                  </w:r>
-                  <w:r>
-                    <w:rPr>
-                      <w:rFonts w:asciiTheme="majorHAnsi" w:hAnsiTheme="majorHAnsi" w:cstheme="majorHAnsi"/>
-                      <w:szCs w:val="24"/>
-                    </w:rPr>
-                    <w:t xml:space="preserve">Firebase, </w:t>
-                  </w:r>
-                  <w:r>
-                    <w:rPr>
-                      <w:rFonts w:asciiTheme="majorHAnsi" w:hAnsiTheme="majorHAnsi" w:cstheme="majorHAnsi"/>
-                      <w:szCs w:val="24"/>
-                    </w:rPr>
                     <w:t>Filezilla</w:t>
                   </w:r>
                   <w:r>
@@ -953,6 +897,75 @@
                       <w:szCs w:val="24"/>
                     </w:rPr>
                     <w:t>Charles</w:t>
+                  </w:r>
+                </w:p>
+              </w:tc>
+            </w:tr>
+            <w:tr>
+              <w:trPr>
+                <w:trHeight w:val="87"/>
+              </w:trPr>
+              <w:tc>
+                <w:tcPr>
+                  <w:tcW w:w="2007" w:type="dxa"/>
+                </w:tcPr>
+                <w:p>
+                  <w:pPr>
+                    <w:ind w:right="480"/>
+                    <w:rPr>
+                      <w:rFonts w:asciiTheme="majorHAnsi" w:hAnsiTheme="majorHAnsi" w:cstheme="majorHAnsi"/>
+                      <w:szCs w:val="24"/>
+                    </w:rPr>
+                  </w:pPr>
+                  <w:r>
+                    <w:rPr>
+                      <w:rFonts w:asciiTheme="majorHAnsi" w:hAnsiTheme="majorHAnsi" w:cstheme="majorHAnsi"/>
+                      <w:szCs w:val="24"/>
+                    </w:rPr>
+                    <w:t>Other:</w:t>
+                  </w:r>
+                </w:p>
+              </w:tc>
+              <w:tc>
+                <w:tcPr>
+                  <w:tcW w:w="8366" w:type="dxa"/>
+                </w:tcPr>
+                <w:p>
+                  <w:pPr>
+                    <w:ind w:right="480"/>
+                    <w:rPr>
+                      <w:rFonts w:asciiTheme="majorHAnsi" w:hAnsiTheme="majorHAnsi" w:cstheme="majorHAnsi"/>
+                      <w:szCs w:val="24"/>
+                      <w:lang w:val="en-US"/>
+                    </w:rPr>
+                  </w:pPr>
+                  <w:r>
+                    <w:rPr>
+                      <w:rFonts w:asciiTheme="majorHAnsi" w:hAnsiTheme="majorHAnsi" w:cstheme="majorHAnsi"/>
+                      <w:szCs w:val="24"/>
+                    </w:rPr>
+                    <w:t xml:space="preserve">FFmpeg, </w:t>
+                  </w:r>
+                  <w:r>
+                    <w:rPr>
+                      <w:rFonts w:asciiTheme="majorHAnsi" w:hAnsiTheme="majorHAnsi" w:cstheme="majorHAnsi"/>
+                      <w:szCs w:val="24"/>
+                    </w:rPr>
+                    <w:t>Socket.IO, Gridstack, Electron</w:t>
+                  </w:r>
+                  <w:r>
+                    <w:rPr>
+                      <w:rFonts w:asciiTheme="majorHAnsi" w:hAnsiTheme="majorHAnsi" w:cstheme="majorHAnsi"/>
+                      <w:szCs w:val="24"/>
+                    </w:rPr>
+                    <w:t xml:space="preserve">, passport, Three.js, </w:t>
+                  </w:r>
+                  <w:r>
+                    <w:rPr>
+                      <w:rFonts w:asciiTheme="majorHAnsi" w:hAnsiTheme="majorHAnsi" w:cstheme="majorHAnsi"/>
+                      <w:szCs w:val="24"/>
+                    </w:rPr>
+                    <w:t>pptxgenjs</w:t>
                   </w:r>
                 </w:p>
               </w:tc>
@@ -1059,7 +1072,7 @@
                 <w:iCs/>
                 <w:szCs w:val="24"/>
               </w:rPr>
-              <w:t>UI Web Developer</w:t>
+              <w:t>Business Applications Developer</w:t>
             </w:r>
             <w:r>
               <w:rPr>
@@ -1081,19 +1094,19 @@
             </w:r>
             <w:r>
               <w:rPr>
-                <w:rFonts w:asciiTheme="majorHAnsi" w:hAnsiTheme="majorHAnsi" w:cstheme="majorHAnsi" w:hint="eastAsia"/>
-                <w:iCs/>
-                <w:szCs w:val="24"/>
-              </w:rPr>
-              <w:t>Ev</w:t>
-            </w:r>
-            <w:r>
-              <w:rPr>
-                <w:rFonts w:asciiTheme="majorHAnsi" w:hAnsiTheme="majorHAnsi" w:cstheme="majorHAnsi"/>
-                <w:iCs/>
-                <w:szCs w:val="24"/>
-              </w:rPr>
-              <w:t xml:space="preserve">olok) </w:t>
+                <w:rFonts w:asciiTheme="majorHAnsi" w:hAnsiTheme="majorHAnsi" w:cstheme="majorHAnsi"/>
+                <w:iCs/>
+                <w:szCs w:val="24"/>
+              </w:rPr>
+              <w:t>Portman Finance Group</w:t>
+            </w:r>
+            <w:r>
+              <w:rPr>
+                <w:rFonts w:asciiTheme="majorHAnsi" w:hAnsiTheme="majorHAnsi" w:cstheme="majorHAnsi"/>
+                <w:iCs/>
+                <w:szCs w:val="24"/>
+              </w:rPr>
+              <w:t xml:space="preserve">) </w:t>
             </w:r>
             <w:r>
               <w:rPr>
@@ -1109,7 +1122,23 @@
                 <w:iCs/>
                 <w:szCs w:val="24"/>
               </w:rPr>
-              <w:t xml:space="preserve"> London</w:t>
+              <w:t xml:space="preserve"> </w:t>
+            </w:r>
+            <w:r>
+              <w:rPr>
+                <w:rFonts w:asciiTheme="majorHAnsi" w:hAnsiTheme="majorHAnsi" w:cstheme="majorHAnsi"/>
+                <w:iCs/>
+                <w:szCs w:val="24"/>
+              </w:rPr>
+              <w:t>N</w:t>
+            </w:r>
+            <w:r>
+              <w:rPr>
+                <w:rFonts w:asciiTheme="majorHAnsi" w:hAnsiTheme="majorHAnsi" w:cstheme="majorHAnsi"/>
+                <w:iCs/>
+                <w:szCs w:val="24"/>
+              </w:rPr>
+              <w:t>orthampton</w:t>
             </w:r>
             <w:r>
               <w:rPr>
@@ -1121,17 +1150,24 @@
             </w:r>
             <w:r>
               <w:rPr>
-                <w:rFonts w:asciiTheme="majorHAnsi" w:hAnsiTheme="majorHAnsi" w:cstheme="majorHAnsi" w:hint="eastAsia"/>
-                <w:szCs w:val="24"/>
-              </w:rPr>
-              <w:t>D</w:t>
-            </w:r>
-            <w:r>
-              <w:rPr>
-                <w:rFonts w:asciiTheme="majorHAnsi" w:hAnsiTheme="majorHAnsi" w:cstheme="majorHAnsi"/>
-                <w:szCs w:val="24"/>
-              </w:rPr>
-              <w:t>ec 2022 – Now</w:t>
+                <w:rFonts w:asciiTheme="majorHAnsi" w:hAnsiTheme="majorHAnsi" w:cstheme="majorHAnsi"/>
+                <w:szCs w:val="24"/>
+              </w:rPr>
+              <w:t>Jul 2024</w:t>
+            </w:r>
+            <w:r>
+              <w:rPr>
+                <w:rFonts w:asciiTheme="majorHAnsi" w:hAnsiTheme="majorHAnsi" w:cstheme="majorHAnsi"/>
+                <w:szCs w:val="24"/>
+              </w:rPr>
+              <w:t xml:space="preserve"> – </w:t>
+            </w:r>
+            <w:r>
+              <w:rPr>
+                <w:rFonts w:asciiTheme="majorHAnsi" w:hAnsiTheme="majorHAnsi" w:cstheme="majorHAnsi"/>
+                <w:szCs w:val="24"/>
+              </w:rPr>
+              <w:t>Now</w:t>
             </w:r>
           </w:p>
           <w:p>
@@ -1141,6 +1177,8 @@
               </w:tabs>
               <w:rPr>
                 <w:rFonts w:asciiTheme="majorHAnsi" w:hAnsiTheme="majorHAnsi" w:cstheme="majorHAnsi"/>
+                <w:b/>
+                <w:bCs/>
                 <w:iCs/>
                 <w:szCs w:val="24"/>
               </w:rPr>
@@ -1167,7 +1205,7 @@
                 <w:i/>
                 <w:szCs w:val="24"/>
               </w:rPr>
-              <w:t xml:space="preserve">avscript, AngularJS, Bootstrap, </w:t>
+              <w:t>av</w:t>
             </w:r>
             <w:r>
               <w:rPr>
@@ -1175,7 +1213,7 @@
                 <w:i/>
                 <w:szCs w:val="24"/>
               </w:rPr>
-              <w:t xml:space="preserve">Java, </w:t>
+              <w:t>a</w:t>
             </w:r>
             <w:r>
               <w:rPr>
@@ -1183,7 +1221,47 @@
                 <w:i/>
                 <w:szCs w:val="24"/>
               </w:rPr>
-              <w:t>Git, Gulp, Jira, Slack, Gridstack, Charles</w:t>
+              <w:t>script</w:t>
+            </w:r>
+            <w:r>
+              <w:rPr>
+                <w:rFonts w:asciiTheme="majorHAnsi" w:hAnsiTheme="majorHAnsi" w:cstheme="majorHAnsi"/>
+                <w:i/>
+                <w:szCs w:val="24"/>
+              </w:rPr>
+              <w:t>, TailwindCSS, Zoho, SQL, AWS, S3, RedS</w:t>
+            </w:r>
+            <w:r>
+              <w:rPr>
+                <w:rFonts w:asciiTheme="majorHAnsi" w:hAnsiTheme="majorHAnsi" w:cstheme="majorHAnsi" w:hint="eastAsia"/>
+                <w:i/>
+                <w:szCs w:val="24"/>
+              </w:rPr>
+              <w:t>h</w:t>
+            </w:r>
+            <w:r>
+              <w:rPr>
+                <w:rFonts w:asciiTheme="majorHAnsi" w:hAnsiTheme="majorHAnsi" w:cstheme="majorHAnsi"/>
+                <w:i/>
+                <w:szCs w:val="24"/>
+              </w:rPr>
+              <w:t>ift, Lambda</w:t>
+            </w:r>
+            <w:r>
+              <w:rPr>
+                <w:rFonts w:asciiTheme="majorHAnsi" w:hAnsiTheme="majorHAnsi" w:cstheme="majorHAnsi"/>
+                <w:i/>
+                <w:szCs w:val="24"/>
+              </w:rPr>
+              <w:t xml:space="preserve">, </w:t>
+            </w:r>
+            <w:r>
+              <w:rPr>
+                <w:rFonts w:asciiTheme="majorHAnsi" w:hAnsiTheme="majorHAnsi" w:cstheme="majorHAnsi"/>
+                <w:i/>
+                <w:szCs w:val="24"/>
+              </w:rPr>
+              <w:t>Git</w:t>
             </w:r>
           </w:p>
         </w:tc>
@@ -1213,47 +1291,22 @@
                 <w:iCs/>
                 <w:szCs w:val="24"/>
               </w:rPr>
-              <w:t>Spearheaded the creation and maintenance of advanced widget features such as social signing, social linking, new product selection templates, and address layouts</w:t>
-            </w:r>
-            <w:r>
-              <w:rPr>
-                <w:rFonts w:asciiTheme="majorHAnsi" w:hAnsiTheme="majorHAnsi" w:cstheme="majorHAnsi"/>
-                <w:iCs/>
-                <w:szCs w:val="24"/>
-              </w:rPr>
-              <w:t xml:space="preserve"> etc, </w:t>
-            </w:r>
-            <w:r>
-              <w:rPr>
-                <w:rFonts w:asciiTheme="majorHAnsi" w:hAnsiTheme="majorHAnsi" w:cstheme="majorHAnsi"/>
-                <w:iCs/>
-                <w:szCs w:val="24"/>
-              </w:rPr>
-              <w:t>r</w:t>
-            </w:r>
-            <w:r>
-              <w:rPr>
-                <w:rFonts w:asciiTheme="majorHAnsi" w:hAnsiTheme="majorHAnsi" w:cstheme="majorHAnsi"/>
-                <w:iCs/>
-                <w:szCs w:val="24"/>
-              </w:rPr>
-              <w:t>esulting in a 30% increase in user engagement and a</w:t>
-            </w:r>
-            <w:r>
-              <w:rPr>
-                <w:rFonts w:asciiTheme="majorHAnsi" w:hAnsiTheme="majorHAnsi" w:cstheme="majorHAnsi"/>
-                <w:iCs/>
-                <w:szCs w:val="24"/>
-              </w:rPr>
-              <w:t>n</w:t>
-            </w:r>
-            <w:r>
-              <w:rPr>
-                <w:rFonts w:asciiTheme="majorHAnsi" w:hAnsiTheme="majorHAnsi" w:cstheme="majorHAnsi"/>
-                <w:iCs/>
-                <w:szCs w:val="24"/>
-              </w:rPr>
-              <w:t xml:space="preserve"> improvement in client workflow efficiency.</w:t>
+              <w:t xml:space="preserve">Led the full stack development of 6 custom widgets in Zoho CRM using JavaScript and TailwindCSS, resulting in a 16% increase in deals won </w:t>
+            </w:r>
+            <w:r>
+              <w:rPr>
+                <w:rFonts w:asciiTheme="majorHAnsi" w:hAnsiTheme="majorHAnsi" w:cstheme="majorHAnsi"/>
+                <w:szCs w:val="24"/>
+              </w:rPr>
+              <w:t>and a 20% uplift in monthly commissions</w:t>
+            </w:r>
+            <w:r>
+              <w:rPr>
+                <w:rFonts w:asciiTheme="majorHAnsi" w:hAnsiTheme="majorHAnsi" w:cstheme="majorHAnsi"/>
+                <w:iCs/>
+                <w:szCs w:val="24"/>
+              </w:rPr>
+              <w:t>, boosting sales efficiency and minimizing manual workflows.</w:t>
             </w:r>
           </w:p>
           <w:p>
@@ -1276,7 +1329,284 @@
                 <w:iCs/>
                 <w:szCs w:val="24"/>
               </w:rPr>
-              <w:t>Developed a drag-and-drop, multi-column responsive dashboard, empowering clients to create widgets without the need for console coding, thereby increasing client autonomy and improving the user experience.</w:t>
+              <w:t>Engineered a serverless data pipeline using AWS S3, Redshift, and Lambda to ingest and process large-scale data from the Creditsafe API, reducing data response time by 50%, significantly improving data reliability and accelerating financial insights.</w:t>
+            </w:r>
+          </w:p>
+        </w:tc>
+      </w:tr>
+      <w:tr>
+        <w:tc>
+          <w:tcPr>
+            <w:tcW w:w="10490" w:type="dxa"/>
+          </w:tcPr>
+          <w:p>
+            <w:pPr>
+              <w:rPr>
+                <w:rFonts w:asciiTheme="majorHAnsi" w:hAnsiTheme="majorHAnsi" w:cstheme="majorHAnsi"/>
+                <w:iCs/>
+                <w:szCs w:val="24"/>
+              </w:rPr>
+            </w:pPr>
+          </w:p>
+        </w:tc>
+      </w:tr>
+      <w:tr>
+        <w:tc>
+          <w:tcPr>
+            <w:tcW w:w="10490" w:type="dxa"/>
+          </w:tcPr>
+          <w:p>
+            <w:pPr>
+              <w:tabs>
+                <w:tab w:val="center" w:pos="4003"/>
+              </w:tabs>
+              <w:rPr>
+                <w:rFonts w:asciiTheme="majorHAnsi" w:hAnsiTheme="majorHAnsi" w:cstheme="majorHAnsi"/>
+                <w:szCs w:val="24"/>
+              </w:rPr>
+            </w:pPr>
+            <w:r>
+              <w:rPr>
+                <w:rFonts w:asciiTheme="majorHAnsi" w:hAnsiTheme="majorHAnsi" w:cstheme="majorHAnsi"/>
+                <w:b/>
+                <w:bCs/>
+                <w:iCs/>
+                <w:szCs w:val="24"/>
+              </w:rPr>
+              <w:t>UI Web Developer</w:t>
+            </w:r>
+            <w:r>
+              <w:rPr>
+                <w:rFonts w:asciiTheme="majorHAnsi" w:hAnsiTheme="majorHAnsi" w:cstheme="majorHAnsi"/>
+                <w:b/>
+                <w:bCs/>
+                <w:iCs/>
+                <w:szCs w:val="24"/>
+              </w:rPr>
+              <w:t xml:space="preserve"> </w:t>
+            </w:r>
+            <w:r>
+              <w:rPr>
+                <w:rFonts w:asciiTheme="majorHAnsi" w:hAnsiTheme="majorHAnsi" w:cstheme="majorHAnsi"/>
+                <w:iCs/>
+                <w:szCs w:val="24"/>
+              </w:rPr>
+              <w:t>(</w:t>
+            </w:r>
+            <w:r>
+              <w:rPr>
+                <w:rFonts w:asciiTheme="majorHAnsi" w:hAnsiTheme="majorHAnsi" w:cstheme="majorHAnsi" w:hint="eastAsia"/>
+                <w:iCs/>
+                <w:szCs w:val="24"/>
+              </w:rPr>
+              <w:t>Ev</w:t>
+            </w:r>
+            <w:r>
+              <w:rPr>
+                <w:rFonts w:asciiTheme="majorHAnsi" w:hAnsiTheme="majorHAnsi" w:cstheme="majorHAnsi"/>
+                <w:iCs/>
+                <w:szCs w:val="24"/>
+              </w:rPr>
+              <w:t xml:space="preserve">olok) </w:t>
+            </w:r>
+            <w:r>
+              <w:rPr>
+                <w:rFonts w:asciiTheme="majorHAnsi" w:hAnsiTheme="majorHAnsi" w:cstheme="majorHAnsi"/>
+                <w:iCs/>
+                <w:szCs w:val="24"/>
+              </w:rPr>
+              <w:t>|</w:t>
+            </w:r>
+            <w:r>
+              <w:rPr>
+                <w:rFonts w:asciiTheme="majorHAnsi" w:hAnsiTheme="majorHAnsi" w:cstheme="majorHAnsi"/>
+                <w:iCs/>
+                <w:szCs w:val="24"/>
+              </w:rPr>
+              <w:t xml:space="preserve"> London</w:t>
+            </w:r>
+            <w:r>
+              <w:rPr>
+                <w:rFonts w:asciiTheme="majorHAnsi" w:hAnsiTheme="majorHAnsi" w:cstheme="majorHAnsi"/>
+                <w:iCs/>
+                <w:szCs w:val="24"/>
+              </w:rPr>
+              <w:t xml:space="preserve"> | </w:t>
+            </w:r>
+            <w:r>
+              <w:rPr>
+                <w:rFonts w:asciiTheme="majorHAnsi" w:hAnsiTheme="majorHAnsi" w:cstheme="majorHAnsi" w:hint="eastAsia"/>
+                <w:szCs w:val="24"/>
+              </w:rPr>
+              <w:t>D</w:t>
+            </w:r>
+            <w:r>
+              <w:rPr>
+                <w:rFonts w:asciiTheme="majorHAnsi" w:hAnsiTheme="majorHAnsi" w:cstheme="majorHAnsi"/>
+                <w:szCs w:val="24"/>
+              </w:rPr>
+              <w:t>ec 2022 – J</w:t>
+            </w:r>
+            <w:r>
+              <w:rPr>
+                <w:rFonts w:asciiTheme="majorHAnsi" w:hAnsiTheme="majorHAnsi" w:cstheme="majorHAnsi" w:hint="eastAsia"/>
+                <w:szCs w:val="24"/>
+              </w:rPr>
+              <w:t>u</w:t>
+            </w:r>
+            <w:r>
+              <w:rPr>
+                <w:rFonts w:asciiTheme="majorHAnsi" w:hAnsiTheme="majorHAnsi" w:cstheme="majorHAnsi"/>
+                <w:szCs w:val="24"/>
+              </w:rPr>
+              <w:t>l 2024</w:t>
+            </w:r>
+          </w:p>
+          <w:p>
+            <w:pPr>
+              <w:tabs>
+                <w:tab w:val="center" w:pos="4003"/>
+              </w:tabs>
+              <w:rPr>
+                <w:rFonts w:asciiTheme="majorHAnsi" w:hAnsiTheme="majorHAnsi" w:cstheme="majorHAnsi"/>
+                <w:iCs/>
+                <w:szCs w:val="24"/>
+              </w:rPr>
+            </w:pPr>
+            <w:r>
+              <w:rPr>
+                <w:rFonts w:asciiTheme="majorHAnsi" w:hAnsiTheme="majorHAnsi" w:cstheme="majorHAnsi"/>
+                <w:i/>
+                <w:szCs w:val="24"/>
+              </w:rPr>
+              <w:t xml:space="preserve">Techs: </w:t>
+            </w:r>
+            <w:r>
+              <w:rPr>
+                <w:rFonts w:asciiTheme="majorHAnsi" w:hAnsiTheme="majorHAnsi" w:cstheme="majorHAnsi" w:hint="eastAsia"/>
+                <w:i/>
+                <w:szCs w:val="24"/>
+              </w:rPr>
+              <w:t>J</w:t>
+            </w:r>
+            <w:r>
+              <w:rPr>
+                <w:rFonts w:asciiTheme="majorHAnsi" w:hAnsiTheme="majorHAnsi" w:cstheme="majorHAnsi"/>
+                <w:i/>
+                <w:szCs w:val="24"/>
+              </w:rPr>
+              <w:t>av</w:t>
+            </w:r>
+            <w:r>
+              <w:rPr>
+                <w:rFonts w:asciiTheme="majorHAnsi" w:hAnsiTheme="majorHAnsi" w:cstheme="majorHAnsi"/>
+                <w:i/>
+                <w:szCs w:val="24"/>
+              </w:rPr>
+              <w:t>a</w:t>
+            </w:r>
+            <w:r>
+              <w:rPr>
+                <w:rFonts w:asciiTheme="majorHAnsi" w:hAnsiTheme="majorHAnsi" w:cstheme="majorHAnsi"/>
+                <w:i/>
+                <w:szCs w:val="24"/>
+              </w:rPr>
+              <w:t xml:space="preserve">script, AngularJS, Bootstrap, </w:t>
+            </w:r>
+            <w:r>
+              <w:rPr>
+                <w:rFonts w:asciiTheme="majorHAnsi" w:hAnsiTheme="majorHAnsi" w:cstheme="majorHAnsi"/>
+                <w:i/>
+                <w:szCs w:val="24"/>
+              </w:rPr>
+              <w:t xml:space="preserve">Java, </w:t>
+            </w:r>
+            <w:r>
+              <w:rPr>
+                <w:rFonts w:asciiTheme="majorHAnsi" w:hAnsiTheme="majorHAnsi" w:cstheme="majorHAnsi"/>
+                <w:i/>
+                <w:szCs w:val="24"/>
+              </w:rPr>
+              <w:t>Git, Gulp, Jira, Slack, Gridstack, Charles</w:t>
+            </w:r>
+          </w:p>
+        </w:tc>
+      </w:tr>
+      <w:tr>
+        <w:tc>
+          <w:tcPr>
+            <w:tcW w:w="10490" w:type="dxa"/>
+          </w:tcPr>
+          <w:p>
+            <w:pPr>
+              <w:pStyle w:val="a5"/>
+              <w:numPr>
+                <w:ilvl w:val="0"/>
+                <w:numId w:val="11"/>
+              </w:numPr>
+              <w:ind w:leftChars="0"/>
+              <w:rPr>
+                <w:rFonts w:asciiTheme="majorHAnsi" w:hAnsiTheme="majorHAnsi" w:cstheme="majorHAnsi"/>
+                <w:iCs/>
+                <w:szCs w:val="24"/>
+              </w:rPr>
+            </w:pPr>
+            <w:r>
+              <w:rPr>
+                <w:rFonts w:asciiTheme="majorHAnsi" w:hAnsiTheme="majorHAnsi" w:cstheme="majorHAnsi"/>
+                <w:iCs/>
+                <w:szCs w:val="24"/>
+              </w:rPr>
+              <w:t xml:space="preserve">Spearheaded the creation and maintenance of advanced widget features such as social signing, social linking, new product selection templates, and </w:t>
+            </w:r>
+            <w:r>
+              <w:rPr>
+                <w:rFonts w:asciiTheme="majorHAnsi" w:hAnsiTheme="majorHAnsi" w:cstheme="majorHAnsi"/>
+                <w:iCs/>
+                <w:szCs w:val="24"/>
+              </w:rPr>
+              <w:t>address layout configurations and reusable templates</w:t>
+            </w:r>
+            <w:r>
+              <w:rPr>
+                <w:rFonts w:asciiTheme="majorHAnsi" w:hAnsiTheme="majorHAnsi" w:cstheme="majorHAnsi"/>
+                <w:iCs/>
+                <w:szCs w:val="24"/>
+              </w:rPr>
+              <w:t xml:space="preserve">, </w:t>
+            </w:r>
+            <w:r>
+              <w:rPr>
+                <w:rFonts w:asciiTheme="majorHAnsi" w:hAnsiTheme="majorHAnsi" w:cstheme="majorHAnsi"/>
+                <w:iCs/>
+                <w:szCs w:val="24"/>
+              </w:rPr>
+              <w:lastRenderedPageBreak/>
+              <w:t>r</w:t>
+            </w:r>
+            <w:r>
+              <w:rPr>
+                <w:rFonts w:asciiTheme="majorHAnsi" w:hAnsiTheme="majorHAnsi" w:cstheme="majorHAnsi"/>
+                <w:iCs/>
+                <w:szCs w:val="24"/>
+              </w:rPr>
+              <w:t>esulting in a 30% increase in user engagement and a</w:t>
+            </w:r>
+            <w:r>
+              <w:rPr>
+                <w:rFonts w:asciiTheme="majorHAnsi" w:hAnsiTheme="majorHAnsi" w:cstheme="majorHAnsi"/>
+                <w:iCs/>
+                <w:szCs w:val="24"/>
+              </w:rPr>
+              <w:t>n</w:t>
+            </w:r>
+            <w:r>
+              <w:rPr>
+                <w:rFonts w:asciiTheme="majorHAnsi" w:hAnsiTheme="majorHAnsi" w:cstheme="majorHAnsi"/>
+                <w:iCs/>
+                <w:szCs w:val="24"/>
+              </w:rPr>
+              <w:t xml:space="preserve"> improvement in client workflow efficiency.</w:t>
             </w:r>
           </w:p>
           <w:p>
@@ -1299,15 +1629,7 @@
                 <w:iCs/>
                 <w:szCs w:val="24"/>
               </w:rPr>
-              <w:t xml:space="preserve">Ensured a cohesive and visually appealing user experience across diverse client projects by meticulously styling web pages, </w:t>
-            </w:r>
-            <w:r>
-              <w:rPr>
-                <w:rFonts w:asciiTheme="majorHAnsi" w:hAnsiTheme="majorHAnsi" w:cstheme="majorHAnsi"/>
-                <w:iCs/>
-                <w:szCs w:val="24"/>
-              </w:rPr>
-              <w:t>resulting in positive client feedback and a 25% rise in user engagement.</w:t>
+              <w:t>Developed a drag-and-drop, multi-column responsive dashboard, empowering clients to create widgets without the need for console coding, thereby increasing client autonomy and improving the user experience.</w:t>
             </w:r>
           </w:p>
           <w:p>
@@ -1330,15 +1652,7 @@
                 <w:iCs/>
                 <w:szCs w:val="24"/>
               </w:rPr>
-              <w:t>Maintained and optimized codebases for efficiency and clarity, enhancing the overall performance and scalability of various projects.</w:t>
-            </w:r>
-            <w:r>
-              <w:rPr>
-                <w:rFonts w:asciiTheme="majorHAnsi" w:hAnsiTheme="majorHAnsi" w:cstheme="majorHAnsi"/>
-                <w:iCs/>
-                <w:szCs w:val="24"/>
-              </w:rPr>
-              <w:br/>
+              <w:t>Delivered polished, consistent UI across projects and optimized codebases, resulting in 25% higher engagement, improved performance, and positive client feedback.</w:t>
             </w:r>
           </w:p>
         </w:tc>
@@ -1382,7 +1696,6 @@
                 <w:iCs/>
                 <w:szCs w:val="24"/>
               </w:rPr>
-              <w:lastRenderedPageBreak/>
               <w:t>Frontend Developer</w:t>
             </w:r>
             <w:r>
@@ -1636,7 +1949,23 @@
                 <w:iCs/>
                 <w:szCs w:val="24"/>
               </w:rPr>
-              <w:t>Enhanced the Krystal Education Platform by developing a new layout, resulting in a more intuitive and user-friendly interface. Resolved a critical react-router bug, leading to smoother navigation and improved user satisfaction.</w:t>
+              <w:t xml:space="preserve">Enhanced the Krystal Education Platform by </w:t>
+            </w:r>
+            <w:r>
+              <w:rPr>
+                <w:rFonts w:asciiTheme="majorHAnsi" w:hAnsiTheme="majorHAnsi" w:cstheme="majorHAnsi"/>
+                <w:iCs/>
+                <w:szCs w:val="24"/>
+              </w:rPr>
+              <w:t>redesigning the platform layout for improved usability</w:t>
+            </w:r>
+            <w:r>
+              <w:rPr>
+                <w:rFonts w:asciiTheme="majorHAnsi" w:hAnsiTheme="majorHAnsi" w:cstheme="majorHAnsi"/>
+                <w:iCs/>
+                <w:szCs w:val="24"/>
+              </w:rPr>
+              <w:t>, resulting in a more intuitive and user-friendly interface. Resolved a critical react-router bug, leading to smoother navigation and improved user satisfaction.</w:t>
             </w:r>
           </w:p>
           <w:p>
@@ -1679,7 +2008,15 @@
                 <w:iCs/>
                 <w:szCs w:val="24"/>
               </w:rPr>
-              <w:t>Actively contributed to the development of the Krystal Education Platform and Krystal Blender Studio, utilizing a diverse tech stack including TypeScript, React, Node.js, Express.js, MongoDB, and Django, demonstrating flexibility and expertise in multiple technologies.</w:t>
+              <w:t>Contributed to core feature development</w:t>
+            </w:r>
+            <w:r>
+              <w:rPr>
+                <w:rFonts w:asciiTheme="majorHAnsi" w:hAnsiTheme="majorHAnsi" w:cstheme="majorHAnsi"/>
+                <w:iCs/>
+                <w:szCs w:val="24"/>
+              </w:rPr>
+              <w:t xml:space="preserve"> of the Krystal Education Platform and Krystal Blender Studio, utilizing a diverse tech stack including TypeScript, React, Node.js, Express.js, MongoDB, and Django, demonstrating flexibility and expertise in multiple technologies.</w:t>
             </w:r>
           </w:p>
         </w:tc>
@@ -1782,71 +2119,182 @@
                 <w:p>
                   <w:pPr>
                     <w:rPr>
-                      <w:rFonts w:asciiTheme="majorHAnsi" w:hAnsiTheme="majorHAnsi" w:cstheme="majorHAnsi"/>
-                      <w:i/>
-                      <w:iCs/>
-                      <w:szCs w:val="24"/>
-                    </w:rPr>
-                  </w:pPr>
-                  <w:r>
-                    <w:rPr>
+                      <w:rStyle w:val="a3"/>
                       <w:rFonts w:asciiTheme="majorHAnsi" w:hAnsiTheme="majorHAnsi" w:cstheme="majorHAnsi"/>
                       <w:b/>
                       <w:bCs/>
                       <w:i/>
                       <w:iCs/>
                       <w:szCs w:val="24"/>
-                      <w:u w:val="single"/>
-                    </w:rPr>
+                    </w:rPr>
+                  </w:pPr>
+                  <w:r>
                     <w:fldChar w:fldCharType="begin"/>
                   </w:r>
                   <w:r>
-                    <w:rPr>
-                      <w:rFonts w:asciiTheme="majorHAnsi" w:hAnsiTheme="majorHAnsi" w:cstheme="majorHAnsi"/>
-                      <w:b/>
+                    <w:instrText xml:space="preserve"> HYPERLINK "https://vibeteach.app/" </w:instrText>
+                  </w:r>
+                  <w:r>
+                    <w:fldChar w:fldCharType="separate"/>
+                  </w:r>
+                  <w:r>
+                    <w:rPr>
+                      <w:rStyle w:val="a3"/>
+                    </w:rPr>
+                    <w:t>Founder &amp; Full Stack Developer – VibeTeach</w:t>
+                  </w:r>
+                </w:p>
+                <w:p>
+                  <w:pPr>
+                    <w:rPr>
+                      <w:rFonts w:asciiTheme="majorHAnsi" w:hAnsiTheme="majorHAnsi" w:cstheme="majorHAnsi"/>
+                      <w:i/>
+                      <w:iCs/>
+                      <w:szCs w:val="24"/>
+                    </w:rPr>
+                  </w:pPr>
+                  <w:r>
+                    <w:fldChar w:fldCharType="end"/>
+                  </w:r>
+                  <w:r>
+                    <w:rPr>
+                      <w:rFonts w:asciiTheme="majorHAnsi" w:hAnsiTheme="majorHAnsi" w:cstheme="majorHAnsi"/>
                       <w:bCs/>
                       <w:i/>
                       <w:iCs/>
                       <w:szCs w:val="24"/>
-                      <w:u w:val="single"/>
-                    </w:rPr>
-                    <w:instrText xml:space="preserve"> HYPERLINK "https://github.com/ivanymc/socket.io-chatroom" </w:instrText>
-                  </w:r>
-                  <w:r>
-                    <w:rPr>
-                      <w:rFonts w:asciiTheme="majorHAnsi" w:hAnsiTheme="majorHAnsi" w:cstheme="majorHAnsi"/>
-                      <w:b/>
+                    </w:rPr>
+                    <w:t xml:space="preserve">Techs: </w:t>
+                  </w:r>
+                  <w:r>
+                    <w:rPr>
+                      <w:rFonts w:asciiTheme="majorHAnsi" w:hAnsiTheme="majorHAnsi" w:cstheme="majorHAnsi"/>
                       <w:bCs/>
                       <w:i/>
                       <w:iCs/>
                       <w:szCs w:val="24"/>
-                      <w:u w:val="single"/>
-                    </w:rPr>
-                    <w:fldChar w:fldCharType="separate"/>
-                  </w:r>
-                  <w:r>
-                    <w:rPr>
-                      <w:rStyle w:val="a3"/>
-                      <w:rFonts w:asciiTheme="majorHAnsi" w:hAnsiTheme="majorHAnsi" w:cstheme="majorHAnsi"/>
-                      <w:b/>
+                    </w:rPr>
+                    <w:t>OpenAI, Java</w:t>
+                  </w:r>
+                  <w:r>
+                    <w:rPr>
+                      <w:rFonts w:asciiTheme="majorHAnsi" w:hAnsiTheme="majorHAnsi" w:cstheme="majorHAnsi"/>
                       <w:bCs/>
                       <w:i/>
                       <w:iCs/>
                       <w:szCs w:val="24"/>
                     </w:rPr>
-                    <w:t>Socket.IO-chatroom</w:t>
-                  </w:r>
-                  <w:r>
-                    <w:rPr>
-                      <w:rFonts w:asciiTheme="majorHAnsi" w:hAnsiTheme="majorHAnsi" w:cstheme="majorHAnsi"/>
-                      <w:b/>
+                    <w:t xml:space="preserve">Script, React, </w:t>
+                  </w:r>
+                  <w:r>
+                    <w:rPr>
+                      <w:rFonts w:asciiTheme="majorHAnsi" w:hAnsiTheme="majorHAnsi" w:cstheme="majorHAnsi"/>
                       <w:bCs/>
                       <w:i/>
                       <w:iCs/>
                       <w:szCs w:val="24"/>
-                      <w:u w:val="single"/>
-                    </w:rPr>
-                    <w:fldChar w:fldCharType="end"/>
+                    </w:rPr>
+                    <w:t xml:space="preserve">Zustand, Jest, </w:t>
+                  </w:r>
+                  <w:r>
+                    <w:rPr>
+                      <w:rFonts w:asciiTheme="majorHAnsi" w:hAnsiTheme="majorHAnsi" w:cstheme="majorHAnsi"/>
+                      <w:bCs/>
+                      <w:i/>
+                      <w:iCs/>
+                      <w:szCs w:val="24"/>
+                    </w:rPr>
+                    <w:t>Tailwind</w:t>
+                  </w:r>
+                  <w:r>
+                    <w:rPr>
+                      <w:rFonts w:asciiTheme="majorHAnsi" w:hAnsiTheme="majorHAnsi" w:cstheme="majorHAnsi"/>
+                      <w:bCs/>
+                      <w:i/>
+                      <w:iCs/>
+                      <w:szCs w:val="24"/>
+                    </w:rPr>
+                    <w:t xml:space="preserve"> CSS, </w:t>
+                  </w:r>
+                  <w:r>
+                    <w:rPr>
+                      <w:rFonts w:asciiTheme="majorHAnsi" w:hAnsiTheme="majorHAnsi" w:cstheme="majorHAnsi"/>
+                      <w:bCs/>
+                      <w:i/>
+                      <w:iCs/>
+                      <w:szCs w:val="24"/>
+                    </w:rPr>
+                    <w:t>Node</w:t>
+                  </w:r>
+                  <w:r>
+                    <w:rPr>
+                      <w:rFonts w:asciiTheme="majorHAnsi" w:hAnsiTheme="majorHAnsi" w:cstheme="majorHAnsi"/>
+                      <w:bCs/>
+                      <w:i/>
+                      <w:iCs/>
+                      <w:szCs w:val="24"/>
+                    </w:rPr>
+                    <w:t>.js</w:t>
+                  </w:r>
+                  <w:r>
+                    <w:rPr>
+                      <w:rFonts w:asciiTheme="majorHAnsi" w:hAnsiTheme="majorHAnsi" w:cstheme="majorHAnsi"/>
+                      <w:bCs/>
+                      <w:i/>
+                      <w:iCs/>
+                      <w:szCs w:val="24"/>
+                    </w:rPr>
+                    <w:t xml:space="preserve">, </w:t>
+                  </w:r>
+                  <w:r>
+                    <w:rPr>
+                      <w:rFonts w:asciiTheme="majorHAnsi" w:hAnsiTheme="majorHAnsi" w:cstheme="majorHAnsi"/>
+                      <w:bCs/>
+                      <w:i/>
+                      <w:iCs/>
+                      <w:szCs w:val="24"/>
+                    </w:rPr>
+                    <w:t>Firebase</w:t>
+                  </w:r>
+                  <w:r>
+                    <w:rPr>
+                      <w:rFonts w:asciiTheme="majorHAnsi" w:hAnsiTheme="majorHAnsi" w:cstheme="majorHAnsi"/>
+                      <w:bCs/>
+                      <w:i/>
+                      <w:iCs/>
+                      <w:szCs w:val="24"/>
+                    </w:rPr>
+                    <w:t xml:space="preserve">, </w:t>
+                  </w:r>
+                  <w:r>
+                    <w:rPr>
+                      <w:rFonts w:asciiTheme="majorHAnsi" w:hAnsiTheme="majorHAnsi" w:cstheme="majorHAnsi"/>
+                      <w:bCs/>
+                      <w:i/>
+                      <w:iCs/>
+                      <w:szCs w:val="24"/>
+                    </w:rPr>
+                    <w:t xml:space="preserve">Railway, </w:t>
+                  </w:r>
+                  <w:r>
+                    <w:rPr>
+                      <w:rFonts w:asciiTheme="majorHAnsi" w:hAnsiTheme="majorHAnsi" w:cstheme="majorHAnsi"/>
+                      <w:bCs/>
+                      <w:i/>
+                      <w:iCs/>
+                      <w:szCs w:val="24"/>
+                    </w:rPr>
+                    <w:t xml:space="preserve">Stripe, </w:t>
+                  </w:r>
+                  <w:r>
+                    <w:rPr>
+                      <w:rFonts w:asciiTheme="majorHAnsi" w:hAnsiTheme="majorHAnsi" w:cstheme="majorHAnsi"/>
+                      <w:bCs/>
+                      <w:i/>
+                      <w:iCs/>
+                      <w:szCs w:val="24"/>
+                    </w:rPr>
+                    <w:t>GitHub</w:t>
                   </w:r>
                 </w:p>
               </w:tc>
@@ -1863,7 +2311,6 @@
                       <w:ilvl w:val="0"/>
                       <w:numId w:val="1"/>
                     </w:numPr>
-                    <w:ind w:left="171" w:hanging="171"/>
                     <w:rPr>
                       <w:rFonts w:asciiTheme="majorHAnsi" w:hAnsiTheme="majorHAnsi" w:cstheme="majorHAnsi"/>
                       <w:szCs w:val="24"/>
@@ -1874,7 +2321,14 @@
                       <w:rFonts w:asciiTheme="majorHAnsi" w:hAnsiTheme="majorHAnsi" w:cstheme="majorHAnsi"/>
                       <w:szCs w:val="24"/>
                     </w:rPr>
-                    <w:t>Developed a real-time chatroom application using the MERN stack, Material UI, and Socket.IO. This</w:t>
+                    <w:t xml:space="preserve">Designed and built VibeTeach, an AI-powered platform that auto-generates complete teaching materials, </w:t>
+                  </w:r>
+                  <w:r>
+                    <w:rPr>
+                      <w:rFonts w:asciiTheme="majorHAnsi" w:hAnsiTheme="majorHAnsi" w:cstheme="majorHAnsi"/>
+                      <w:szCs w:val="24"/>
+                    </w:rPr>
+                    <w:t>lesson plans, slides, worksheets, and quizzes</w:t>
                   </w:r>
                   <w:r>
                     <w:rPr>
@@ -1888,109 +2342,15 @@
                       <w:rFonts w:asciiTheme="majorHAnsi" w:hAnsiTheme="majorHAnsi" w:cstheme="majorHAnsi"/>
                       <w:szCs w:val="24"/>
                     </w:rPr>
-                    <w:t>demonstrated ability to create interactive web applications with real-time communication capabilities.</w:t>
+                    <w:t>in one click.</w:t>
                   </w:r>
                 </w:p>
-              </w:tc>
-            </w:tr>
-            <w:bookmarkEnd w:id="2"/>
-            <w:tr>
-              <w:tc>
-                <w:tcPr>
-                  <w:tcW w:w="10390" w:type="dxa"/>
-                </w:tcPr>
-                <w:p>
-                  <w:pPr>
-                    <w:rPr>
-                      <w:rFonts w:asciiTheme="majorHAnsi" w:hAnsiTheme="majorHAnsi" w:cstheme="majorHAnsi"/>
-                      <w:i/>
-                      <w:iCs/>
-                      <w:szCs w:val="24"/>
-                    </w:rPr>
-                  </w:pPr>
-                  <w:r>
-                    <w:rPr>
-                      <w:rFonts w:asciiTheme="majorHAnsi" w:hAnsiTheme="majorHAnsi" w:cstheme="majorHAnsi"/>
-                      <w:b/>
-                      <w:bCs/>
-                      <w:i/>
-                      <w:iCs/>
-                      <w:szCs w:val="24"/>
-                    </w:rPr>
-                    <w:fldChar w:fldCharType="begin"/>
-                  </w:r>
-                  <w:r>
-                    <w:rPr>
-                      <w:rFonts w:asciiTheme="majorHAnsi" w:hAnsiTheme="majorHAnsi" w:cstheme="majorHAnsi"/>
-                      <w:b/>
-                      <w:bCs/>
-                      <w:i/>
-                      <w:iCs/>
-                      <w:szCs w:val="24"/>
-                    </w:rPr>
-                    <w:instrText xml:space="preserve"> HYPERLINK "https://github.com/ivanymc/react-pokemon" </w:instrText>
-                  </w:r>
-                  <w:r>
-                    <w:rPr>
-                      <w:rFonts w:asciiTheme="majorHAnsi" w:hAnsiTheme="majorHAnsi" w:cstheme="majorHAnsi"/>
-                      <w:b/>
-                      <w:bCs/>
-                      <w:i/>
-                      <w:iCs/>
-                      <w:szCs w:val="24"/>
-                    </w:rPr>
-                    <w:fldChar w:fldCharType="separate"/>
-                  </w:r>
-                  <w:r>
-                    <w:rPr>
-                      <w:rFonts w:asciiTheme="majorHAnsi" w:hAnsiTheme="majorHAnsi" w:cstheme="majorHAnsi"/>
-                      <w:b/>
-                      <w:bCs/>
-                      <w:i/>
-                      <w:iCs/>
-                      <w:color w:val="0563C1" w:themeColor="hyperlink"/>
-                      <w:szCs w:val="24"/>
-                      <w:u w:val="single"/>
-                    </w:rPr>
-                    <w:t>Pokedex</w:t>
-                  </w:r>
-                  <w:r>
-                    <w:rPr>
-                      <w:rFonts w:asciiTheme="majorHAnsi" w:hAnsiTheme="majorHAnsi" w:cstheme="majorHAnsi"/>
-                      <w:b/>
-                      <w:bCs/>
-                      <w:i/>
-                      <w:iCs/>
-                      <w:szCs w:val="24"/>
-                    </w:rPr>
-                    <w:fldChar w:fldCharType="end"/>
-                  </w:r>
-                  <w:r>
-                    <w:rPr>
-                      <w:rFonts w:asciiTheme="majorHAnsi" w:hAnsiTheme="majorHAnsi" w:cstheme="majorHAnsi"/>
-                      <w:b/>
-                      <w:bCs/>
-                      <w:i/>
-                      <w:iCs/>
-                      <w:szCs w:val="24"/>
-                    </w:rPr>
-                    <w:t xml:space="preserve"> </w:t>
-                  </w:r>
-                </w:p>
-              </w:tc>
-            </w:tr>
-            <w:tr>
-              <w:tc>
-                <w:tcPr>
-                  <w:tcW w:w="10390" w:type="dxa"/>
-                </w:tcPr>
                 <w:p>
                   <w:pPr>
                     <w:numPr>
                       <w:ilvl w:val="0"/>
                       <w:numId w:val="1"/>
                     </w:numPr>
-                    <w:ind w:left="171" w:hanging="171"/>
                     <w:rPr>
                       <w:rFonts w:asciiTheme="majorHAnsi" w:hAnsiTheme="majorHAnsi" w:cstheme="majorHAnsi"/>
                       <w:szCs w:val="24"/>
@@ -2001,224 +2361,12 @@
                       <w:rFonts w:asciiTheme="majorHAnsi" w:hAnsiTheme="majorHAnsi" w:cstheme="majorHAnsi"/>
                       <w:szCs w:val="24"/>
                     </w:rPr>
-                    <w:t xml:space="preserve">Built a Pokedex application utilizing the Poke Rest API, React, and Material UI. This project showcased my proficiency in API integration and frontend </w:t>
-                  </w:r>
-                  <w:r>
-                    <w:rPr>
-                      <w:rFonts w:asciiTheme="majorHAnsi" w:hAnsiTheme="majorHAnsi" w:cstheme="majorHAnsi"/>
-                      <w:szCs w:val="24"/>
-                    </w:rPr>
-                    <w:t>framework</w:t>
-                  </w:r>
-                  <w:r>
-                    <w:rPr>
-                      <w:rFonts w:asciiTheme="majorHAnsi" w:hAnsiTheme="majorHAnsi" w:cstheme="majorHAnsi"/>
-                      <w:szCs w:val="24"/>
-                    </w:rPr>
-                    <w:t xml:space="preserve"> to deliver a seamless user experience.</w:t>
+                    <w:t>Developed a full-stack web app with React, Zustand, and Tailwind CSS on the frontend, and a custom Node.js backend integrated with OpenAI to deliver curriculum-aligned content in real time.</w:t>
                   </w:r>
                 </w:p>
               </w:tc>
             </w:tr>
-            <w:bookmarkStart w:id="3" w:name="_Hlk111585592"/>
-            <w:tr>
-              <w:tc>
-                <w:tcPr>
-                  <w:tcW w:w="10390" w:type="dxa"/>
-                </w:tcPr>
-                <w:p>
-                  <w:pPr>
-                    <w:rPr>
-                      <w:rFonts w:asciiTheme="majorHAnsi" w:hAnsiTheme="majorHAnsi" w:cstheme="majorHAnsi"/>
-                      <w:i/>
-                      <w:iCs/>
-                      <w:szCs w:val="24"/>
-                    </w:rPr>
-                  </w:pPr>
-                  <w:r>
-                    <w:rPr>
-                      <w:rFonts w:asciiTheme="majorHAnsi" w:hAnsiTheme="majorHAnsi" w:cstheme="majorHAnsi"/>
-                      <w:b/>
-                      <w:bCs/>
-                      <w:i/>
-                      <w:iCs/>
-                      <w:szCs w:val="24"/>
-                    </w:rPr>
-                    <w:fldChar w:fldCharType="begin"/>
-                  </w:r>
-                  <w:r>
-                    <w:rPr>
-                      <w:rFonts w:asciiTheme="majorHAnsi" w:hAnsiTheme="majorHAnsi" w:cstheme="majorHAnsi"/>
-                      <w:b/>
-                      <w:bCs/>
-                      <w:i/>
-                      <w:iCs/>
-                      <w:szCs w:val="24"/>
-                    </w:rPr>
-                    <w:instrText xml:space="preserve"> HYPERLINK "https://github.com/ivanymc/node-blog" </w:instrText>
-                  </w:r>
-                  <w:r>
-                    <w:rPr>
-                      <w:rFonts w:asciiTheme="majorHAnsi" w:hAnsiTheme="majorHAnsi" w:cstheme="majorHAnsi"/>
-                      <w:b/>
-                      <w:bCs/>
-                      <w:i/>
-                      <w:iCs/>
-                      <w:szCs w:val="24"/>
-                    </w:rPr>
-                    <w:fldChar w:fldCharType="separate"/>
-                  </w:r>
-                  <w:r>
-                    <w:rPr>
-                      <w:rFonts w:asciiTheme="majorHAnsi" w:hAnsiTheme="majorHAnsi" w:cstheme="majorHAnsi"/>
-                      <w:b/>
-                      <w:bCs/>
-                      <w:i/>
-                      <w:iCs/>
-                      <w:color w:val="0563C1" w:themeColor="hyperlink"/>
-                      <w:szCs w:val="24"/>
-                      <w:u w:val="single"/>
-                    </w:rPr>
-                    <w:t>Node B</w:t>
-                  </w:r>
-                  <w:r>
-                    <w:rPr>
-                      <w:rFonts w:asciiTheme="majorHAnsi" w:hAnsiTheme="majorHAnsi" w:cstheme="majorHAnsi"/>
-                      <w:b/>
-                      <w:bCs/>
-                      <w:i/>
-                      <w:iCs/>
-                      <w:color w:val="0563C1" w:themeColor="hyperlink"/>
-                      <w:szCs w:val="24"/>
-                      <w:u w:val="single"/>
-                    </w:rPr>
-                    <w:t>log</w:t>
-                  </w:r>
-                  <w:r>
-                    <w:rPr>
-                      <w:rFonts w:asciiTheme="majorHAnsi" w:hAnsiTheme="majorHAnsi" w:cstheme="majorHAnsi"/>
-                      <w:b/>
-                      <w:bCs/>
-                      <w:i/>
-                      <w:iCs/>
-                      <w:szCs w:val="24"/>
-                    </w:rPr>
-                    <w:fldChar w:fldCharType="end"/>
-                  </w:r>
-                </w:p>
-              </w:tc>
-            </w:tr>
-          </w:tbl>
-          <w:tbl>
-            <w:tblPr>
-              <w:tblW w:w="10248" w:type="dxa"/>
-              <w:tblLook w:val="04A0" w:firstRow="1" w:lastRow="0" w:firstColumn="1" w:lastColumn="0" w:noHBand="0" w:noVBand="1"/>
-            </w:tblPr>
-            <w:tblGrid>
-              <w:gridCol w:w="10248"/>
-            </w:tblGrid>
-            <w:tr>
-              <w:tc>
-                <w:tcPr>
-                  <w:tcW w:w="10248" w:type="dxa"/>
-                </w:tcPr>
-                <w:bookmarkEnd w:id="3"/>
-                <w:p>
-                  <w:pPr>
-                    <w:numPr>
-                      <w:ilvl w:val="0"/>
-                      <w:numId w:val="1"/>
-                    </w:numPr>
-                    <w:ind w:left="171" w:hanging="171"/>
-                    <w:rPr>
-                      <w:rFonts w:asciiTheme="majorHAnsi" w:hAnsiTheme="majorHAnsi" w:cstheme="majorHAnsi"/>
-                      <w:szCs w:val="24"/>
-                    </w:rPr>
-                  </w:pPr>
-                  <w:r>
-                    <w:rPr>
-                      <w:rFonts w:asciiTheme="majorHAnsi" w:hAnsiTheme="majorHAnsi" w:cstheme="majorHAnsi"/>
-                      <w:szCs w:val="24"/>
-                    </w:rPr>
-                    <w:t>Created a CRUD blog using Node.js, Express, MongoDB, and EJS. Implemented local and Google authentication, with Passport, bcrypt, and JWT, highlighting skills in backend development.</w:t>
-                  </w:r>
-                </w:p>
-              </w:tc>
-            </w:tr>
-            <w:tr>
-              <w:tc>
-                <w:tcPr>
-                  <w:tcW w:w="10248" w:type="dxa"/>
-                </w:tcPr>
-                <w:p>
-                  <w:pPr>
-                    <w:jc w:val="both"/>
-                    <w:rPr>
-                      <w:rFonts w:asciiTheme="majorHAnsi" w:hAnsiTheme="majorHAnsi" w:cstheme="majorHAnsi"/>
-                      <w:i/>
-                      <w:iCs/>
-                      <w:szCs w:val="24"/>
-                    </w:rPr>
-                  </w:pPr>
-                  <w:hyperlink r:id="rId11" w:history="1">
-                    <w:r>
-                      <w:rPr>
-                        <w:rFonts w:asciiTheme="majorHAnsi" w:hAnsiTheme="majorHAnsi" w:cstheme="majorHAnsi"/>
-                        <w:b/>
-                        <w:bCs/>
-                        <w:i/>
-                        <w:iCs/>
-                        <w:color w:val="0563C1" w:themeColor="hyperlink"/>
-                        <w:szCs w:val="24"/>
-                        <w:u w:val="single"/>
-                      </w:rPr>
-                      <w:t>Hiking.hk Website</w:t>
-                    </w:r>
-                  </w:hyperlink>
-                </w:p>
-              </w:tc>
-            </w:tr>
-            <w:tr>
-              <w:tc>
-                <w:tcPr>
-                  <w:tcW w:w="10248" w:type="dxa"/>
-                </w:tcPr>
-                <w:p>
-                  <w:pPr>
-                    <w:numPr>
-                      <w:ilvl w:val="0"/>
-                      <w:numId w:val="1"/>
-                    </w:numPr>
-                    <w:ind w:left="171" w:hanging="171"/>
-                    <w:rPr>
-                      <w:rFonts w:asciiTheme="majorHAnsi" w:hAnsiTheme="majorHAnsi" w:cstheme="majorHAnsi"/>
-                      <w:szCs w:val="24"/>
-                    </w:rPr>
-                  </w:pPr>
-                  <w:r>
-                    <w:rPr>
-                      <w:rFonts w:asciiTheme="majorHAnsi" w:hAnsiTheme="majorHAnsi" w:cstheme="majorHAnsi"/>
-                      <w:szCs w:val="24"/>
-                    </w:rPr>
-                    <w:t>Led a team of three to develop a website within two weeks</w:t>
-                  </w:r>
-                  <w:r>
-                    <w:rPr>
-                      <w:rFonts w:asciiTheme="majorHAnsi" w:hAnsiTheme="majorHAnsi" w:cstheme="majorHAnsi"/>
-                      <w:szCs w:val="24"/>
-                    </w:rPr>
-                    <w:t>, c</w:t>
-                  </w:r>
-                  <w:r>
-                    <w:rPr>
-                      <w:rFonts w:asciiTheme="majorHAnsi" w:hAnsiTheme="majorHAnsi" w:cstheme="majorHAnsi"/>
-                      <w:szCs w:val="24"/>
-                    </w:rPr>
-                    <w:t>oordinated using GitHub. This project demonstrated my leadership abilities and collaborative teamwork skills.</w:t>
-                  </w:r>
-                </w:p>
-              </w:tc>
-            </w:tr>
+            <w:bookmarkEnd w:id="2"/>
           </w:tbl>
           <w:p>
             <w:pPr>
@@ -2286,27 +2434,46 @@
           </w:tcPr>
           <w:p>
             <w:pPr>
-              <w:spacing w:after="240"/>
-              <w:rPr>
-                <w:rFonts w:asciiTheme="majorHAnsi" w:hAnsiTheme="majorHAnsi" w:cstheme="majorHAnsi"/>
-                <w:szCs w:val="24"/>
-              </w:rPr>
-            </w:pPr>
-            <w:r>
               <w:rPr>
                 <w:rFonts w:asciiTheme="majorHAnsi" w:hAnsiTheme="majorHAnsi" w:cstheme="majorHAnsi"/>
                 <w:b/>
                 <w:bCs/>
                 <w:szCs w:val="24"/>
               </w:rPr>
-              <w:t xml:space="preserve">Certificate in Frontend Web Developer </w:t>
-            </w:r>
-            <w:r>
-              <w:rPr>
-                <w:rFonts w:asciiTheme="majorHAnsi" w:hAnsiTheme="majorHAnsi" w:cstheme="majorHAnsi"/>
-                <w:szCs w:val="24"/>
-              </w:rPr>
-              <w:t>(City University of Hong Kong)</w:t>
+            </w:pPr>
+            <w:r>
+              <w:rPr>
+                <w:rFonts w:asciiTheme="majorHAnsi" w:hAnsiTheme="majorHAnsi" w:cstheme="majorHAnsi"/>
+                <w:b/>
+                <w:bCs/>
+                <w:szCs w:val="24"/>
+              </w:rPr>
+              <w:t>Certificate in Frontend Web Developer</w:t>
+            </w:r>
+            <w:r>
+              <w:rPr>
+                <w:rFonts w:asciiTheme="majorHAnsi" w:hAnsiTheme="majorHAnsi" w:cstheme="majorHAnsi"/>
+                <w:b/>
+                <w:bCs/>
+                <w:szCs w:val="24"/>
+              </w:rPr>
+              <w:t xml:space="preserve"> </w:t>
+            </w:r>
+          </w:p>
+          <w:p>
+            <w:pPr>
+              <w:spacing w:afterLines="50" w:after="180"/>
+              <w:rPr>
+                <w:rFonts w:asciiTheme="majorHAnsi" w:hAnsiTheme="majorHAnsi" w:cstheme="majorHAnsi"/>
+                <w:szCs w:val="24"/>
+              </w:rPr>
+            </w:pPr>
+            <w:r>
+              <w:rPr>
+                <w:rFonts w:asciiTheme="majorHAnsi" w:hAnsiTheme="majorHAnsi" w:cstheme="majorHAnsi"/>
+                <w:szCs w:val="24"/>
+              </w:rPr>
+              <w:t>City University of Hong Kong</w:t>
             </w:r>
             <w:r>
               <w:rPr>
@@ -2325,7 +2492,6 @@
           </w:tcPr>
           <w:p>
             <w:pPr>
-              <w:spacing w:after="240"/>
               <w:rPr>
                 <w:rFonts w:asciiTheme="majorHAnsi" w:hAnsiTheme="majorHAnsi" w:cstheme="majorHAnsi"/>
                 <w:szCs w:val="24"/>
@@ -2338,35 +2504,51 @@
                 <w:bCs/>
                 <w:szCs w:val="24"/>
               </w:rPr>
-              <w:t xml:space="preserve">Postgraduate Diploma in Education </w:t>
-            </w:r>
-            <w:r>
-              <w:rPr>
-                <w:rFonts w:asciiTheme="majorHAnsi" w:hAnsiTheme="majorHAnsi" w:cstheme="majorHAnsi"/>
-                <w:szCs w:val="24"/>
-              </w:rPr>
-              <w:t>(The Chinese University of Hong Kong)</w:t>
-            </w:r>
-            <w:r>
-              <w:rPr>
-                <w:rFonts w:asciiTheme="majorHAnsi" w:hAnsiTheme="majorHAnsi" w:cstheme="majorHAnsi"/>
-                <w:szCs w:val="24"/>
-              </w:rPr>
-              <w:t xml:space="preserve"> | Major: Liberal Studies, M</w:t>
-            </w:r>
-            <w:r>
-              <w:rPr>
-                <w:rFonts w:asciiTheme="majorHAnsi" w:hAnsiTheme="majorHAnsi" w:cstheme="majorHAnsi" w:hint="eastAsia"/>
-                <w:szCs w:val="24"/>
-              </w:rPr>
-              <w:t>i</w:t>
-            </w:r>
-            <w:r>
-              <w:rPr>
-                <w:rFonts w:asciiTheme="majorHAnsi" w:hAnsiTheme="majorHAnsi" w:cstheme="majorHAnsi"/>
-                <w:szCs w:val="24"/>
-              </w:rPr>
-              <w:t>nor: Chinese History | Sep 2018 – July 2020</w:t>
+              <w:t>Postgraduate Diploma in Education</w:t>
+            </w:r>
+            <w:r>
+              <w:t xml:space="preserve"> </w:t>
+            </w:r>
+            <w:r>
+              <w:rPr>
+                <w:rFonts w:asciiTheme="majorHAnsi" w:hAnsiTheme="majorHAnsi" w:cstheme="majorHAnsi"/>
+                <w:b/>
+                <w:bCs/>
+                <w:szCs w:val="24"/>
+              </w:rPr>
+              <w:t>, Liberal Studies (Minor: Chinese History)</w:t>
+            </w:r>
+            <w:r>
+              <w:rPr>
+                <w:rFonts w:asciiTheme="majorHAnsi" w:hAnsiTheme="majorHAnsi" w:cstheme="majorHAnsi"/>
+                <w:b/>
+                <w:bCs/>
+                <w:szCs w:val="24"/>
+              </w:rPr>
+              <w:t xml:space="preserve"> </w:t>
+            </w:r>
+          </w:p>
+          <w:p>
+            <w:pPr>
+              <w:spacing w:afterLines="50" w:after="180"/>
+              <w:rPr>
+                <w:rFonts w:asciiTheme="majorHAnsi" w:hAnsiTheme="majorHAnsi" w:cstheme="majorHAnsi"/>
+                <w:szCs w:val="24"/>
+              </w:rPr>
+            </w:pPr>
+            <w:r>
+              <w:rPr>
+                <w:rFonts w:asciiTheme="majorHAnsi" w:hAnsiTheme="majorHAnsi" w:cstheme="majorHAnsi"/>
+                <w:szCs w:val="24"/>
+              </w:rPr>
+              <w:t>The Chinese University of Hong Kong</w:t>
+            </w:r>
+            <w:r>
+              <w:rPr>
+                <w:rFonts w:asciiTheme="majorHAnsi" w:hAnsiTheme="majorHAnsi" w:cstheme="majorHAnsi"/>
+                <w:szCs w:val="24"/>
+              </w:rPr>
+              <w:t xml:space="preserve"> | Sep 2018 – July 2020</w:t>
             </w:r>
           </w:p>
         </w:tc>
@@ -2378,28 +2560,13 @@
           </w:tcPr>
           <w:p>
             <w:pPr>
-              <w:spacing w:after="240"/>
-              <w:rPr>
-                <w:rFonts w:asciiTheme="majorHAnsi" w:hAnsiTheme="majorHAnsi" w:cstheme="majorHAnsi"/>
-                <w:szCs w:val="24"/>
-              </w:rPr>
-            </w:pPr>
-            <w:r>
               <w:rPr>
                 <w:rFonts w:asciiTheme="majorHAnsi" w:hAnsiTheme="majorHAnsi" w:cstheme="majorHAnsi"/>
                 <w:b/>
                 <w:bCs/>
                 <w:szCs w:val="24"/>
               </w:rPr>
-              <w:t xml:space="preserve">Bachelor of Social Science with Honours, Second Class Honour </w:t>
-            </w:r>
-            <w:r>
-              <w:rPr>
-                <w:rFonts w:asciiTheme="majorHAnsi" w:hAnsiTheme="majorHAnsi" w:cstheme="majorHAnsi"/>
-                <w:szCs w:val="24"/>
-              </w:rPr>
-              <w:t>(The Chinese University of Hong Kong)</w:t>
-            </w:r>
+            </w:pPr>
             <w:r>
               <w:rPr>
                 <w:rFonts w:asciiTheme="majorHAnsi" w:hAnsiTheme="majorHAnsi" w:cstheme="majorHAnsi"/>
@@ -2407,14 +2574,39 @@
                 <w:bCs/>
                 <w:szCs w:val="24"/>
               </w:rPr>
-              <w:t xml:space="preserve"> </w:t>
-            </w:r>
-            <w:r>
-              <w:rPr>
-                <w:rFonts w:asciiTheme="majorHAnsi" w:hAnsiTheme="majorHAnsi" w:cstheme="majorHAnsi"/>
-                <w:szCs w:val="24"/>
-              </w:rPr>
-              <w:t>| Major: Government and Public Administration | Sep 2013 – July 2017</w:t>
+              <w:t xml:space="preserve">Bachelor of Social Science (Hons), Government and Public Administration </w:t>
+            </w:r>
+            <w:r>
+              <w:rPr>
+                <w:rFonts w:asciiTheme="majorHAnsi" w:hAnsiTheme="majorHAnsi" w:cstheme="majorHAnsi"/>
+                <w:b/>
+                <w:bCs/>
+                <w:szCs w:val="24"/>
+              </w:rPr>
+              <w:t xml:space="preserve">, Second Class Honour </w:t>
+            </w:r>
+          </w:p>
+          <w:p>
+            <w:pPr>
+              <w:spacing w:afterLines="50" w:after="180"/>
+              <w:rPr>
+                <w:rFonts w:asciiTheme="majorHAnsi" w:hAnsiTheme="majorHAnsi" w:cstheme="majorHAnsi"/>
+                <w:szCs w:val="24"/>
+              </w:rPr>
+            </w:pPr>
+            <w:r>
+              <w:rPr>
+                <w:rFonts w:asciiTheme="majorHAnsi" w:hAnsiTheme="majorHAnsi" w:cstheme="majorHAnsi"/>
+                <w:szCs w:val="24"/>
+              </w:rPr>
+              <w:t>The Chinese University of Hong Kong</w:t>
+            </w:r>
+            <w:r>
+              <w:rPr>
+                <w:rFonts w:asciiTheme="majorHAnsi" w:hAnsiTheme="majorHAnsi" w:cstheme="majorHAnsi"/>
+                <w:szCs w:val="24"/>
+              </w:rPr>
+              <w:t xml:space="preserve"> | Sep 2013 – July 2017</w:t>
             </w:r>
           </w:p>
         </w:tc>
@@ -2429,23 +2621,57 @@
               <w:jc w:val="both"/>
               <w:rPr>
                 <w:rFonts w:asciiTheme="majorHAnsi" w:hAnsiTheme="majorHAnsi" w:cstheme="majorHAnsi"/>
+                <w:b/>
+                <w:bCs/>
                 <w:szCs w:val="24"/>
               </w:rPr>
             </w:pPr>
-            <w:bookmarkStart w:id="4" w:name="_Hlk111583284"/>
-            <w:bookmarkStart w:id="5" w:name="_Hlk111583255"/>
-            <w:r>
-              <w:rPr>
-                <w:rFonts w:asciiTheme="majorHAnsi" w:hAnsiTheme="majorHAnsi" w:cstheme="majorHAnsi"/>
-                <w:szCs w:val="24"/>
-              </w:rPr>
-              <w:t>Chinese Language (5*), Mathematics (5*), Liberal Studies (5) Chemistry (5*), Biology (5) | Hong Kong Diploma of Secondary Education | 2013</w:t>
+            <w:bookmarkStart w:id="3" w:name="_Hlk111583284"/>
+            <w:bookmarkStart w:id="4" w:name="_Hlk111583255"/>
+            <w:r>
+              <w:rPr>
+                <w:rFonts w:asciiTheme="majorHAnsi" w:hAnsiTheme="majorHAnsi" w:cstheme="majorHAnsi"/>
+                <w:b/>
+                <w:bCs/>
+                <w:szCs w:val="24"/>
+              </w:rPr>
+              <w:t>Hong Kong Diploma of Secondary Education (2013)</w:t>
+            </w:r>
+          </w:p>
+          <w:p>
+            <w:pPr>
+              <w:jc w:val="both"/>
+              <w:rPr>
+                <w:rFonts w:asciiTheme="majorHAnsi" w:hAnsiTheme="majorHAnsi" w:cstheme="majorHAnsi"/>
+                <w:szCs w:val="24"/>
+              </w:rPr>
+            </w:pPr>
+            <w:r>
+              <w:rPr>
+                <w:rFonts w:asciiTheme="majorHAnsi" w:hAnsiTheme="majorHAnsi" w:cstheme="majorHAnsi"/>
+                <w:szCs w:val="24"/>
+              </w:rPr>
+              <w:t>5*: Chinese Language, Mathematics, Chemistry</w:t>
+            </w:r>
+            <w:r>
+              <w:rPr>
+                <w:rFonts w:asciiTheme="majorHAnsi" w:hAnsiTheme="majorHAnsi" w:cstheme="majorHAnsi"/>
+                <w:szCs w:val="24"/>
+              </w:rPr>
+              <w:t xml:space="preserve">; </w:t>
+            </w:r>
+            <w:r>
+              <w:rPr>
+                <w:rFonts w:asciiTheme="majorHAnsi" w:hAnsiTheme="majorHAnsi" w:cstheme="majorHAnsi"/>
+                <w:szCs w:val="24"/>
+              </w:rPr>
+              <w:t>5: Biology, Liberal Studies</w:t>
             </w:r>
           </w:p>
         </w:tc>
       </w:tr>
+      <w:bookmarkEnd w:id="3"/>
       <w:bookmarkEnd w:id="4"/>
-      <w:bookmarkEnd w:id="5"/>
     </w:tbl>
     <w:p/>
     <w:tbl>
@@ -2464,8 +2690,8 @@
         <w:tblLook w:val="04A0" w:firstRow="1" w:lastRow="0" w:firstColumn="1" w:lastColumn="0" w:noHBand="0" w:noVBand="1"/>
       </w:tblPr>
       <w:tblGrid>
-        <w:gridCol w:w="1677"/>
-        <w:gridCol w:w="8818"/>
+        <w:gridCol w:w="1745"/>
+        <w:gridCol w:w="8750"/>
       </w:tblGrid>
       <w:tr>
         <w:tc>
@@ -2575,17 +2801,10 @@
             </w:pPr>
             <w:r>
               <w:rPr>
-                <w:rFonts w:asciiTheme="majorHAnsi" w:hAnsiTheme="majorHAnsi" w:cstheme="majorHAnsi" w:hint="eastAsia"/>
-                <w:szCs w:val="24"/>
-              </w:rPr>
-              <w:t>S</w:t>
-            </w:r>
-            <w:r>
-              <w:rPr>
-                <w:rFonts w:asciiTheme="majorHAnsi" w:hAnsiTheme="majorHAnsi" w:cstheme="majorHAnsi"/>
-                <w:szCs w:val="24"/>
-              </w:rPr>
-              <w:t>kills</w:t>
+                <w:rFonts w:asciiTheme="majorHAnsi" w:hAnsiTheme="majorHAnsi" w:cstheme="majorHAnsi"/>
+                <w:szCs w:val="24"/>
+              </w:rPr>
+              <w:t>Additional</w:t>
             </w:r>
             <w:r>
               <w:rPr>
@@ -2611,24 +2830,31 @@
             </w:pPr>
             <w:r>
               <w:rPr>
-                <w:rFonts w:asciiTheme="majorHAnsi" w:hAnsiTheme="majorHAnsi" w:cstheme="majorHAnsi" w:hint="eastAsia"/>
-                <w:szCs w:val="24"/>
-              </w:rPr>
-              <w:t>D</w:t>
-            </w:r>
-            <w:r>
-              <w:rPr>
-                <w:rFonts w:asciiTheme="majorHAnsi" w:hAnsiTheme="majorHAnsi" w:cstheme="majorHAnsi"/>
-                <w:szCs w:val="24"/>
-              </w:rPr>
-              <w:t>riving</w:t>
-            </w:r>
-            <w:r>
-              <w:rPr>
-                <w:rFonts w:asciiTheme="majorHAnsi" w:hAnsiTheme="majorHAnsi" w:cstheme="majorHAnsi"/>
-                <w:szCs w:val="24"/>
-              </w:rPr>
-              <w:t xml:space="preserve"> (with own car)</w:t>
+                <w:rFonts w:asciiTheme="majorHAnsi" w:hAnsiTheme="majorHAnsi" w:cstheme="majorHAnsi"/>
+                <w:szCs w:val="24"/>
+              </w:rPr>
+              <w:t>Full UK Driving License</w:t>
+            </w:r>
+            <w:r>
+              <w:rPr>
+                <w:rFonts w:asciiTheme="majorHAnsi" w:hAnsiTheme="majorHAnsi" w:cstheme="majorHAnsi"/>
+                <w:szCs w:val="24"/>
+              </w:rPr>
+              <w:t>(</w:t>
+            </w:r>
+            <w:r>
+              <w:rPr>
+                <w:rFonts w:asciiTheme="majorHAnsi" w:hAnsiTheme="majorHAnsi" w:cstheme="majorHAnsi"/>
+                <w:szCs w:val="24"/>
+              </w:rPr>
+              <w:t>Own Vehicle</w:t>
+            </w:r>
+            <w:r>
+              <w:rPr>
+                <w:rFonts w:asciiTheme="majorHAnsi" w:hAnsiTheme="majorHAnsi" w:cstheme="majorHAnsi"/>
+                <w:szCs w:val="24"/>
+              </w:rPr>
+              <w:t>)</w:t>
             </w:r>
           </w:p>
         </w:tc>

</xml_diff>